<commit_message>
add file of pic and vsdx
</commit_message>
<xml_diff>
--- a/边权个性化pagerank推荐论文.docx
+++ b/边权个性化pagerank推荐论文.docx
@@ -419,15 +419,279 @@
       <w:r>
         <w:rPr>
           <w:rFonts w:hint="eastAsia" w:asciiTheme="majorEastAsia" w:hAnsiTheme="majorEastAsia" w:eastAsiaTheme="majorEastAsia" w:cstheme="majorEastAsia"/>
-          <w:sz w:val="24"/>
-          <w:szCs w:val="24"/>
+          <w:position w:val="-18"/>
+          <w:sz w:val="24"/>
+          <w:szCs w:val="24"/>
+          <w:lang w:val="en-US" w:eastAsia="zh-CN"/>
+        </w:rPr>
+        <w:object>
+          <v:shape id="_x0000_i1051" o:spt="75" type="#_x0000_t75" style="height:24pt;width:96.95pt;" o:ole="t" filled="f" o:preferrelative="t" stroked="f" coordsize="21600,21600">
+            <v:fill on="f" focussize="0,0"/>
+            <v:stroke on="f"/>
+            <v:imagedata r:id="rId5" o:title=""/>
+            <o:lock v:ext="edit" aspectratio="t"/>
+            <w10:wrap type="none"/>
+            <w10:anchorlock/>
+          </v:shape>
+          <o:OLEObject Type="Embed" ProgID="Equation.KSEE3" ShapeID="_x0000_i1051" DrawAspect="Content" ObjectID="_1468075725" r:id="rId4">
+            <o:LockedField>false</o:LockedField>
+          </o:OLEObject>
+        </w:object>
+      </w:r>
+    </w:p>
+    <w:p>
+      <w:pPr>
+        <w:ind w:firstLine="420"/>
+        <w:rPr>
+          <w:rFonts w:hint="eastAsia" w:asciiTheme="majorEastAsia" w:hAnsiTheme="majorEastAsia" w:eastAsiaTheme="majorEastAsia" w:cstheme="majorEastAsia"/>
+          <w:sz w:val="24"/>
+          <w:szCs w:val="24"/>
+          <w:lang w:val="en-US" w:eastAsia="zh-CN"/>
+        </w:rPr>
+      </w:pPr>
+      <w:r>
+        <w:rPr>
+          <w:rFonts w:hint="eastAsia" w:asciiTheme="majorEastAsia" w:hAnsiTheme="majorEastAsia" w:eastAsiaTheme="majorEastAsia" w:cstheme="majorEastAsia"/>
+          <w:sz w:val="24"/>
+          <w:szCs w:val="24"/>
+          <w:lang w:val="en-US" w:eastAsia="zh-CN"/>
+        </w:rPr>
+        <w:t>（https://www.cnblogs.com/pinard/p/6351319.html）</w:t>
+      </w:r>
+    </w:p>
+    <w:p>
+      <w:pPr>
+        <w:ind w:firstLine="420"/>
+        <w:rPr>
+          <w:rFonts w:hint="eastAsia" w:asciiTheme="majorEastAsia" w:hAnsiTheme="majorEastAsia" w:eastAsiaTheme="majorEastAsia" w:cstheme="majorEastAsia"/>
+          <w:sz w:val="24"/>
+          <w:szCs w:val="24"/>
+          <w:lang w:val="en-US" w:eastAsia="zh-CN"/>
+        </w:rPr>
+      </w:pPr>
+      <w:r>
+        <w:rPr>
+          <w:rFonts w:hint="eastAsia" w:asciiTheme="majorEastAsia" w:hAnsiTheme="majorEastAsia" w:eastAsiaTheme="majorEastAsia" w:cstheme="majorEastAsia"/>
+          <w:sz w:val="24"/>
+          <w:szCs w:val="24"/>
+          <w:lang w:val="en-US" w:eastAsia="zh-CN"/>
+        </w:rPr>
+        <w:t>FunkSVD的改版，BiasSVD在评分系统中添加了三部分的偏置因素，在某些场景会比FunkSVD表现好。SVD++算法，在BiasSVD算法上进一步加强，考虑用户的隐私反馈。目前张量分解和分解机分解是矩阵分解推荐方法的趋势</w:t>
+      </w:r>
+    </w:p>
+    <w:p>
+      <w:pPr>
+        <w:ind w:firstLine="420"/>
+        <w:rPr>
+          <w:rFonts w:hint="eastAsia" w:asciiTheme="majorEastAsia" w:hAnsiTheme="majorEastAsia" w:eastAsiaTheme="majorEastAsia" w:cstheme="majorEastAsia"/>
+          <w:sz w:val="24"/>
+          <w:szCs w:val="24"/>
+          <w:lang w:val="en-US" w:eastAsia="zh-CN"/>
+        </w:rPr>
+      </w:pPr>
+      <w:r>
+        <w:rPr>
+          <w:rFonts w:hint="eastAsia" w:asciiTheme="majorEastAsia" w:hAnsiTheme="majorEastAsia" w:eastAsiaTheme="majorEastAsia" w:cstheme="majorEastAsia"/>
+          <w:sz w:val="24"/>
+          <w:szCs w:val="24"/>
+          <w:lang w:val="en-US" w:eastAsia="zh-CN"/>
+        </w:rPr>
+        <w:t>贝叶斯个性化排序（BPR）也用到了矩阵分解，但是和FunkSVD有很大的不同，在实际的推荐场景中，我们要在千万级的商品中推荐个位数的商品给用户，这个时候，需要的是为每个用户生成一个商品的喜好排序列表，让少数优先级高的商品排序靠前。BRP是基于矩阵分解的一种排序算法，和FunkSVD之类的算法相比，它不是生成全局的分解矩阵，而是针对每个用户，生成商品的喜好排序列表。</w:t>
+      </w:r>
+    </w:p>
+    <w:p>
+      <w:pPr>
+        <w:ind w:firstLine="420"/>
+        <w:rPr>
+          <w:rFonts w:hint="eastAsia" w:asciiTheme="majorEastAsia" w:hAnsiTheme="majorEastAsia" w:eastAsiaTheme="majorEastAsia" w:cstheme="majorEastAsia"/>
+          <w:sz w:val="24"/>
+          <w:szCs w:val="24"/>
+          <w:lang w:val="en-US" w:eastAsia="zh-CN"/>
+        </w:rPr>
+      </w:pPr>
+      <w:r>
+        <w:rPr>
+          <w:rFonts w:hint="eastAsia" w:asciiTheme="majorEastAsia" w:hAnsiTheme="majorEastAsia" w:eastAsiaTheme="majorEastAsia" w:cstheme="majorEastAsia"/>
+          <w:sz w:val="24"/>
+          <w:szCs w:val="24"/>
+          <w:lang w:val="en-US" w:eastAsia="zh-CN"/>
+        </w:rPr>
+        <w:t>SimRank基于图论，如果两个用户相似，则这两个用户相关联的物品也类似，如果两个物品类似，则这两个物品相关联的用户也类似。SimRank++算法，对SimRank算法做了两点改进，第一添加了边的权值，第二考虑了子集节点相似度。对于SimRank算法，如果用户和物品量非常大，涉及矩阵运算的计算量非常大，加上迭代的方法，会花上很长的时间，一般会用两种方法来加快求解速度，一种是利用Hadoop的MapReduce或者Spark来将矩阵运算并行化，加速求解过程。第二种是利用蒙特卡洛法（Monte Carlo，MC）模拟，这里用两个随机游走者分别从两个节点出发，用最后相遇的总时间的期望函数来表示两个结点的相似度。算法的时间复杂度会大大降低，但是有随机性，结果的精度不高。</w:t>
+      </w:r>
+    </w:p>
+    <w:p>
+      <w:pPr>
+        <w:ind w:firstLine="420"/>
+        <w:rPr>
+          <w:rFonts w:hint="eastAsia" w:asciiTheme="majorEastAsia" w:hAnsiTheme="majorEastAsia" w:eastAsiaTheme="majorEastAsia" w:cstheme="majorEastAsia"/>
+          <w:sz w:val="24"/>
+          <w:szCs w:val="24"/>
+          <w:lang w:val="en-US" w:eastAsia="zh-CN"/>
+        </w:rPr>
+      </w:pPr>
+      <w:r>
+        <w:rPr>
+          <w:rFonts w:hint="eastAsia" w:asciiTheme="majorEastAsia" w:hAnsiTheme="majorEastAsia" w:eastAsiaTheme="majorEastAsia" w:cstheme="majorEastAsia"/>
+          <w:sz w:val="24"/>
+          <w:szCs w:val="24"/>
+          <w:lang w:val="en-US" w:eastAsia="zh-CN"/>
+        </w:rPr>
+        <w:t>分解机（Factorization Machines，FM）</w:t>
+      </w:r>
+    </w:p>
+    <w:p>
+      <w:pPr>
+        <w:ind w:firstLine="420"/>
+        <w:rPr>
+          <w:rFonts w:hint="eastAsia" w:asciiTheme="majorEastAsia" w:hAnsiTheme="majorEastAsia" w:eastAsiaTheme="majorEastAsia" w:cstheme="majorEastAsia"/>
+          <w:sz w:val="24"/>
+          <w:szCs w:val="24"/>
+          <w:lang w:val="en-US" w:eastAsia="zh-CN"/>
+        </w:rPr>
+      </w:pPr>
+      <w:r>
+        <w:rPr>
+          <w:rFonts w:hint="eastAsia" w:asciiTheme="majorEastAsia" w:hAnsiTheme="majorEastAsia" w:eastAsiaTheme="majorEastAsia" w:cstheme="majorEastAsia"/>
+          <w:sz w:val="24"/>
+          <w:szCs w:val="24"/>
+          <w:lang w:val="en-US" w:eastAsia="zh-CN"/>
+        </w:rPr>
+        <w:t>区域影响因子的确定，可以很大程度上降低计算成本，也可以丢弃噪声信息</w:t>
+      </w:r>
+    </w:p>
+    <w:p>
+      <w:pPr>
+        <w:ind w:firstLine="420"/>
+        <w:rPr>
+          <w:rFonts w:hint="eastAsia"/>
+          <w:lang w:val="en-US" w:eastAsia="zh-CN"/>
+        </w:rPr>
+      </w:pPr>
+    </w:p>
+    <w:p>
+      <w:pPr>
+        <w:ind w:firstLine="420"/>
+        <w:rPr>
+          <w:rFonts w:hint="eastAsia"/>
+          <w:lang w:val="en-US" w:eastAsia="zh-CN"/>
+        </w:rPr>
+      </w:pPr>
+    </w:p>
+    <w:p>
+      <w:pPr>
+        <w:ind w:firstLine="420"/>
+        <w:rPr>
+          <w:rFonts w:hint="eastAsia"/>
+          <w:lang w:val="en-US" w:eastAsia="zh-CN"/>
+        </w:rPr>
+      </w:pPr>
+    </w:p>
+    <w:p>
+      <w:pPr>
+        <w:ind w:firstLine="420"/>
+        <w:rPr>
+          <w:rFonts w:hint="eastAsia"/>
+          <w:lang w:val="en-US" w:eastAsia="zh-CN"/>
+        </w:rPr>
+      </w:pPr>
+    </w:p>
+    <w:p>
+      <w:pPr>
+        <w:rPr>
+          <w:rFonts w:hint="eastAsia"/>
+        </w:rPr>
+      </w:pPr>
+      <w:r>
+        <w:rPr>
+          <w:rFonts w:hint="eastAsia"/>
+        </w:rPr>
+        <w:t xml:space="preserve">  1.2.1国内研究综述</w:t>
+      </w:r>
+    </w:p>
+    <w:p>
+      <w:pPr>
+        <w:rPr>
+          <w:rFonts w:hint="eastAsia"/>
+        </w:rPr>
+      </w:pPr>
+      <w:r>
+        <w:rPr>
+          <w:rFonts w:hint="eastAsia"/>
+        </w:rPr>
+        <w:t xml:space="preserve">  1.2.2国外研究综述</w:t>
+      </w:r>
+    </w:p>
+    <w:p>
+      <w:pPr>
+        <w:rPr>
+          <w:rFonts w:hint="eastAsia"/>
+        </w:rPr>
+      </w:pPr>
+      <w:r>
+        <w:rPr>
+          <w:rFonts w:hint="eastAsia"/>
+        </w:rPr>
+        <w:t xml:space="preserve"> 1.3研究内容</w:t>
+      </w:r>
+    </w:p>
+    <w:p>
+      <w:pPr>
+        <w:rPr>
+          <w:rFonts w:hint="eastAsia"/>
+        </w:rPr>
+      </w:pPr>
+      <w:r>
+        <w:rPr>
+          <w:rFonts w:hint="eastAsia"/>
+        </w:rPr>
+        <w:t xml:space="preserve"> 1.4论文的组织结构</w:t>
+      </w:r>
+    </w:p>
+    <w:p>
+      <w:pPr>
+        <w:rPr>
+          <w:rFonts w:hint="eastAsia"/>
+        </w:rPr>
+      </w:pPr>
+      <w:r>
+        <w:rPr>
+          <w:rFonts w:hint="eastAsia"/>
+        </w:rPr>
+        <w:t>2问题分析</w:t>
+      </w:r>
+    </w:p>
+    <w:p>
+      <w:pPr>
+        <w:rPr>
+          <w:rFonts w:hint="eastAsia"/>
+          <w:lang w:val="en-US" w:eastAsia="zh-CN"/>
+        </w:rPr>
+      </w:pPr>
+      <w:r>
+        <w:rPr>
+          <w:rFonts w:hint="eastAsia"/>
+          <w:lang w:val="en-US" w:eastAsia="zh-CN"/>
+        </w:rPr>
+        <w:t xml:space="preserve">  2.1 问题定义</w:t>
+      </w:r>
+    </w:p>
+    <w:p>
+      <w:pPr>
+        <w:rPr>
+          <w:rFonts w:hint="eastAsia"/>
+          <w:lang w:val="en-US" w:eastAsia="zh-CN"/>
+        </w:rPr>
+      </w:pPr>
+      <w:r>
+        <w:rPr>
+          <w:rFonts w:hint="eastAsia"/>
           <w:lang w:val="en-US" w:eastAsia="zh-CN"/>
         </w:rPr>
         <w:drawing>
           <wp:inline distT="0" distB="0" distL="114300" distR="114300">
-            <wp:extent cx="1914525" cy="333375"/>
-            <wp:effectExtent l="0" t="0" r="9525" b="9525"/>
-            <wp:docPr id="1" name="图片 1"/>
+            <wp:extent cx="5273040" cy="2211705"/>
+            <wp:effectExtent l="0" t="0" r="3810" b="17145"/>
+            <wp:docPr id="15" name="图片 15" descr="签到图"/>
             <wp:cNvGraphicFramePr>
               <a:graphicFrameLocks xmlns:a="http://schemas.openxmlformats.org/drawingml/2006/main" noChangeAspect="1"/>
             </wp:cNvGraphicFramePr>
@@ -435,13 +699,13 @@
               <a:graphicData uri="http://schemas.openxmlformats.org/drawingml/2006/picture">
                 <pic:pic xmlns:pic="http://schemas.openxmlformats.org/drawingml/2006/picture">
                   <pic:nvPicPr>
-                    <pic:cNvPr id="1" name="图片 1"/>
+                    <pic:cNvPr id="15" name="图片 15" descr="签到图"/>
                     <pic:cNvPicPr>
                       <a:picLocks noChangeAspect="1"/>
                     </pic:cNvPicPr>
                   </pic:nvPicPr>
                   <pic:blipFill>
-                    <a:blip r:embed="rId4"/>
+                    <a:blip r:embed="rId6"/>
                     <a:stretch>
                       <a:fillRect/>
                     </a:stretch>
@@ -449,257 +713,17 @@
                   <pic:spPr>
                     <a:xfrm>
                       <a:off x="0" y="0"/>
-                      <a:ext cx="1914525" cy="333375"/>
+                      <a:ext cx="5273040" cy="2211705"/>
                     </a:xfrm>
                     <a:prstGeom prst="rect">
                       <a:avLst/>
                     </a:prstGeom>
-                    <a:noFill/>
-                    <a:ln w="9525">
-                      <a:noFill/>
-                    </a:ln>
                   </pic:spPr>
                 </pic:pic>
               </a:graphicData>
             </a:graphic>
           </wp:inline>
         </w:drawing>
-      </w:r>
-    </w:p>
-    <w:p>
-      <w:pPr>
-        <w:ind w:firstLine="420"/>
-        <w:rPr>
-          <w:rFonts w:hint="eastAsia" w:asciiTheme="majorEastAsia" w:hAnsiTheme="majorEastAsia" w:eastAsiaTheme="majorEastAsia" w:cstheme="majorEastAsia"/>
-          <w:sz w:val="24"/>
-          <w:szCs w:val="24"/>
-          <w:lang w:val="en-US" w:eastAsia="zh-CN"/>
-        </w:rPr>
-      </w:pPr>
-      <w:r>
-        <w:rPr>
-          <w:rFonts w:hint="eastAsia" w:asciiTheme="majorEastAsia" w:hAnsiTheme="majorEastAsia" w:eastAsiaTheme="majorEastAsia" w:cstheme="majorEastAsia"/>
-          <w:sz w:val="24"/>
-          <w:szCs w:val="24"/>
-          <w:lang w:val="en-US" w:eastAsia="zh-CN"/>
-        </w:rPr>
-        <w:t>（https://www.cnblogs.com/pinard/p/6351319.html）</w:t>
-      </w:r>
-    </w:p>
-    <w:p>
-      <w:pPr>
-        <w:ind w:firstLine="420"/>
-        <w:rPr>
-          <w:rFonts w:hint="eastAsia" w:asciiTheme="majorEastAsia" w:hAnsiTheme="majorEastAsia" w:eastAsiaTheme="majorEastAsia" w:cstheme="majorEastAsia"/>
-          <w:sz w:val="24"/>
-          <w:szCs w:val="24"/>
-          <w:lang w:val="en-US" w:eastAsia="zh-CN"/>
-        </w:rPr>
-      </w:pPr>
-      <w:r>
-        <w:rPr>
-          <w:rFonts w:hint="eastAsia" w:asciiTheme="majorEastAsia" w:hAnsiTheme="majorEastAsia" w:eastAsiaTheme="majorEastAsia" w:cstheme="majorEastAsia"/>
-          <w:sz w:val="24"/>
-          <w:szCs w:val="24"/>
-          <w:lang w:val="en-US" w:eastAsia="zh-CN"/>
-        </w:rPr>
-        <w:t>FunkSVD的改版，BiasSVD在评分系统中添加了三部分的偏置因素，在某些场景会比FunkSVD表现好。SVD++算法，在BiasSVD算法上进一步加强，考虑用户的隐私反馈。目前张量分解和分解机分解是矩阵分解推荐方法的趋势</w:t>
-      </w:r>
-    </w:p>
-    <w:p>
-      <w:pPr>
-        <w:ind w:firstLine="420"/>
-        <w:rPr>
-          <w:rFonts w:hint="eastAsia" w:asciiTheme="majorEastAsia" w:hAnsiTheme="majorEastAsia" w:eastAsiaTheme="majorEastAsia" w:cstheme="majorEastAsia"/>
-          <w:sz w:val="24"/>
-          <w:szCs w:val="24"/>
-          <w:lang w:val="en-US" w:eastAsia="zh-CN"/>
-        </w:rPr>
-      </w:pPr>
-      <w:r>
-        <w:rPr>
-          <w:rFonts w:hint="eastAsia" w:asciiTheme="majorEastAsia" w:hAnsiTheme="majorEastAsia" w:eastAsiaTheme="majorEastAsia" w:cstheme="majorEastAsia"/>
-          <w:sz w:val="24"/>
-          <w:szCs w:val="24"/>
-          <w:lang w:val="en-US" w:eastAsia="zh-CN"/>
-        </w:rPr>
-        <w:t>贝叶斯个性化排序（BPR）也用到了矩阵分解，但是和FunkSVD有很大的不同，在实际的推荐场景中，我们要在千万级的商品中推荐个位数的商品给用户，这个时候，需要的是为每个用户生成一个商品的喜好排序列表，让少数优先级高的商品排序靠前。BRP是基于矩阵分解的一种排序算法，和FunkSVD之类的算法相比，它不是生成全局的分解矩阵，而是针对每个用户，生成商品的喜好排序列表。</w:t>
-      </w:r>
-    </w:p>
-    <w:p>
-      <w:pPr>
-        <w:ind w:firstLine="420"/>
-        <w:rPr>
-          <w:rFonts w:hint="eastAsia" w:asciiTheme="majorEastAsia" w:hAnsiTheme="majorEastAsia" w:eastAsiaTheme="majorEastAsia" w:cstheme="majorEastAsia"/>
-          <w:sz w:val="24"/>
-          <w:szCs w:val="24"/>
-          <w:lang w:val="en-US" w:eastAsia="zh-CN"/>
-        </w:rPr>
-      </w:pPr>
-      <w:r>
-        <w:rPr>
-          <w:rFonts w:hint="eastAsia" w:asciiTheme="majorEastAsia" w:hAnsiTheme="majorEastAsia" w:eastAsiaTheme="majorEastAsia" w:cstheme="majorEastAsia"/>
-          <w:sz w:val="24"/>
-          <w:szCs w:val="24"/>
-          <w:lang w:val="en-US" w:eastAsia="zh-CN"/>
-        </w:rPr>
-        <w:t>SimRank基于图论，如果两个用户相似，则这两个用户相关联的物品也类似，如果两个物品类似，则这两个物品相关联的用户也类似。SimRank++算法，对SimRank算法做了两点改进，第一添加了边的权值，第二考虑了子集节点相似度。对于SimRank算法，如果用户和物品量非常大，涉及矩阵运算的计算量非常大，加上迭代的方法，会花上很长的时间，一般会用两种方法来加快求解速度，一种是利用Hadoop的MapReduce或者Spark来将矩阵运算并行化，加速求解过程。第二种是利用蒙特卡洛法（Monte Carlo，MC）模拟，这里用两个随机游走者分别从两个节点出发，用最后相遇的总时间的期望函数来表示两个结点的相似度。算法的时间复杂度会大大降低，但是有随机性，结果的精度不高。</w:t>
-      </w:r>
-    </w:p>
-    <w:p>
-      <w:pPr>
-        <w:ind w:firstLine="420"/>
-        <w:rPr>
-          <w:rFonts w:hint="eastAsia" w:asciiTheme="majorEastAsia" w:hAnsiTheme="majorEastAsia" w:eastAsiaTheme="majorEastAsia" w:cstheme="majorEastAsia"/>
-          <w:sz w:val="24"/>
-          <w:szCs w:val="24"/>
-          <w:lang w:val="en-US" w:eastAsia="zh-CN"/>
-        </w:rPr>
-      </w:pPr>
-      <w:r>
-        <w:rPr>
-          <w:rFonts w:hint="eastAsia" w:asciiTheme="majorEastAsia" w:hAnsiTheme="majorEastAsia" w:eastAsiaTheme="majorEastAsia" w:cstheme="majorEastAsia"/>
-          <w:sz w:val="24"/>
-          <w:szCs w:val="24"/>
-          <w:lang w:val="en-US" w:eastAsia="zh-CN"/>
-        </w:rPr>
-        <w:t>分解机（Factorization Machines，FM）</w:t>
-      </w:r>
-    </w:p>
-    <w:p>
-      <w:pPr>
-        <w:ind w:firstLine="420"/>
-        <w:rPr>
-          <w:rFonts w:hint="eastAsia" w:asciiTheme="majorEastAsia" w:hAnsiTheme="majorEastAsia" w:eastAsiaTheme="majorEastAsia" w:cstheme="majorEastAsia"/>
-          <w:sz w:val="24"/>
-          <w:szCs w:val="24"/>
-          <w:lang w:val="en-US" w:eastAsia="zh-CN"/>
-        </w:rPr>
-      </w:pPr>
-      <w:r>
-        <w:rPr>
-          <w:rFonts w:hint="eastAsia" w:asciiTheme="majorEastAsia" w:hAnsiTheme="majorEastAsia" w:eastAsiaTheme="majorEastAsia" w:cstheme="majorEastAsia"/>
-          <w:sz w:val="24"/>
-          <w:szCs w:val="24"/>
-          <w:lang w:val="en-US" w:eastAsia="zh-CN"/>
-        </w:rPr>
-        <w:t>区域影响因子的确定，可以很大程度上降低计算成本，也可以丢弃噪声信息</w:t>
-      </w:r>
-    </w:p>
-    <w:p>
-      <w:pPr>
-        <w:ind w:firstLine="420"/>
-        <w:rPr>
-          <w:rFonts w:hint="eastAsia"/>
-          <w:lang w:val="en-US" w:eastAsia="zh-CN"/>
-        </w:rPr>
-      </w:pPr>
-    </w:p>
-    <w:p>
-      <w:pPr>
-        <w:ind w:firstLine="420"/>
-        <w:rPr>
-          <w:rFonts w:hint="eastAsia"/>
-          <w:lang w:val="en-US" w:eastAsia="zh-CN"/>
-        </w:rPr>
-      </w:pPr>
-    </w:p>
-    <w:p>
-      <w:pPr>
-        <w:ind w:firstLine="420"/>
-        <w:rPr>
-          <w:rFonts w:hint="eastAsia"/>
-          <w:lang w:val="en-US" w:eastAsia="zh-CN"/>
-        </w:rPr>
-      </w:pPr>
-    </w:p>
-    <w:p>
-      <w:pPr>
-        <w:ind w:firstLine="420"/>
-        <w:rPr>
-          <w:rFonts w:hint="eastAsia"/>
-          <w:lang w:val="en-US" w:eastAsia="zh-CN"/>
-        </w:rPr>
-      </w:pPr>
-    </w:p>
-    <w:p>
-      <w:pPr>
-        <w:rPr>
-          <w:rFonts w:hint="eastAsia"/>
-        </w:rPr>
-      </w:pPr>
-      <w:r>
-        <w:rPr>
-          <w:rFonts w:hint="eastAsia"/>
-        </w:rPr>
-        <w:t xml:space="preserve">  1.2.1国内研究综述</w:t>
-      </w:r>
-    </w:p>
-    <w:p>
-      <w:pPr>
-        <w:rPr>
-          <w:rFonts w:hint="eastAsia"/>
-        </w:rPr>
-      </w:pPr>
-      <w:r>
-        <w:rPr>
-          <w:rFonts w:hint="eastAsia"/>
-        </w:rPr>
-        <w:t xml:space="preserve">  1.2.2国外研究综述</w:t>
-      </w:r>
-    </w:p>
-    <w:p>
-      <w:pPr>
-        <w:rPr>
-          <w:rFonts w:hint="eastAsia"/>
-        </w:rPr>
-      </w:pPr>
-      <w:r>
-        <w:rPr>
-          <w:rFonts w:hint="eastAsia"/>
-        </w:rPr>
-        <w:t xml:space="preserve"> 1.3研究内容</w:t>
-      </w:r>
-    </w:p>
-    <w:p>
-      <w:pPr>
-        <w:rPr>
-          <w:rFonts w:hint="eastAsia"/>
-        </w:rPr>
-      </w:pPr>
-      <w:r>
-        <w:rPr>
-          <w:rFonts w:hint="eastAsia"/>
-        </w:rPr>
-        <w:t xml:space="preserve"> 1.4论文的组织结构</w:t>
-      </w:r>
-    </w:p>
-    <w:p>
-      <w:pPr>
-        <w:rPr>
-          <w:rFonts w:hint="eastAsia"/>
-        </w:rPr>
-      </w:pPr>
-      <w:r>
-        <w:rPr>
-          <w:rFonts w:hint="eastAsia"/>
-        </w:rPr>
-        <w:t>2问题分析</w:t>
-      </w:r>
-    </w:p>
-    <w:p>
-      <w:pPr>
-        <w:rPr>
-          <w:rFonts w:hint="eastAsia"/>
-          <w:lang w:val="en-US" w:eastAsia="zh-CN"/>
-        </w:rPr>
-      </w:pPr>
-      <w:r>
-        <w:rPr>
-          <w:rFonts w:hint="eastAsia"/>
-          <w:lang w:val="en-US" w:eastAsia="zh-CN"/>
-        </w:rPr>
-        <w:t xml:space="preserve">  2.1 问题定义</w:t>
       </w:r>
     </w:p>
     <w:p>
@@ -1266,6 +1290,12 @@
             <w:insideV w:val="single" w:color="auto" w:sz="4" w:space="0"/>
           </w:tblBorders>
           <w:tblLayout w:type="fixed"/>
+          <w:tblCellMar>
+            <w:top w:w="0" w:type="dxa"/>
+            <w:left w:w="108" w:type="dxa"/>
+            <w:bottom w:w="0" w:type="dxa"/>
+            <w:right w:w="108" w:type="dxa"/>
+          </w:tblCellMar>
         </w:tblPrEx>
         <w:tc>
           <w:tcPr>
@@ -1970,7 +2000,7 @@
                     </pic:cNvPicPr>
                   </pic:nvPicPr>
                   <pic:blipFill>
-                    <a:blip r:embed="rId5"/>
+                    <a:blip r:embed="rId7"/>
                     <a:stretch>
                       <a:fillRect/>
                     </a:stretch>
@@ -2046,7 +2076,7 @@
                     </pic:cNvPicPr>
                   </pic:nvPicPr>
                   <pic:blipFill>
-                    <a:blip r:embed="rId6"/>
+                    <a:blip r:embed="rId8"/>
                     <a:stretch>
                       <a:fillRect/>
                     </a:stretch>
@@ -2122,13 +2152,21 @@
           <w:numId w:val="0"/>
         </w:numPr>
         <w:ind w:left="360" w:leftChars="0"/>
-      </w:pPr>
-      <w:r>
+        <w:rPr>
+          <w:rFonts w:hint="eastAsia" w:eastAsiaTheme="minorEastAsia"/>
+          <w:lang w:eastAsia="zh-CN"/>
+        </w:rPr>
+      </w:pPr>
+      <w:r>
+        <w:rPr>
+          <w:rFonts w:hint="eastAsia" w:eastAsiaTheme="minorEastAsia"/>
+          <w:lang w:eastAsia="zh-CN"/>
+        </w:rPr>
         <w:drawing>
           <wp:inline distT="0" distB="0" distL="114300" distR="114300">
-            <wp:extent cx="5270500" cy="1877695"/>
-            <wp:effectExtent l="0" t="0" r="6350" b="8255"/>
-            <wp:docPr id="5" name="图片 4"/>
+            <wp:extent cx="5262880" cy="2193290"/>
+            <wp:effectExtent l="0" t="0" r="13970" b="16510"/>
+            <wp:docPr id="9" name="图片 9" descr="架构图1"/>
             <wp:cNvGraphicFramePr>
               <a:graphicFrameLocks xmlns:a="http://schemas.openxmlformats.org/drawingml/2006/main" noChangeAspect="1"/>
             </wp:cNvGraphicFramePr>
@@ -2136,13 +2174,13 @@
               <a:graphicData uri="http://schemas.openxmlformats.org/drawingml/2006/picture">
                 <pic:pic xmlns:pic="http://schemas.openxmlformats.org/drawingml/2006/picture">
                   <pic:nvPicPr>
-                    <pic:cNvPr id="5" name="图片 4"/>
+                    <pic:cNvPr id="9" name="图片 9" descr="架构图1"/>
                     <pic:cNvPicPr>
                       <a:picLocks noChangeAspect="1"/>
                     </pic:cNvPicPr>
                   </pic:nvPicPr>
                   <pic:blipFill>
-                    <a:blip r:embed="rId7"/>
+                    <a:blip r:embed="rId9"/>
                     <a:stretch>
                       <a:fillRect/>
                     </a:stretch>
@@ -2150,15 +2188,11 @@
                   <pic:spPr>
                     <a:xfrm>
                       <a:off x="0" y="0"/>
-                      <a:ext cx="5270500" cy="1877695"/>
+                      <a:ext cx="5262880" cy="2193290"/>
                     </a:xfrm>
                     <a:prstGeom prst="rect">
                       <a:avLst/>
                     </a:prstGeom>
-                    <a:noFill/>
-                    <a:ln w="9525">
-                      <a:noFill/>
-                    </a:ln>
                   </pic:spPr>
                 </pic:pic>
               </a:graphicData>
@@ -2257,81 +2291,6 @@
         </w:rPr>
         <w:object>
           <v:shape id="_x0000_i1025" o:spt="75" type="#_x0000_t75" style="height:42.95pt;width:153pt;" o:ole="t" filled="f" o:preferrelative="t" stroked="f" coordsize="21600,21600">
-            <v:path/>
-            <v:fill on="f" focussize="0,0"/>
-            <v:stroke on="f"/>
-            <v:imagedata r:id="rId9" o:title=""/>
-            <o:lock v:ext="edit" aspectratio="t"/>
-            <w10:wrap type="none"/>
-            <w10:anchorlock/>
-          </v:shape>
-          <o:OLEObject Type="Embed" ProgID="Equation.KSEE3" ShapeID="_x0000_i1025" DrawAspect="Content" ObjectID="_1468075725" r:id="rId8">
-            <o:LockedField>false</o:LockedField>
-          </o:OLEObject>
-        </w:object>
-      </w:r>
-      <w:r>
-        <w:rPr>
-          <w:rFonts w:hint="eastAsia"/>
-          <w:lang w:val="en-US" w:eastAsia="zh-CN"/>
-        </w:rPr>
-        <w:t xml:space="preserve">                 （1）</w:t>
-      </w:r>
-    </w:p>
-    <w:p>
-      <w:pPr>
-        <w:numPr>
-          <w:ilvl w:val="0"/>
-          <w:numId w:val="0"/>
-        </w:numPr>
-        <w:ind w:left="360" w:leftChars="0" w:firstLine="420" w:firstLineChars="200"/>
-        <w:rPr>
-          <w:rFonts w:hint="eastAsia" w:ascii="Calibri" w:hAnsi="Calibri" w:cs="Calibri"/>
-          <w:lang w:val="en-US" w:eastAsia="zh-CN"/>
-        </w:rPr>
-      </w:pPr>
-      <w:r>
-        <w:rPr>
-          <w:rFonts w:hint="eastAsia"/>
-          <w:lang w:val="en-US" w:eastAsia="zh-CN"/>
-        </w:rPr>
-        <w:t>U</w:t>
-      </w:r>
-      <w:r>
-        <w:rPr>
-          <w:rFonts w:hint="default" w:ascii="Calibri" w:hAnsi="Calibri" w:cs="Calibri"/>
-          <w:lang w:val="en-US" w:eastAsia="zh-CN"/>
-        </w:rPr>
-        <w:t>'</w:t>
-      </w:r>
-      <w:r>
-        <w:rPr>
-          <w:rFonts w:hint="eastAsia" w:ascii="Calibri" w:hAnsi="Calibri" w:cs="Calibri"/>
-          <w:lang w:val="en-US" w:eastAsia="zh-CN"/>
-        </w:rPr>
-        <w:t>是用户u在签到行为上相似的用户的集合，用户u对POI l偏好程度的分数可以用下面的等式表示</w:t>
-      </w:r>
-    </w:p>
-    <w:p>
-      <w:pPr>
-        <w:numPr>
-          <w:ilvl w:val="0"/>
-          <w:numId w:val="0"/>
-        </w:numPr>
-        <w:ind w:left="360" w:leftChars="0" w:firstLine="420" w:firstLineChars="200"/>
-        <w:rPr>
-          <w:rFonts w:hint="default" w:ascii="Calibri" w:hAnsi="Calibri" w:cs="Calibri"/>
-          <w:lang w:val="en-US" w:eastAsia="zh-CN"/>
-        </w:rPr>
-      </w:pPr>
-      <w:r>
-        <w:rPr>
-          <w:rFonts w:hint="default" w:ascii="Calibri" w:hAnsi="Calibri" w:cs="Calibri"/>
-          <w:position w:val="-34"/>
-          <w:lang w:val="en-US" w:eastAsia="zh-CN"/>
-        </w:rPr>
-        <w:object>
-          <v:shape id="_x0000_i1026" o:spt="75" type="#_x0000_t75" style="height:40pt;width:114pt;" o:ole="t" filled="f" o:preferrelative="t" stroked="f" coordsize="21600,21600">
             <v:path/>
             <v:fill on="f" focussize="0,0"/>
             <v:stroke on="f"/>
@@ -2340,16 +2299,91 @@
             <w10:wrap type="none"/>
             <w10:anchorlock/>
           </v:shape>
-          <o:OLEObject Type="Embed" ProgID="Equation.KSEE3" ShapeID="_x0000_i1026" DrawAspect="Content" ObjectID="_1468075726" r:id="rId10">
+          <o:OLEObject Type="Embed" ProgID="Equation.KSEE3" ShapeID="_x0000_i1025" DrawAspect="Content" ObjectID="_1468075726" r:id="rId10">
             <o:LockedField>false</o:LockedField>
           </o:OLEObject>
         </w:object>
       </w:r>
       <w:r>
         <w:rPr>
+          <w:rFonts w:hint="eastAsia"/>
+          <w:lang w:val="en-US" w:eastAsia="zh-CN"/>
+        </w:rPr>
+        <w:t xml:space="preserve">                 （1）</w:t>
+      </w:r>
+    </w:p>
+    <w:p>
+      <w:pPr>
+        <w:numPr>
+          <w:ilvl w:val="0"/>
+          <w:numId w:val="0"/>
+        </w:numPr>
+        <w:ind w:left="360" w:leftChars="0" w:firstLine="420" w:firstLineChars="200"/>
+        <w:rPr>
           <w:rFonts w:hint="eastAsia" w:ascii="Calibri" w:hAnsi="Calibri" w:cs="Calibri"/>
           <w:lang w:val="en-US" w:eastAsia="zh-CN"/>
         </w:rPr>
+      </w:pPr>
+      <w:r>
+        <w:rPr>
+          <w:rFonts w:hint="eastAsia"/>
+          <w:lang w:val="en-US" w:eastAsia="zh-CN"/>
+        </w:rPr>
+        <w:t>U</w:t>
+      </w:r>
+      <w:r>
+        <w:rPr>
+          <w:rFonts w:hint="default" w:ascii="Calibri" w:hAnsi="Calibri" w:cs="Calibri"/>
+          <w:lang w:val="en-US" w:eastAsia="zh-CN"/>
+        </w:rPr>
+        <w:t>'</w:t>
+      </w:r>
+      <w:r>
+        <w:rPr>
+          <w:rFonts w:hint="eastAsia" w:ascii="Calibri" w:hAnsi="Calibri" w:cs="Calibri"/>
+          <w:lang w:val="en-US" w:eastAsia="zh-CN"/>
+        </w:rPr>
+        <w:t>是用户u在签到行为上相似的用户的集合，用户u对POI l偏好程度的分数可以用下面的等式表示</w:t>
+      </w:r>
+    </w:p>
+    <w:p>
+      <w:pPr>
+        <w:numPr>
+          <w:ilvl w:val="0"/>
+          <w:numId w:val="0"/>
+        </w:numPr>
+        <w:ind w:left="360" w:leftChars="0" w:firstLine="420" w:firstLineChars="200"/>
+        <w:rPr>
+          <w:rFonts w:hint="default" w:ascii="Calibri" w:hAnsi="Calibri" w:cs="Calibri"/>
+          <w:lang w:val="en-US" w:eastAsia="zh-CN"/>
+        </w:rPr>
+      </w:pPr>
+      <w:r>
+        <w:rPr>
+          <w:rFonts w:hint="default" w:ascii="Calibri" w:hAnsi="Calibri" w:cs="Calibri"/>
+          <w:position w:val="-34"/>
+          <w:lang w:val="en-US" w:eastAsia="zh-CN"/>
+        </w:rPr>
+        <w:object>
+          <v:shape id="_x0000_i1026" o:spt="75" type="#_x0000_t75" style="height:40pt;width:114pt;" o:ole="t" filled="f" o:preferrelative="t" stroked="f" coordsize="21600,21600">
+            <v:path/>
+            <v:fill on="f" focussize="0,0"/>
+            <v:stroke on="f"/>
+            <v:imagedata r:id="rId13" o:title=""/>
+            <o:lock v:ext="edit" aspectratio="t"/>
+            <w10:wrap type="none"/>
+            <w10:anchorlock/>
+          </v:shape>
+          <o:OLEObject Type="Embed" ProgID="Equation.KSEE3" ShapeID="_x0000_i1026" DrawAspect="Content" ObjectID="_1468075727" r:id="rId12">
+            <o:LockedField>false</o:LockedField>
+          </o:OLEObject>
+        </w:object>
+      </w:r>
+      <w:r>
+        <w:rPr>
+          <w:rFonts w:hint="eastAsia" w:ascii="Calibri" w:hAnsi="Calibri" w:cs="Calibri"/>
+          <w:lang w:val="en-US" w:eastAsia="zh-CN"/>
+        </w:rPr>
         <w:t xml:space="preserve">                 （2）</w:t>
       </w:r>
     </w:p>
@@ -2427,13 +2461,21 @@
           <w:numId w:val="0"/>
         </w:numPr>
         <w:ind w:left="360" w:leftChars="0" w:firstLine="420" w:firstLineChars="200"/>
-      </w:pPr>
-      <w:r>
+        <w:rPr>
+          <w:rFonts w:hint="eastAsia"/>
+          <w:lang w:val="en-US" w:eastAsia="zh-CN"/>
+        </w:rPr>
+      </w:pPr>
+      <w:r>
+        <w:rPr>
+          <w:rFonts w:hint="eastAsia"/>
+          <w:lang w:val="en-US" w:eastAsia="zh-CN"/>
+        </w:rPr>
         <w:drawing>
           <wp:inline distT="0" distB="0" distL="114300" distR="114300">
-            <wp:extent cx="4781550" cy="3848100"/>
-            <wp:effectExtent l="0" t="0" r="0" b="0"/>
-            <wp:docPr id="4" name="图片 3"/>
+            <wp:extent cx="3866515" cy="3866515"/>
+            <wp:effectExtent l="0" t="0" r="635" b="635"/>
+            <wp:docPr id="14" name="图片 14" descr="网格1"/>
             <wp:cNvGraphicFramePr>
               <a:graphicFrameLocks xmlns:a="http://schemas.openxmlformats.org/drawingml/2006/main" noChangeAspect="1"/>
             </wp:cNvGraphicFramePr>
@@ -2441,13 +2483,13 @@
               <a:graphicData uri="http://schemas.openxmlformats.org/drawingml/2006/picture">
                 <pic:pic xmlns:pic="http://schemas.openxmlformats.org/drawingml/2006/picture">
                   <pic:nvPicPr>
-                    <pic:cNvPr id="4" name="图片 3"/>
+                    <pic:cNvPr id="14" name="图片 14" descr="网格1"/>
                     <pic:cNvPicPr>
                       <a:picLocks noChangeAspect="1"/>
                     </pic:cNvPicPr>
                   </pic:nvPicPr>
                   <pic:blipFill>
-                    <a:blip r:embed="rId12"/>
+                    <a:blip r:embed="rId14"/>
                     <a:stretch>
                       <a:fillRect/>
                     </a:stretch>
@@ -2455,15 +2497,11 @@
                   <pic:spPr>
                     <a:xfrm>
                       <a:off x="0" y="0"/>
-                      <a:ext cx="4781550" cy="3848100"/>
+                      <a:ext cx="3866515" cy="3866515"/>
                     </a:xfrm>
                     <a:prstGeom prst="rect">
                       <a:avLst/>
                     </a:prstGeom>
-                    <a:noFill/>
-                    <a:ln w="9525">
-                      <a:noFill/>
-                    </a:ln>
                   </pic:spPr>
                 </pic:pic>
               </a:graphicData>
@@ -2480,6 +2518,19 @@
         </w:numPr>
         <w:ind w:left="360" w:leftChars="0" w:firstLine="420" w:firstLineChars="200"/>
         <w:rPr>
+          <w:rFonts w:hint="eastAsia" w:eastAsiaTheme="minorEastAsia"/>
+          <w:lang w:eastAsia="zh-CN"/>
+        </w:rPr>
+      </w:pPr>
+    </w:p>
+    <w:p>
+      <w:pPr>
+        <w:numPr>
+          <w:ilvl w:val="0"/>
+          <w:numId w:val="0"/>
+        </w:numPr>
+        <w:ind w:left="360" w:leftChars="0" w:firstLine="420" w:firstLineChars="200"/>
+        <w:rPr>
           <w:rFonts w:hint="eastAsia"/>
           <w:lang w:val="en-US" w:eastAsia="zh-CN"/>
         </w:rPr>
@@ -2557,146 +2608,6 @@
         </w:rPr>
         <w:object>
           <v:shape id="_x0000_i1028" o:spt="75" type="#_x0000_t75" style="height:38pt;width:129pt;" o:ole="t" filled="f" o:preferrelative="t" stroked="f" coordsize="21600,21600">
-            <v:fill on="f" focussize="0,0"/>
-            <v:stroke on="f"/>
-            <v:imagedata r:id="rId14" o:title=""/>
-            <o:lock v:ext="edit" aspectratio="t"/>
-            <w10:wrap type="none"/>
-            <w10:anchorlock/>
-          </v:shape>
-          <o:OLEObject Type="Embed" ProgID="Equation.KSEE3" ShapeID="_x0000_i1028" DrawAspect="Content" ObjectID="_1468075727" r:id="rId13">
-            <o:LockedField>false</o:LockedField>
-          </o:OLEObject>
-        </w:object>
-      </w:r>
-      <w:r>
-        <w:rPr>
-          <w:rFonts w:hint="eastAsia"/>
-          <w:lang w:val="en-US" w:eastAsia="zh-CN"/>
-        </w:rPr>
-        <w:t xml:space="preserve">              （3）</w:t>
-      </w:r>
-    </w:p>
-    <w:p>
-      <w:pPr>
-        <w:numPr>
-          <w:ilvl w:val="0"/>
-          <w:numId w:val="0"/>
-        </w:numPr>
-        <w:ind w:left="360" w:leftChars="0" w:firstLine="420" w:firstLineChars="200"/>
-        <w:rPr>
-          <w:rFonts w:hint="eastAsia"/>
-          <w:lang w:val="en-US" w:eastAsia="zh-CN"/>
-        </w:rPr>
-      </w:pPr>
-      <w:r>
-        <w:rPr>
-          <w:rFonts w:hint="eastAsia"/>
-          <w:lang w:val="en-US" w:eastAsia="zh-CN"/>
-        </w:rPr>
-        <w:t>其中G</w:t>
-      </w:r>
-      <w:r>
-        <w:rPr>
-          <w:rFonts w:hint="eastAsia"/>
-          <w:vertAlign w:val="subscript"/>
-          <w:lang w:val="en-US" w:eastAsia="zh-CN"/>
-        </w:rPr>
-        <w:t>s</w:t>
-      </w:r>
-      <w:r>
-        <w:rPr>
-          <w:rFonts w:hint="eastAsia"/>
-          <w:lang w:val="en-US" w:eastAsia="zh-CN"/>
-        </w:rPr>
-        <w:t>是用户u的临近网格单元的集合</w:t>
-      </w:r>
-    </w:p>
-    <w:p>
-      <w:pPr>
-        <w:numPr>
-          <w:ilvl w:val="0"/>
-          <w:numId w:val="0"/>
-        </w:numPr>
-        <w:ind w:left="360" w:leftChars="0" w:firstLine="420" w:firstLineChars="200"/>
-        <w:rPr>
-          <w:rFonts w:hint="eastAsia"/>
-          <w:lang w:val="en-US" w:eastAsia="zh-CN"/>
-        </w:rPr>
-      </w:pPr>
-      <w:r>
-        <w:rPr>
-          <w:rFonts w:hint="eastAsia"/>
-          <w:lang w:val="en-US" w:eastAsia="zh-CN"/>
-        </w:rPr>
-        <w:t>当用户u在某个网格单元g</w:t>
-      </w:r>
-      <w:r>
-        <w:rPr>
-          <w:rFonts w:hint="eastAsia"/>
-          <w:vertAlign w:val="subscript"/>
-          <w:lang w:val="en-US" w:eastAsia="zh-CN"/>
-        </w:rPr>
-        <w:t>i</w:t>
-      </w:r>
-      <w:r>
-        <w:rPr>
-          <w:rFonts w:hint="eastAsia"/>
-          <w:lang w:val="en-US" w:eastAsia="zh-CN"/>
-        </w:rPr>
-        <w:t>中，有很多的签到行为。那么有很大的可能g</w:t>
-      </w:r>
-      <w:r>
-        <w:rPr>
-          <w:rFonts w:hint="eastAsia"/>
-          <w:vertAlign w:val="subscript"/>
-          <w:lang w:val="en-US" w:eastAsia="zh-CN"/>
-        </w:rPr>
-        <w:t>i</w:t>
-      </w:r>
-      <w:r>
-        <w:rPr>
-          <w:rFonts w:hint="eastAsia"/>
-          <w:lang w:val="en-US" w:eastAsia="zh-CN"/>
-        </w:rPr>
-        <w:t>区域是用户u最喜欢的区域，用户u有很大的可能会在这个g</w:t>
-      </w:r>
-      <w:r>
-        <w:rPr>
-          <w:rFonts w:hint="eastAsia"/>
-          <w:vertAlign w:val="subscript"/>
-          <w:lang w:val="en-US" w:eastAsia="zh-CN"/>
-        </w:rPr>
-        <w:t>i</w:t>
-      </w:r>
-      <w:r>
-        <w:rPr>
-          <w:rFonts w:hint="eastAsia"/>
-          <w:lang w:val="en-US" w:eastAsia="zh-CN"/>
-        </w:rPr>
-        <w:t>中的其他POIs，进行签到行为。就好像用户经常活动，以及发生消费行为的，都会是某个固定的商圈。这个地方，我们让Checkins(gi,u)表示用户u在网格gi中所有POIs的签到记录总和。我们可以用等式来表示这种影响。</w:t>
-      </w:r>
-    </w:p>
-    <w:p>
-      <w:pPr>
-        <w:numPr>
-          <w:ilvl w:val="0"/>
-          <w:numId w:val="0"/>
-        </w:numPr>
-        <w:ind w:left="360" w:leftChars="0" w:firstLine="420" w:firstLineChars="200"/>
-        <w:rPr>
-          <w:rFonts w:hint="eastAsia"/>
-          <w:lang w:val="en-US" w:eastAsia="zh-CN"/>
-        </w:rPr>
-      </w:pPr>
-      <w:r>
-        <w:rPr>
-          <w:rFonts w:hint="eastAsia"/>
-          <w:position w:val="-38"/>
-          <w:lang w:val="en-US" w:eastAsia="zh-CN"/>
-        </w:rPr>
-        <w:object>
-          <v:shape id="_x0000_i1029" o:spt="75" type="#_x0000_t75" style="height:38pt;width:137pt;" o:ole="t" filled="f" o:preferrelative="t" stroked="f" coordsize="21600,21600">
             <v:fill on="f" focussize="0,0"/>
             <v:stroke on="f"/>
             <v:imagedata r:id="rId16" o:title=""/>
@@ -2704,7 +2615,7 @@
             <w10:wrap type="none"/>
             <w10:anchorlock/>
           </v:shape>
-          <o:OLEObject Type="Embed" ProgID="Equation.KSEE3" ShapeID="_x0000_i1029" DrawAspect="Content" ObjectID="_1468075728" r:id="rId15">
+          <o:OLEObject Type="Embed" ProgID="Equation.KSEE3" ShapeID="_x0000_i1028" DrawAspect="Content" ObjectID="_1468075728" r:id="rId15">
             <o:LockedField>false</o:LockedField>
           </o:OLEObject>
         </w:object>
@@ -2714,7 +2625,7 @@
           <w:rFonts w:hint="eastAsia"/>
           <w:lang w:val="en-US" w:eastAsia="zh-CN"/>
         </w:rPr>
-        <w:t xml:space="preserve">           （4）</w:t>
+        <w:t xml:space="preserve">              （3）</w:t>
       </w:r>
     </w:p>
     <w:p>
@@ -2734,7 +2645,22 @@
           <w:rFonts w:hint="eastAsia"/>
           <w:lang w:val="en-US" w:eastAsia="zh-CN"/>
         </w:rPr>
-        <w:t>正如数据集所显示的，用户往往倾向于在距离当前位置较近的POIs发生签到行为，因此，我们可以推断出，用户倾向于在当前位置所有的网格内的POIs进行签到行为，我们可以将这种影响表示为下面的等式</w:t>
+        <w:t>其中G</w:t>
+      </w:r>
+      <w:r>
+        <w:rPr>
+          <w:rFonts w:hint="eastAsia"/>
+          <w:vertAlign w:val="subscript"/>
+          <w:lang w:val="en-US" w:eastAsia="zh-CN"/>
+        </w:rPr>
+        <w:t>s</w:t>
+      </w:r>
+      <w:r>
+        <w:rPr>
+          <w:rFonts w:hint="eastAsia"/>
+          <w:lang w:val="en-US" w:eastAsia="zh-CN"/>
+        </w:rPr>
+        <w:t>是用户u的临近网格单元的集合</w:t>
       </w:r>
     </w:p>
     <w:p>
@@ -2752,11 +2678,76 @@
       <w:r>
         <w:rPr>
           <w:rFonts w:hint="eastAsia"/>
-          <w:position w:val="-10"/>
+          <w:lang w:val="en-US" w:eastAsia="zh-CN"/>
+        </w:rPr>
+        <w:t>当用户u在某个网格单元g</w:t>
+      </w:r>
+      <w:r>
+        <w:rPr>
+          <w:rFonts w:hint="eastAsia"/>
+          <w:vertAlign w:val="subscript"/>
+          <w:lang w:val="en-US" w:eastAsia="zh-CN"/>
+        </w:rPr>
+        <w:t>i</w:t>
+      </w:r>
+      <w:r>
+        <w:rPr>
+          <w:rFonts w:hint="eastAsia"/>
+          <w:lang w:val="en-US" w:eastAsia="zh-CN"/>
+        </w:rPr>
+        <w:t>中，有很多的签到行为。那么有很大的可能g</w:t>
+      </w:r>
+      <w:r>
+        <w:rPr>
+          <w:rFonts w:hint="eastAsia"/>
+          <w:vertAlign w:val="subscript"/>
+          <w:lang w:val="en-US" w:eastAsia="zh-CN"/>
+        </w:rPr>
+        <w:t>i</w:t>
+      </w:r>
+      <w:r>
+        <w:rPr>
+          <w:rFonts w:hint="eastAsia"/>
+          <w:lang w:val="en-US" w:eastAsia="zh-CN"/>
+        </w:rPr>
+        <w:t>区域是用户u最喜欢的区域，用户u有很大的可能会在这个g</w:t>
+      </w:r>
+      <w:r>
+        <w:rPr>
+          <w:rFonts w:hint="eastAsia"/>
+          <w:vertAlign w:val="subscript"/>
+          <w:lang w:val="en-US" w:eastAsia="zh-CN"/>
+        </w:rPr>
+        <w:t>i</w:t>
+      </w:r>
+      <w:r>
+        <w:rPr>
+          <w:rFonts w:hint="eastAsia"/>
+          <w:lang w:val="en-US" w:eastAsia="zh-CN"/>
+        </w:rPr>
+        <w:t>中的其他POIs，进行签到行为。就好像用户经常活动，以及发生消费行为的，都会是某个固定的商圈。这个地方，我们让Checkins(gi,u)表示用户u在网格gi中所有POIs的签到记录总和。我们可以用等式来表示这种影响。</w:t>
+      </w:r>
+    </w:p>
+    <w:p>
+      <w:pPr>
+        <w:numPr>
+          <w:ilvl w:val="0"/>
+          <w:numId w:val="0"/>
+        </w:numPr>
+        <w:ind w:left="360" w:leftChars="0" w:firstLine="420" w:firstLineChars="200"/>
+        <w:rPr>
+          <w:rFonts w:hint="eastAsia"/>
+          <w:lang w:val="en-US" w:eastAsia="zh-CN"/>
+        </w:rPr>
+      </w:pPr>
+      <w:r>
+        <w:rPr>
+          <w:rFonts w:hint="eastAsia"/>
+          <w:position w:val="-38"/>
           <w:lang w:val="en-US" w:eastAsia="zh-CN"/>
         </w:rPr>
         <w:object>
-          <v:shape id="_x0000_i1030" o:spt="75" type="#_x0000_t75" style="height:17pt;width:9pt;" o:ole="t" filled="f" o:preferrelative="t" stroked="f" coordsize="21600,21600">
+          <v:shape id="_x0000_i1029" o:spt="75" type="#_x0000_t75" style="height:38pt;width:137pt;" o:ole="t" filled="f" o:preferrelative="t" stroked="f" coordsize="21600,21600">
             <v:fill on="f" focussize="0,0"/>
             <v:stroke on="f"/>
             <v:imagedata r:id="rId18" o:title=""/>
@@ -2764,7 +2755,67 @@
             <w10:wrap type="none"/>
             <w10:anchorlock/>
           </v:shape>
-          <o:OLEObject Type="Embed" ProgID="Equation.KSEE3" ShapeID="_x0000_i1030" DrawAspect="Content" ObjectID="_1468075729" r:id="rId17">
+          <o:OLEObject Type="Embed" ProgID="Equation.KSEE3" ShapeID="_x0000_i1029" DrawAspect="Content" ObjectID="_1468075729" r:id="rId17">
+            <o:LockedField>false</o:LockedField>
+          </o:OLEObject>
+        </w:object>
+      </w:r>
+      <w:r>
+        <w:rPr>
+          <w:rFonts w:hint="eastAsia"/>
+          <w:lang w:val="en-US" w:eastAsia="zh-CN"/>
+        </w:rPr>
+        <w:t xml:space="preserve">           （4）</w:t>
+      </w:r>
+    </w:p>
+    <w:p>
+      <w:pPr>
+        <w:numPr>
+          <w:ilvl w:val="0"/>
+          <w:numId w:val="0"/>
+        </w:numPr>
+        <w:ind w:left="360" w:leftChars="0" w:firstLine="420" w:firstLineChars="200"/>
+        <w:rPr>
+          <w:rFonts w:hint="eastAsia"/>
+          <w:lang w:val="en-US" w:eastAsia="zh-CN"/>
+        </w:rPr>
+      </w:pPr>
+      <w:r>
+        <w:rPr>
+          <w:rFonts w:hint="eastAsia"/>
+          <w:lang w:val="en-US" w:eastAsia="zh-CN"/>
+        </w:rPr>
+        <w:t>正如数据集所显示的，用户往往倾向于在距离当前位置较近的POIs发生签到行为，因此，我们可以推断出，用户倾向于在当前位置所有的网格内的POIs进行签到行为，我们可以将这种影响表示为下面的等式</w:t>
+      </w:r>
+    </w:p>
+    <w:p>
+      <w:pPr>
+        <w:numPr>
+          <w:ilvl w:val="0"/>
+          <w:numId w:val="0"/>
+        </w:numPr>
+        <w:ind w:left="360" w:leftChars="0" w:firstLine="420" w:firstLineChars="200"/>
+        <w:rPr>
+          <w:rFonts w:hint="eastAsia"/>
+          <w:lang w:val="en-US" w:eastAsia="zh-CN"/>
+        </w:rPr>
+      </w:pPr>
+      <w:r>
+        <w:rPr>
+          <w:rFonts w:hint="eastAsia"/>
+          <w:position w:val="-10"/>
+          <w:lang w:val="en-US" w:eastAsia="zh-CN"/>
+        </w:rPr>
+        <w:object>
+          <v:shape id="_x0000_i1030" o:spt="75" type="#_x0000_t75" style="height:17pt;width:9pt;" o:ole="t" filled="f" o:preferrelative="t" stroked="f" coordsize="21600,21600">
+            <v:fill on="f" focussize="0,0"/>
+            <v:stroke on="f"/>
+            <v:imagedata r:id="rId20" o:title=""/>
+            <o:lock v:ext="edit" aspectratio="t"/>
+            <w10:wrap type="none"/>
+            <w10:anchorlock/>
+          </v:shape>
+          <o:OLEObject Type="Embed" ProgID="Equation.KSEE3" ShapeID="_x0000_i1030" DrawAspect="Content" ObjectID="_1468075730" r:id="rId19">
             <o:LockedField>false</o:LockedField>
           </o:OLEObject>
         </w:object>
@@ -2779,12 +2830,12 @@
           <v:shape id="_x0000_i1031" o:spt="75" type="#_x0000_t75" style="height:17pt;width:9pt;" o:ole="t" filled="f" o:preferrelative="t" stroked="f" coordsize="21600,21600">
             <v:fill on="f" focussize="0,0"/>
             <v:stroke on="f"/>
-            <v:imagedata r:id="rId18" o:title=""/>
+            <v:imagedata r:id="rId20" o:title=""/>
             <o:lock v:ext="edit" aspectratio="t"/>
             <w10:wrap type="none"/>
             <w10:anchorlock/>
           </v:shape>
-          <o:OLEObject Type="Embed" ProgID="Equation.KSEE3" ShapeID="_x0000_i1031" DrawAspect="Content" ObjectID="_1468075730" r:id="rId19">
+          <o:OLEObject Type="Embed" ProgID="Equation.KSEE3" ShapeID="_x0000_i1031" DrawAspect="Content" ObjectID="_1468075731" r:id="rId21">
             <o:LockedField>false</o:LockedField>
           </o:OLEObject>
         </w:object>
@@ -2799,12 +2850,12 @@
           <v:shape id="_x0000_i1032" o:spt="75" type="#_x0000_t75" style="height:17pt;width:9pt;" o:ole="t" filled="f" o:preferrelative="t" stroked="f" coordsize="21600,21600">
             <v:fill on="f" focussize="0,0"/>
             <v:stroke on="f"/>
-            <v:imagedata r:id="rId18" o:title=""/>
+            <v:imagedata r:id="rId20" o:title=""/>
             <o:lock v:ext="edit" aspectratio="t"/>
             <w10:wrap type="none"/>
             <w10:anchorlock/>
           </v:shape>
-          <o:OLEObject Type="Embed" ProgID="Equation.KSEE3" ShapeID="_x0000_i1032" DrawAspect="Content" ObjectID="_1468075731" r:id="rId20">
+          <o:OLEObject Type="Embed" ProgID="Equation.KSEE3" ShapeID="_x0000_i1032" DrawAspect="Content" ObjectID="_1468075732" r:id="rId22">
             <o:LockedField>false</o:LockedField>
           </o:OLEObject>
         </w:object>
@@ -2817,81 +2868,6 @@
         </w:rPr>
         <w:object>
           <v:shape id="_x0000_i1033" o:spt="75" type="#_x0000_t75" style="height:38pt;width:204.95pt;" o:ole="t" filled="f" o:preferrelative="t" stroked="f" coordsize="21600,21600">
-            <v:fill on="f" focussize="0,0"/>
-            <v:stroke on="f"/>
-            <v:imagedata r:id="rId22" o:title=""/>
-            <o:lock v:ext="edit" aspectratio="t"/>
-            <w10:wrap type="none"/>
-            <w10:anchorlock/>
-          </v:shape>
-          <o:OLEObject Type="Embed" ProgID="Equation.KSEE3" ShapeID="_x0000_i1033" DrawAspect="Content" ObjectID="_1468075732" r:id="rId21">
-            <o:LockedField>false</o:LockedField>
-          </o:OLEObject>
-        </w:object>
-      </w:r>
-      <w:r>
-        <w:rPr>
-          <w:rFonts w:hint="eastAsia"/>
-          <w:lang w:val="en-US" w:eastAsia="zh-CN"/>
-        </w:rPr>
-        <w:t xml:space="preserve">         （5）</w:t>
-      </w:r>
-    </w:p>
-    <w:p>
-      <w:pPr>
-        <w:numPr>
-          <w:ilvl w:val="0"/>
-          <w:numId w:val="0"/>
-        </w:numPr>
-        <w:ind w:left="360" w:leftChars="0" w:firstLine="420" w:firstLineChars="200"/>
-        <w:rPr>
-          <w:rFonts w:hint="eastAsia"/>
-          <w:lang w:val="en-US" w:eastAsia="zh-CN"/>
-        </w:rPr>
-      </w:pPr>
-      <w:r>
-        <w:rPr>
-          <w:rFonts w:hint="eastAsia"/>
-          <w:lang w:val="en-US" w:eastAsia="zh-CN"/>
-        </w:rPr>
-        <w:t>我们将三种影响因子混合在一起，通过线性方程组将网格g</w:t>
-      </w:r>
-      <w:r>
-        <w:rPr>
-          <w:rFonts w:hint="eastAsia"/>
-          <w:vertAlign w:val="subscript"/>
-          <w:lang w:val="en-US" w:eastAsia="zh-CN"/>
-        </w:rPr>
-        <w:t>i</w:t>
-      </w:r>
-      <w:r>
-        <w:rPr>
-          <w:rFonts w:hint="eastAsia"/>
-          <w:lang w:val="en-US" w:eastAsia="zh-CN"/>
-        </w:rPr>
-        <w:t>得分表示为如下等式</w:t>
-      </w:r>
-    </w:p>
-    <w:p>
-      <w:pPr>
-        <w:numPr>
-          <w:ilvl w:val="0"/>
-          <w:numId w:val="0"/>
-        </w:numPr>
-        <w:ind w:left="360" w:leftChars="0" w:firstLine="420" w:firstLineChars="200"/>
-        <w:rPr>
-          <w:rFonts w:hint="eastAsia"/>
-          <w:lang w:val="en-US" w:eastAsia="zh-CN"/>
-        </w:rPr>
-      </w:pPr>
-      <w:r>
-        <w:rPr>
-          <w:rFonts w:hint="eastAsia"/>
-          <w:position w:val="-18"/>
-          <w:lang w:val="en-US" w:eastAsia="zh-CN"/>
-        </w:rPr>
-        <w:object>
-          <v:shape id="_x0000_i1034" o:spt="75" type="#_x0000_t75" style="height:26pt;width:167pt;" o:ole="t" filled="f" o:preferrelative="t" stroked="f" coordsize="21600,21600">
             <v:fill on="f" focussize="0,0"/>
             <v:stroke on="f"/>
             <v:imagedata r:id="rId24" o:title=""/>
@@ -2899,7 +2875,7 @@
             <w10:wrap type="none"/>
             <w10:anchorlock/>
           </v:shape>
-          <o:OLEObject Type="Embed" ProgID="Equation.KSEE3" ShapeID="_x0000_i1034" DrawAspect="Content" ObjectID="_1468075733" r:id="rId23">
+          <o:OLEObject Type="Embed" ProgID="Equation.KSEE3" ShapeID="_x0000_i1033" DrawAspect="Content" ObjectID="_1468075733" r:id="rId23">
             <o:LockedField>false</o:LockedField>
           </o:OLEObject>
         </w:object>
@@ -2909,7 +2885,7 @@
           <w:rFonts w:hint="eastAsia"/>
           <w:lang w:val="en-US" w:eastAsia="zh-CN"/>
         </w:rPr>
-        <w:t xml:space="preserve">             （6）</w:t>
+        <w:t xml:space="preserve">         （5）</w:t>
       </w:r>
     </w:p>
     <w:p>
@@ -2920,58 +2896,31 @@
         </w:numPr>
         <w:ind w:left="360" w:leftChars="0" w:firstLine="420" w:firstLineChars="200"/>
         <w:rPr>
-          <w:rFonts w:hint="eastAsia" w:ascii="Arial" w:hAnsi="Arial" w:cs="Arial"/>
-          <w:lang w:val="en-US" w:eastAsia="zh-CN"/>
-        </w:rPr>
-      </w:pPr>
-      <w:r>
-        <w:rPr>
-          <w:rFonts w:hint="eastAsia"/>
-          <w:lang w:val="en-US" w:eastAsia="zh-CN"/>
-        </w:rPr>
-        <w:t>其中</w:t>
-      </w:r>
-      <w:r>
-        <w:rPr>
-          <w:rFonts w:hint="default" w:ascii="Arial" w:hAnsi="Arial" w:cs="Arial"/>
-          <w:lang w:val="en-US" w:eastAsia="zh-CN"/>
-        </w:rPr>
-        <w:t>α</w:t>
-      </w:r>
-      <w:r>
-        <w:rPr>
-          <w:rFonts w:hint="eastAsia"/>
-          <w:lang w:val="en-US" w:eastAsia="zh-CN"/>
-        </w:rPr>
-        <w:t>,</w:t>
-      </w:r>
-      <w:r>
-        <w:rPr>
-          <w:rFonts w:hint="default" w:ascii="Arial" w:hAnsi="Arial" w:cs="Arial"/>
-          <w:lang w:val="en-US" w:eastAsia="zh-CN"/>
-        </w:rPr>
-        <w:t>β</w:t>
-      </w:r>
-      <w:r>
-        <w:rPr>
-          <w:rFonts w:hint="eastAsia" w:ascii="Arial" w:hAnsi="Arial" w:cs="Arial"/>
-          <w:lang w:val="en-US" w:eastAsia="zh-CN"/>
-        </w:rPr>
-        <w:t>还有</w:t>
-      </w:r>
-      <w:r>
-        <w:rPr>
-          <w:rFonts w:hint="eastAsia" w:ascii="Arial" w:hAnsi="Arial" w:cs="Arial"/>
-          <w:lang w:val="en-US" w:eastAsia="zh-CN"/>
-        </w:rPr>
-        <w:sym w:font="Symbol" w:char="0067"/>
-      </w:r>
-      <w:r>
-        <w:rPr>
-          <w:rFonts w:hint="eastAsia" w:ascii="Arial" w:hAnsi="Arial" w:cs="Arial"/>
-          <w:lang w:val="en-US" w:eastAsia="zh-CN"/>
-        </w:rPr>
-        <w:t>是满足下列条件的常量</w:t>
+          <w:rFonts w:hint="eastAsia"/>
+          <w:lang w:val="en-US" w:eastAsia="zh-CN"/>
+        </w:rPr>
+      </w:pPr>
+      <w:r>
+        <w:rPr>
+          <w:rFonts w:hint="eastAsia"/>
+          <w:lang w:val="en-US" w:eastAsia="zh-CN"/>
+        </w:rPr>
+        <w:t>我们将三种影响因子混合在一起，通过线性方程组将网格g</w:t>
+      </w:r>
+      <w:r>
+        <w:rPr>
+          <w:rFonts w:hint="eastAsia"/>
+          <w:vertAlign w:val="subscript"/>
+          <w:lang w:val="en-US" w:eastAsia="zh-CN"/>
+        </w:rPr>
+        <w:t>i</w:t>
+      </w:r>
+      <w:r>
+        <w:rPr>
+          <w:rFonts w:hint="eastAsia"/>
+          <w:lang w:val="en-US" w:eastAsia="zh-CN"/>
+        </w:rPr>
+        <w:t>得分表示为如下等式</w:t>
       </w:r>
     </w:p>
     <w:p>
@@ -2982,18 +2931,18 @@
         </w:numPr>
         <w:ind w:left="360" w:leftChars="0" w:firstLine="420" w:firstLineChars="200"/>
         <w:rPr>
-          <w:rFonts w:hint="eastAsia" w:ascii="Arial" w:hAnsi="Arial" w:cs="Arial"/>
-          <w:lang w:val="en-US" w:eastAsia="zh-CN"/>
-        </w:rPr>
-      </w:pPr>
-      <w:r>
-        <w:rPr>
-          <w:rFonts w:hint="eastAsia" w:ascii="Arial" w:hAnsi="Arial" w:cs="Arial"/>
-          <w:position w:val="-28"/>
+          <w:rFonts w:hint="eastAsia"/>
+          <w:lang w:val="en-US" w:eastAsia="zh-CN"/>
+        </w:rPr>
+      </w:pPr>
+      <w:r>
+        <w:rPr>
+          <w:rFonts w:hint="eastAsia"/>
+          <w:position w:val="-18"/>
           <w:lang w:val="en-US" w:eastAsia="zh-CN"/>
         </w:rPr>
         <w:object>
-          <v:shape id="_x0000_i1035" o:spt="75" type="#_x0000_t75" style="height:34pt;width:82pt;" o:ole="t" filled="f" o:preferrelative="t" stroked="f" coordsize="21600,21600">
+          <v:shape id="_x0000_i1034" o:spt="75" type="#_x0000_t75" style="height:26pt;width:167pt;" o:ole="t" filled="f" o:preferrelative="t" stroked="f" coordsize="21600,21600">
             <v:fill on="f" focussize="0,0"/>
             <v:stroke on="f"/>
             <v:imagedata r:id="rId26" o:title=""/>
@@ -3001,17 +2950,79 @@
             <w10:wrap type="none"/>
             <w10:anchorlock/>
           </v:shape>
-          <o:OLEObject Type="Embed" ProgID="Equation.KSEE3" ShapeID="_x0000_i1035" DrawAspect="Content" ObjectID="_1468075734" r:id="rId25">
+          <o:OLEObject Type="Embed" ProgID="Equation.KSEE3" ShapeID="_x0000_i1034" DrawAspect="Content" ObjectID="_1468075734" r:id="rId25">
             <o:LockedField>false</o:LockedField>
           </o:OLEObject>
         </w:object>
       </w:r>
       <w:r>
         <w:rPr>
+          <w:rFonts w:hint="eastAsia"/>
+          <w:lang w:val="en-US" w:eastAsia="zh-CN"/>
+        </w:rPr>
+        <w:t xml:space="preserve">             （6）</w:t>
+      </w:r>
+    </w:p>
+    <w:p>
+      <w:pPr>
+        <w:numPr>
+          <w:ilvl w:val="0"/>
+          <w:numId w:val="0"/>
+        </w:numPr>
+        <w:ind w:left="360" w:leftChars="0" w:firstLine="420" w:firstLineChars="200"/>
+        <w:rPr>
           <w:rFonts w:hint="eastAsia" w:ascii="Arial" w:hAnsi="Arial" w:cs="Arial"/>
           <w:lang w:val="en-US" w:eastAsia="zh-CN"/>
         </w:rPr>
-        <w:t xml:space="preserve">                          （7）</w:t>
+      </w:pPr>
+      <w:r>
+        <w:rPr>
+          <w:rFonts w:hint="eastAsia"/>
+          <w:lang w:val="en-US" w:eastAsia="zh-CN"/>
+        </w:rPr>
+        <w:t>其中</w:t>
+      </w:r>
+      <w:r>
+        <w:rPr>
+          <w:rFonts w:hint="default" w:ascii="Arial" w:hAnsi="Arial" w:cs="Arial"/>
+          <w:lang w:val="en-US" w:eastAsia="zh-CN"/>
+        </w:rPr>
+        <w:t>α</w:t>
+      </w:r>
+      <w:r>
+        <w:rPr>
+          <w:rFonts w:hint="eastAsia"/>
+          <w:lang w:val="en-US" w:eastAsia="zh-CN"/>
+        </w:rPr>
+        <w:t>,</w:t>
+      </w:r>
+      <w:r>
+        <w:rPr>
+          <w:rFonts w:hint="default" w:ascii="Arial" w:hAnsi="Arial" w:cs="Arial"/>
+          <w:lang w:val="en-US" w:eastAsia="zh-CN"/>
+        </w:rPr>
+        <w:t>β</w:t>
+      </w:r>
+      <w:r>
+        <w:rPr>
+          <w:rFonts w:hint="eastAsia" w:ascii="Arial" w:hAnsi="Arial" w:cs="Arial"/>
+          <w:lang w:val="en-US" w:eastAsia="zh-CN"/>
+        </w:rPr>
+        <w:t>还有</w:t>
+      </w:r>
+      <w:r>
+        <w:rPr>
+          <w:rFonts w:hint="eastAsia" w:ascii="Arial" w:hAnsi="Arial" w:cs="Arial"/>
+          <w:lang w:val="en-US" w:eastAsia="zh-CN"/>
+        </w:rPr>
+        <w:sym w:font="Symbol" w:char="0067"/>
+      </w:r>
+      <w:r>
+        <w:rPr>
+          <w:rFonts w:hint="eastAsia" w:ascii="Arial" w:hAnsi="Arial" w:cs="Arial"/>
+          <w:lang w:val="en-US" w:eastAsia="zh-CN"/>
+        </w:rPr>
+        <w:t>是满足下列条件的常量</w:t>
       </w:r>
     </w:p>
     <w:p>
@@ -3029,31 +3040,11 @@
       <w:r>
         <w:rPr>
           <w:rFonts w:hint="eastAsia" w:ascii="Arial" w:hAnsi="Arial" w:cs="Arial"/>
-          <w:lang w:val="en-US" w:eastAsia="zh-CN"/>
-        </w:rPr>
-        <w:t>最后POI l对于用户u的影响因子，可以用下面的等式表示</w:t>
-      </w:r>
-    </w:p>
-    <w:p>
-      <w:pPr>
-        <w:numPr>
-          <w:ilvl w:val="0"/>
-          <w:numId w:val="0"/>
-        </w:numPr>
-        <w:ind w:left="360" w:leftChars="0" w:firstLine="420" w:firstLineChars="200"/>
-        <w:rPr>
-          <w:rFonts w:hint="eastAsia" w:ascii="Arial" w:hAnsi="Arial" w:cs="Arial"/>
-          <w:lang w:val="en-US" w:eastAsia="zh-CN"/>
-        </w:rPr>
-      </w:pPr>
-      <w:r>
-        <w:rPr>
-          <w:rFonts w:hint="eastAsia" w:ascii="Arial" w:hAnsi="Arial" w:cs="Arial"/>
-          <w:position w:val="-38"/>
+          <w:position w:val="-28"/>
           <w:lang w:val="en-US" w:eastAsia="zh-CN"/>
         </w:rPr>
         <w:object>
-          <v:shape id="_x0000_i1036" o:spt="75" type="#_x0000_t75" style="height:40pt;width:130pt;" o:ole="t" filled="f" o:preferrelative="t" stroked="f" coordsize="21600,21600">
+          <v:shape id="_x0000_i1035" o:spt="75" type="#_x0000_t75" style="height:34pt;width:82pt;" o:ole="t" filled="f" o:preferrelative="t" stroked="f" coordsize="21600,21600">
             <v:fill on="f" focussize="0,0"/>
             <v:stroke on="f"/>
             <v:imagedata r:id="rId28" o:title=""/>
@@ -3061,7 +3052,7 @@
             <w10:wrap type="none"/>
             <w10:anchorlock/>
           </v:shape>
-          <o:OLEObject Type="Embed" ProgID="Equation.KSEE3" ShapeID="_x0000_i1036" DrawAspect="Content" ObjectID="_1468075735" r:id="rId27">
+          <o:OLEObject Type="Embed" ProgID="Equation.KSEE3" ShapeID="_x0000_i1035" DrawAspect="Content" ObjectID="_1468075735" r:id="rId27">
             <o:LockedField>false</o:LockedField>
           </o:OLEObject>
         </w:object>
@@ -3071,7 +3062,7 @@
           <w:rFonts w:hint="eastAsia" w:ascii="Arial" w:hAnsi="Arial" w:cs="Arial"/>
           <w:lang w:val="en-US" w:eastAsia="zh-CN"/>
         </w:rPr>
-        <w:t xml:space="preserve">              （8）</w:t>
+        <w:t xml:space="preserve">                          （7）</w:t>
       </w:r>
     </w:p>
     <w:p>
@@ -3091,363 +3082,29 @@
           <w:rFonts w:hint="eastAsia" w:ascii="Arial" w:hAnsi="Arial" w:cs="Arial"/>
           <w:lang w:val="en-US" w:eastAsia="zh-CN"/>
         </w:rPr>
-        <w:t>其中 g</w:t>
-      </w:r>
-      <w:r>
+        <w:t>最后POI l对于用户u的影响因子，可以用下面的等式表示</w:t>
+      </w:r>
+    </w:p>
+    <w:p>
+      <w:pPr>
+        <w:numPr>
+          <w:ilvl w:val="0"/>
+          <w:numId w:val="0"/>
+        </w:numPr>
+        <w:ind w:left="360" w:leftChars="0" w:firstLine="420" w:firstLineChars="200"/>
         <w:rPr>
           <w:rFonts w:hint="eastAsia" w:ascii="Arial" w:hAnsi="Arial" w:cs="Arial"/>
-          <w:vertAlign w:val="subscript"/>
-          <w:lang w:val="en-US" w:eastAsia="zh-CN"/>
-        </w:rPr>
-        <w:t>i</w:t>
-      </w:r>
+          <w:lang w:val="en-US" w:eastAsia="zh-CN"/>
+        </w:rPr>
+      </w:pPr>
       <w:r>
         <w:rPr>
           <w:rFonts w:hint="eastAsia" w:ascii="Arial" w:hAnsi="Arial" w:cs="Arial"/>
-          <w:lang w:val="en-US" w:eastAsia="zh-CN"/>
-        </w:rPr>
-        <w:t>是POI l所在的网格。</w:t>
-      </w:r>
-    </w:p>
-    <w:p>
-      <w:pPr>
-        <w:numPr>
-          <w:ilvl w:val="0"/>
-          <w:numId w:val="0"/>
-        </w:numPr>
-        <w:ind w:left="360" w:leftChars="0" w:firstLine="420" w:firstLineChars="200"/>
-        <w:rPr>
-          <w:rFonts w:hint="eastAsia" w:ascii="Arial" w:hAnsi="Arial" w:cs="Arial"/>
-          <w:lang w:val="en-US" w:eastAsia="zh-CN"/>
-        </w:rPr>
-      </w:pPr>
-      <w:r>
-        <w:rPr>
-          <w:rFonts w:hint="eastAsia" w:ascii="Arial" w:hAnsi="Arial" w:cs="Arial"/>
-          <w:lang w:val="en-US" w:eastAsia="zh-CN"/>
-        </w:rPr>
-        <w:t>2.2.3 连续过度影响</w:t>
-      </w:r>
-    </w:p>
-    <w:p>
-      <w:pPr>
-        <w:numPr>
-          <w:ilvl w:val="0"/>
-          <w:numId w:val="0"/>
-        </w:numPr>
-        <w:ind w:left="360" w:leftChars="0" w:firstLine="420" w:firstLineChars="200"/>
-        <w:rPr>
-          <w:rFonts w:hint="eastAsia" w:ascii="Arial" w:hAnsi="Arial" w:cs="Arial"/>
-          <w:lang w:val="en-US" w:eastAsia="zh-CN"/>
-        </w:rPr>
-      </w:pPr>
-      <w:r>
-        <w:rPr>
-          <w:rFonts w:hint="eastAsia" w:ascii="Arial" w:hAnsi="Arial" w:cs="Arial"/>
-          <w:lang w:val="en-US" w:eastAsia="zh-CN"/>
-        </w:rPr>
-        <w:t>这里，我们用POI到POI的过度图来建模签到记录中的连续签到行为，用(l,t)来表示用户已经在时间到t在POI l进行了签到行为，那么POI到POI的过度图可以定义如下。</w:t>
-      </w:r>
-    </w:p>
-    <w:p>
-      <w:pPr>
-        <w:numPr>
-          <w:ilvl w:val="0"/>
-          <w:numId w:val="0"/>
-        </w:numPr>
-        <w:ind w:left="360" w:leftChars="0" w:firstLine="420" w:firstLineChars="200"/>
-        <w:rPr>
-          <w:rFonts w:hint="eastAsia" w:ascii="宋体" w:hAnsi="宋体" w:eastAsia="宋体" w:cs="宋体"/>
-          <w:lang w:val="en-US" w:eastAsia="zh-CN"/>
-        </w:rPr>
-      </w:pPr>
-      <w:r>
-        <w:rPr>
-          <w:rFonts w:hint="eastAsia" w:ascii="Arial" w:hAnsi="Arial" w:cs="Arial"/>
-          <w:lang w:val="en-US" w:eastAsia="zh-CN"/>
-        </w:rPr>
-        <w:t>定义1：用户u的一系列签到行为(l</w:t>
-      </w:r>
-      <w:r>
-        <w:rPr>
-          <w:rFonts w:hint="eastAsia" w:ascii="Arial" w:hAnsi="Arial" w:cs="Arial"/>
-          <w:vertAlign w:val="subscript"/>
-          <w:lang w:val="en-US" w:eastAsia="zh-CN"/>
-        </w:rPr>
-        <w:t>1</w:t>
-      </w:r>
-      <w:r>
-        <w:rPr>
-          <w:rFonts w:hint="eastAsia" w:ascii="Arial" w:hAnsi="Arial" w:cs="Arial"/>
-          <w:lang w:val="en-US" w:eastAsia="zh-CN"/>
-        </w:rPr>
-        <w:t>,t</w:t>
-      </w:r>
-      <w:r>
-        <w:rPr>
-          <w:rFonts w:hint="eastAsia" w:ascii="Arial" w:hAnsi="Arial" w:cs="Arial"/>
-          <w:vertAlign w:val="subscript"/>
-          <w:lang w:val="en-US" w:eastAsia="zh-CN"/>
-        </w:rPr>
-        <w:t>1</w:t>
-      </w:r>
-      <w:r>
-        <w:rPr>
-          <w:rFonts w:hint="eastAsia" w:ascii="Arial" w:hAnsi="Arial" w:cs="Arial"/>
-          <w:lang w:val="en-US" w:eastAsia="zh-CN"/>
-        </w:rPr>
-        <w:t>)，(l</w:t>
-      </w:r>
-      <w:r>
-        <w:rPr>
-          <w:rFonts w:hint="eastAsia" w:ascii="Arial" w:hAnsi="Arial" w:cs="Arial"/>
-          <w:vertAlign w:val="subscript"/>
-          <w:lang w:val="en-US" w:eastAsia="zh-CN"/>
-        </w:rPr>
-        <w:t>2</w:t>
-      </w:r>
-      <w:r>
-        <w:rPr>
-          <w:rFonts w:hint="eastAsia" w:ascii="Arial" w:hAnsi="Arial" w:cs="Arial"/>
-          <w:lang w:val="en-US" w:eastAsia="zh-CN"/>
-        </w:rPr>
-        <w:t>,t</w:t>
-      </w:r>
-      <w:r>
-        <w:rPr>
-          <w:rFonts w:hint="eastAsia" w:ascii="Arial" w:hAnsi="Arial" w:cs="Arial"/>
-          <w:vertAlign w:val="subscript"/>
-          <w:lang w:val="en-US" w:eastAsia="zh-CN"/>
-        </w:rPr>
-        <w:t>2</w:t>
-      </w:r>
-      <w:r>
-        <w:rPr>
-          <w:rFonts w:hint="eastAsia" w:ascii="Arial" w:hAnsi="Arial" w:cs="Arial"/>
-          <w:lang w:val="en-US" w:eastAsia="zh-CN"/>
-        </w:rPr>
-        <w:t>)，…，(l</w:t>
-      </w:r>
-      <w:r>
-        <w:rPr>
-          <w:rFonts w:hint="eastAsia" w:ascii="Arial" w:hAnsi="Arial" w:cs="Arial"/>
-          <w:vertAlign w:val="subscript"/>
-          <w:lang w:val="en-US" w:eastAsia="zh-CN"/>
-        </w:rPr>
-        <w:t>n</w:t>
-      </w:r>
-      <w:r>
-        <w:rPr>
-          <w:rFonts w:hint="eastAsia" w:ascii="Arial" w:hAnsi="Arial" w:cs="Arial"/>
-          <w:lang w:val="en-US" w:eastAsia="zh-CN"/>
-        </w:rPr>
-        <w:t>,t</w:t>
-      </w:r>
-      <w:r>
-        <w:rPr>
-          <w:rFonts w:hint="eastAsia" w:ascii="Arial" w:hAnsi="Arial" w:cs="Arial"/>
-          <w:vertAlign w:val="subscript"/>
-          <w:lang w:val="en-US" w:eastAsia="zh-CN"/>
-        </w:rPr>
-        <w:t>n</w:t>
-      </w:r>
-      <w:r>
-        <w:rPr>
-          <w:rFonts w:hint="eastAsia" w:ascii="Arial" w:hAnsi="Arial" w:cs="Arial"/>
-          <w:lang w:val="en-US" w:eastAsia="zh-CN"/>
-        </w:rPr>
-        <w:t>)，其中t</w:t>
-      </w:r>
-      <w:r>
-        <w:rPr>
-          <w:rFonts w:hint="eastAsia" w:ascii="Arial" w:hAnsi="Arial" w:cs="Arial"/>
-          <w:vertAlign w:val="subscript"/>
-          <w:lang w:val="en-US" w:eastAsia="zh-CN"/>
-        </w:rPr>
-        <w:t>1</w:t>
-      </w:r>
-      <w:r>
-        <w:rPr>
-          <w:rFonts w:hint="eastAsia" w:ascii="宋体" w:hAnsi="宋体" w:eastAsia="宋体" w:cs="宋体"/>
-          <w:lang w:val="en-US" w:eastAsia="zh-CN"/>
-        </w:rPr>
-        <w:t>≦</w:t>
-      </w:r>
-      <w:r>
-        <w:rPr>
-          <w:rFonts w:hint="eastAsia" w:ascii="Arial" w:hAnsi="Arial" w:cs="Arial"/>
-          <w:lang w:val="en-US" w:eastAsia="zh-CN"/>
-        </w:rPr>
-        <w:t>t</w:t>
-      </w:r>
-      <w:r>
-        <w:rPr>
-          <w:rFonts w:hint="eastAsia" w:ascii="Arial" w:hAnsi="Arial" w:cs="Arial"/>
-          <w:vertAlign w:val="subscript"/>
-          <w:lang w:val="en-US" w:eastAsia="zh-CN"/>
-        </w:rPr>
-        <w:t>2</w:t>
-      </w:r>
-      <w:r>
-        <w:rPr>
-          <w:rFonts w:hint="eastAsia" w:ascii="宋体" w:hAnsi="宋体" w:eastAsia="宋体" w:cs="宋体"/>
-          <w:lang w:val="en-US" w:eastAsia="zh-CN"/>
-        </w:rPr>
-        <w:t>≦…≦</w:t>
-      </w:r>
-      <w:r>
-        <w:rPr>
-          <w:rFonts w:hint="eastAsia" w:ascii="Arial" w:hAnsi="Arial" w:cs="Arial"/>
-          <w:lang w:val="en-US" w:eastAsia="zh-CN"/>
-        </w:rPr>
-        <w:t>t</w:t>
-      </w:r>
-      <w:r>
-        <w:rPr>
-          <w:rFonts w:hint="eastAsia" w:ascii="Arial" w:hAnsi="Arial" w:cs="Arial"/>
-          <w:vertAlign w:val="subscript"/>
-          <w:lang w:val="en-US" w:eastAsia="zh-CN"/>
-        </w:rPr>
-        <w:t>n</w:t>
-      </w:r>
-      <w:r>
-        <w:rPr>
-          <w:rFonts w:hint="eastAsia" w:ascii="Arial" w:hAnsi="Arial" w:cs="Arial"/>
-          <w:lang w:val="en-US" w:eastAsia="zh-CN"/>
-        </w:rPr>
-        <w:t>，如果说t</w:t>
-      </w:r>
-      <w:r>
-        <w:rPr>
-          <w:rFonts w:hint="eastAsia" w:ascii="Arial" w:hAnsi="Arial" w:cs="Arial"/>
-          <w:vertAlign w:val="subscript"/>
-          <w:lang w:val="en-US" w:eastAsia="zh-CN"/>
-        </w:rPr>
-        <w:t>n</w:t>
-      </w:r>
-      <w:r>
-        <w:rPr>
-          <w:rFonts w:hint="eastAsia" w:ascii="Arial" w:hAnsi="Arial" w:cs="Arial"/>
-          <w:lang w:val="en-US" w:eastAsia="zh-CN"/>
-        </w:rPr>
-        <w:t>-t</w:t>
-      </w:r>
-      <w:r>
-        <w:rPr>
-          <w:rFonts w:hint="eastAsia" w:ascii="Arial" w:hAnsi="Arial" w:cs="Arial"/>
-          <w:vertAlign w:val="subscript"/>
-          <w:lang w:val="en-US" w:eastAsia="zh-CN"/>
-        </w:rPr>
-        <w:t>1</w:t>
-      </w:r>
-      <w:r>
-        <w:rPr>
-          <w:rFonts w:hint="eastAsia" w:ascii="宋体" w:hAnsi="宋体" w:eastAsia="宋体" w:cs="宋体"/>
-          <w:lang w:val="en-US" w:eastAsia="zh-CN"/>
-        </w:rPr>
-        <w:t>≦</w:t>
-      </w:r>
-      <w:r>
-        <w:rPr>
-          <w:rFonts w:hint="eastAsia" w:ascii="宋体" w:hAnsi="宋体" w:eastAsia="宋体" w:cs="宋体"/>
-          <w:lang w:val="en-US" w:eastAsia="zh-CN"/>
-        </w:rPr>
-        <w:sym w:font="Symbol" w:char="0074"/>
-      </w:r>
-      <w:r>
-        <w:rPr>
-          <w:rFonts w:hint="eastAsia" w:ascii="宋体" w:hAnsi="宋体" w:eastAsia="宋体" w:cs="宋体"/>
-          <w:lang w:val="en-US" w:eastAsia="zh-CN"/>
-        </w:rPr>
-        <w:t>,我们就说在POI l</w:t>
-      </w:r>
-      <w:r>
-        <w:rPr>
-          <w:rFonts w:hint="eastAsia" w:ascii="宋体" w:hAnsi="宋体" w:eastAsia="宋体" w:cs="宋体"/>
-          <w:vertAlign w:val="subscript"/>
-          <w:lang w:val="en-US" w:eastAsia="zh-CN"/>
-        </w:rPr>
-        <w:t>i</w:t>
-      </w:r>
-      <w:r>
-        <w:rPr>
-          <w:rFonts w:hint="eastAsia" w:ascii="宋体" w:hAnsi="宋体" w:eastAsia="宋体" w:cs="宋体"/>
-          <w:lang w:val="en-US" w:eastAsia="zh-CN"/>
-        </w:rPr>
-        <w:t>到l</w:t>
-      </w:r>
-      <w:r>
-        <w:rPr>
-          <w:rFonts w:hint="eastAsia" w:ascii="宋体" w:hAnsi="宋体" w:eastAsia="宋体" w:cs="宋体"/>
-          <w:vertAlign w:val="subscript"/>
-          <w:lang w:val="en-US" w:eastAsia="zh-CN"/>
-        </w:rPr>
-        <w:t>i+1</w:t>
-      </w:r>
-      <w:r>
-        <w:rPr>
-          <w:rFonts w:hint="eastAsia" w:ascii="宋体" w:hAnsi="宋体" w:eastAsia="宋体" w:cs="宋体"/>
-          <w:lang w:val="en-US" w:eastAsia="zh-CN"/>
-        </w:rPr>
-        <w:t xml:space="preserve"> 有连续过度影响</w:t>
-      </w:r>
-    </w:p>
-    <w:p>
-      <w:pPr>
-        <w:numPr>
-          <w:ilvl w:val="0"/>
-          <w:numId w:val="0"/>
-        </w:numPr>
-        <w:ind w:left="360" w:leftChars="0" w:firstLine="420" w:firstLineChars="200"/>
-        <w:rPr>
-          <w:rFonts w:hint="eastAsia" w:ascii="宋体" w:hAnsi="宋体" w:eastAsia="宋体" w:cs="宋体"/>
-          <w:lang w:val="en-US" w:eastAsia="zh-CN"/>
-        </w:rPr>
-      </w:pPr>
-      <w:r>
-        <w:rPr>
-          <w:rFonts w:hint="eastAsia" w:ascii="宋体" w:hAnsi="宋体" w:eastAsia="宋体" w:cs="宋体"/>
-          <w:lang w:val="en-US" w:eastAsia="zh-CN"/>
-        </w:rPr>
-        <w:t>定义2：POI到POI的过度图，可以表示为有向图G=(L,E)，其中L是POIs的集合，E是L中所有POIs中有连续过度影响的边。也就是说，如果在所有的用户的历史签到记录中，从li到lj有连续过度影响，那么就存在一条有向边</w:t>
-      </w:r>
-      <w:bookmarkStart w:id="1" w:name="OLE_LINK2"/>
-      <w:r>
-        <w:rPr>
-          <w:rFonts w:hint="eastAsia" w:ascii="宋体" w:hAnsi="宋体" w:eastAsia="宋体" w:cs="宋体"/>
-          <w:lang w:val="en-US" w:eastAsia="zh-CN"/>
-        </w:rPr>
-        <w:t>(li,lj)</w:t>
-      </w:r>
-      <w:bookmarkEnd w:id="1"/>
-      <w:r>
-        <w:rPr>
-          <w:rFonts w:hint="eastAsia" w:ascii="宋体" w:hAnsi="宋体" w:eastAsia="宋体" w:cs="宋体"/>
-          <w:lang w:val="en-US" w:eastAsia="zh-CN"/>
-        </w:rPr>
-        <w:t>，这个地方，(li,lj)边的权重可以定义为：</w:t>
-      </w:r>
-    </w:p>
-    <w:p>
-      <w:pPr>
-        <w:numPr>
-          <w:ilvl w:val="0"/>
-          <w:numId w:val="0"/>
-        </w:numPr>
-        <w:ind w:left="360" w:leftChars="0" w:firstLine="420" w:firstLineChars="200"/>
-        <w:rPr>
-          <w:rFonts w:hint="eastAsia" w:ascii="宋体" w:hAnsi="宋体" w:eastAsia="宋体" w:cs="宋体"/>
-          <w:lang w:val="en-US" w:eastAsia="zh-CN"/>
-        </w:rPr>
-      </w:pPr>
-      <w:r>
-        <w:rPr>
-          <w:rFonts w:hint="eastAsia" w:ascii="宋体" w:hAnsi="宋体" w:eastAsia="宋体" w:cs="宋体"/>
-          <w:position w:val="-34"/>
+          <w:position w:val="-38"/>
           <w:lang w:val="en-US" w:eastAsia="zh-CN"/>
         </w:rPr>
         <w:object>
-          <v:shape id="_x0000_i1037" o:spt="75" type="#_x0000_t75" style="height:38pt;width:142pt;" o:ole="t" filled="f" o:preferrelative="t" stroked="f" coordsize="21600,21600">
+          <v:shape id="_x0000_i1036" o:spt="75" type="#_x0000_t75" style="height:40pt;width:130pt;" o:ole="t" filled="f" o:preferrelative="t" stroked="f" coordsize="21600,21600">
             <v:fill on="f" focussize="0,0"/>
             <v:stroke on="f"/>
             <v:imagedata r:id="rId30" o:title=""/>
@@ -3455,17 +3112,17 @@
             <w10:wrap type="none"/>
             <w10:anchorlock/>
           </v:shape>
-          <o:OLEObject Type="Embed" ProgID="Equation.KSEE3" ShapeID="_x0000_i1037" DrawAspect="Content" ObjectID="_1468075736" r:id="rId29">
+          <o:OLEObject Type="Embed" ProgID="Equation.KSEE3" ShapeID="_x0000_i1036" DrawAspect="Content" ObjectID="_1468075736" r:id="rId29">
             <o:LockedField>false</o:LockedField>
           </o:OLEObject>
         </w:object>
       </w:r>
       <w:r>
         <w:rPr>
-          <w:rFonts w:hint="eastAsia" w:ascii="宋体" w:hAnsi="宋体" w:eastAsia="宋体" w:cs="宋体"/>
-          <w:lang w:val="en-US" w:eastAsia="zh-CN"/>
-        </w:rPr>
-        <w:t xml:space="preserve">                    （9）</w:t>
+          <w:rFonts w:hint="eastAsia" w:ascii="Arial" w:hAnsi="Arial" w:cs="Arial"/>
+          <w:lang w:val="en-US" w:eastAsia="zh-CN"/>
+        </w:rPr>
+        <w:t xml:space="preserve">              （8）</w:t>
       </w:r>
     </w:p>
     <w:p>
@@ -3476,16 +3133,31 @@
         </w:numPr>
         <w:ind w:left="360" w:leftChars="0" w:firstLine="420" w:firstLineChars="200"/>
         <w:rPr>
-          <w:rFonts w:hint="eastAsia" w:ascii="宋体" w:hAnsi="宋体" w:eastAsia="宋体" w:cs="宋体"/>
-          <w:lang w:val="en-US" w:eastAsia="zh-CN"/>
-        </w:rPr>
-      </w:pPr>
-      <w:r>
-        <w:rPr>
-          <w:rFonts w:hint="eastAsia" w:ascii="宋体" w:hAnsi="宋体" w:eastAsia="宋体" w:cs="宋体"/>
-          <w:lang w:val="en-US" w:eastAsia="zh-CN"/>
-        </w:rPr>
-        <w:t>这里Transitions(li,lj)是所有用户签到记录中，li到lj的连续过度记录的总数。</w:t>
+          <w:rFonts w:hint="eastAsia" w:ascii="Arial" w:hAnsi="Arial" w:cs="Arial"/>
+          <w:lang w:val="en-US" w:eastAsia="zh-CN"/>
+        </w:rPr>
+      </w:pPr>
+      <w:r>
+        <w:rPr>
+          <w:rFonts w:hint="eastAsia" w:ascii="Arial" w:hAnsi="Arial" w:cs="Arial"/>
+          <w:lang w:val="en-US" w:eastAsia="zh-CN"/>
+        </w:rPr>
+        <w:t>其中 g</w:t>
+      </w:r>
+      <w:r>
+        <w:rPr>
+          <w:rFonts w:hint="eastAsia" w:ascii="Arial" w:hAnsi="Arial" w:cs="Arial"/>
+          <w:vertAlign w:val="subscript"/>
+          <w:lang w:val="en-US" w:eastAsia="zh-CN"/>
+        </w:rPr>
+        <w:t>i</w:t>
+      </w:r>
+      <w:r>
+        <w:rPr>
+          <w:rFonts w:hint="eastAsia" w:ascii="Arial" w:hAnsi="Arial" w:cs="Arial"/>
+          <w:lang w:val="en-US" w:eastAsia="zh-CN"/>
+        </w:rPr>
+        <w:t>是POI l所在的网格。</w:t>
       </w:r>
     </w:p>
     <w:p>
@@ -3496,58 +3168,16 @@
         </w:numPr>
         <w:ind w:left="360" w:leftChars="0" w:firstLine="420" w:firstLineChars="200"/>
         <w:rPr>
-          <w:rFonts w:hint="eastAsia" w:ascii="宋体" w:hAnsi="宋体" w:eastAsia="宋体" w:cs="宋体"/>
-          <w:lang w:val="en-US" w:eastAsia="zh-CN"/>
-        </w:rPr>
-      </w:pPr>
-      <w:r>
-        <w:rPr>
-          <w:rFonts w:hint="eastAsia" w:ascii="宋体" w:hAnsi="宋体" w:eastAsia="宋体" w:cs="宋体"/>
-          <w:lang w:val="en-US" w:eastAsia="zh-CN"/>
-        </w:rPr>
-        <w:t>因为考虑到距离阈值，被推荐给用户的POIs，一定是在用户u的临近网格中，我们可以从全局G中，创建子图G</w:t>
-      </w:r>
-      <w:r>
-        <w:rPr>
-          <w:rFonts w:hint="default" w:ascii="Calibri" w:hAnsi="Calibri" w:eastAsia="宋体" w:cs="Calibri"/>
-          <w:lang w:val="en-US" w:eastAsia="zh-CN"/>
-        </w:rPr>
-        <w:t>'</w:t>
-      </w:r>
-      <w:r>
-        <w:rPr>
-          <w:rFonts w:hint="eastAsia" w:ascii="宋体" w:hAnsi="宋体" w:eastAsia="宋体" w:cs="宋体"/>
-          <w:lang w:val="en-US" w:eastAsia="zh-CN"/>
-        </w:rPr>
-        <w:t>=(L</w:t>
-      </w:r>
-      <w:r>
-        <w:rPr>
-          <w:rFonts w:hint="default" w:ascii="Calibri" w:hAnsi="Calibri" w:eastAsia="宋体" w:cs="Calibri"/>
-          <w:lang w:val="en-US" w:eastAsia="zh-CN"/>
-        </w:rPr>
-        <w:t>'</w:t>
-      </w:r>
-      <w:r>
-        <w:rPr>
-          <w:rFonts w:hint="eastAsia" w:ascii="宋体" w:hAnsi="宋体" w:eastAsia="宋体" w:cs="宋体"/>
-          <w:lang w:val="en-US" w:eastAsia="zh-CN"/>
-        </w:rPr>
-        <w:t>,E</w:t>
-      </w:r>
-      <w:r>
-        <w:rPr>
-          <w:rFonts w:hint="default" w:ascii="Calibri" w:hAnsi="Calibri" w:eastAsia="宋体" w:cs="Calibri"/>
-          <w:lang w:val="en-US" w:eastAsia="zh-CN"/>
-        </w:rPr>
-        <w:t>'</w:t>
-      </w:r>
-      <w:r>
-        <w:rPr>
-          <w:rFonts w:hint="eastAsia" w:ascii="宋体" w:hAnsi="宋体" w:eastAsia="宋体" w:cs="宋体"/>
-          <w:lang w:val="en-US" w:eastAsia="zh-CN"/>
-        </w:rPr>
-        <w:t>),从全局G中去除掉不在u临近网格中的POIs，然后再用Edge-weighted Personalized PageRank(EdgePPR)来计算子图中所有结点，对于用户u当前位置的连续转变影响。这个地方选择EdgePPR是因为该算法通过模型降阶，可以在本地高效的运行。用户u到l的连续过度影响可以表示为下面的等式</w:t>
+          <w:rFonts w:hint="eastAsia" w:ascii="Arial" w:hAnsi="Arial" w:cs="Arial"/>
+          <w:lang w:val="en-US" w:eastAsia="zh-CN"/>
+        </w:rPr>
+      </w:pPr>
+      <w:r>
+        <w:rPr>
+          <w:rFonts w:hint="eastAsia" w:ascii="Arial" w:hAnsi="Arial" w:cs="Arial"/>
+          <w:lang w:val="en-US" w:eastAsia="zh-CN"/>
+        </w:rPr>
+        <w:t>2.2.3 连续过度影响</w:t>
       </w:r>
     </w:p>
     <w:p>
@@ -3558,6 +3188,305 @@
         </w:numPr>
         <w:ind w:left="360" w:leftChars="0" w:firstLine="420" w:firstLineChars="200"/>
         <w:rPr>
+          <w:rFonts w:hint="eastAsia" w:ascii="Arial" w:hAnsi="Arial" w:cs="Arial"/>
+          <w:lang w:val="en-US" w:eastAsia="zh-CN"/>
+        </w:rPr>
+      </w:pPr>
+      <w:r>
+        <w:rPr>
+          <w:rFonts w:hint="eastAsia" w:ascii="Arial" w:hAnsi="Arial" w:cs="Arial"/>
+          <w:lang w:val="en-US" w:eastAsia="zh-CN"/>
+        </w:rPr>
+        <w:t>这里，我们用POI到POI的过度图来建模签到记录中的连续签到行为，用(l,t)来表示用户已经在时间到t在POI l进行了签到行为，那么POI到POI的过度图可以定义如下。</w:t>
+      </w:r>
+    </w:p>
+    <w:p>
+      <w:pPr>
+        <w:numPr>
+          <w:ilvl w:val="0"/>
+          <w:numId w:val="0"/>
+        </w:numPr>
+        <w:ind w:left="360" w:leftChars="0" w:firstLine="420" w:firstLineChars="200"/>
+        <w:rPr>
+          <w:rFonts w:hint="eastAsia" w:ascii="宋体" w:hAnsi="宋体" w:eastAsia="宋体" w:cs="宋体"/>
+          <w:lang w:val="en-US" w:eastAsia="zh-CN"/>
+        </w:rPr>
+      </w:pPr>
+      <w:r>
+        <w:rPr>
+          <w:rFonts w:hint="eastAsia" w:ascii="Arial" w:hAnsi="Arial" w:cs="Arial"/>
+          <w:lang w:val="en-US" w:eastAsia="zh-CN"/>
+        </w:rPr>
+        <w:t>定义1：用户u的一系列签到行为(l</w:t>
+      </w:r>
+      <w:r>
+        <w:rPr>
+          <w:rFonts w:hint="eastAsia" w:ascii="Arial" w:hAnsi="Arial" w:cs="Arial"/>
+          <w:vertAlign w:val="subscript"/>
+          <w:lang w:val="en-US" w:eastAsia="zh-CN"/>
+        </w:rPr>
+        <w:t>1</w:t>
+      </w:r>
+      <w:r>
+        <w:rPr>
+          <w:rFonts w:hint="eastAsia" w:ascii="Arial" w:hAnsi="Arial" w:cs="Arial"/>
+          <w:lang w:val="en-US" w:eastAsia="zh-CN"/>
+        </w:rPr>
+        <w:t>,t</w:t>
+      </w:r>
+      <w:r>
+        <w:rPr>
+          <w:rFonts w:hint="eastAsia" w:ascii="Arial" w:hAnsi="Arial" w:cs="Arial"/>
+          <w:vertAlign w:val="subscript"/>
+          <w:lang w:val="en-US" w:eastAsia="zh-CN"/>
+        </w:rPr>
+        <w:t>1</w:t>
+      </w:r>
+      <w:r>
+        <w:rPr>
+          <w:rFonts w:hint="eastAsia" w:ascii="Arial" w:hAnsi="Arial" w:cs="Arial"/>
+          <w:lang w:val="en-US" w:eastAsia="zh-CN"/>
+        </w:rPr>
+        <w:t>)，(l</w:t>
+      </w:r>
+      <w:r>
+        <w:rPr>
+          <w:rFonts w:hint="eastAsia" w:ascii="Arial" w:hAnsi="Arial" w:cs="Arial"/>
+          <w:vertAlign w:val="subscript"/>
+          <w:lang w:val="en-US" w:eastAsia="zh-CN"/>
+        </w:rPr>
+        <w:t>2</w:t>
+      </w:r>
+      <w:r>
+        <w:rPr>
+          <w:rFonts w:hint="eastAsia" w:ascii="Arial" w:hAnsi="Arial" w:cs="Arial"/>
+          <w:lang w:val="en-US" w:eastAsia="zh-CN"/>
+        </w:rPr>
+        <w:t>,t</w:t>
+      </w:r>
+      <w:r>
+        <w:rPr>
+          <w:rFonts w:hint="eastAsia" w:ascii="Arial" w:hAnsi="Arial" w:cs="Arial"/>
+          <w:vertAlign w:val="subscript"/>
+          <w:lang w:val="en-US" w:eastAsia="zh-CN"/>
+        </w:rPr>
+        <w:t>2</w:t>
+      </w:r>
+      <w:r>
+        <w:rPr>
+          <w:rFonts w:hint="eastAsia" w:ascii="Arial" w:hAnsi="Arial" w:cs="Arial"/>
+          <w:lang w:val="en-US" w:eastAsia="zh-CN"/>
+        </w:rPr>
+        <w:t>)，…，(l</w:t>
+      </w:r>
+      <w:r>
+        <w:rPr>
+          <w:rFonts w:hint="eastAsia" w:ascii="Arial" w:hAnsi="Arial" w:cs="Arial"/>
+          <w:vertAlign w:val="subscript"/>
+          <w:lang w:val="en-US" w:eastAsia="zh-CN"/>
+        </w:rPr>
+        <w:t>n</w:t>
+      </w:r>
+      <w:r>
+        <w:rPr>
+          <w:rFonts w:hint="eastAsia" w:ascii="Arial" w:hAnsi="Arial" w:cs="Arial"/>
+          <w:lang w:val="en-US" w:eastAsia="zh-CN"/>
+        </w:rPr>
+        <w:t>,t</w:t>
+      </w:r>
+      <w:r>
+        <w:rPr>
+          <w:rFonts w:hint="eastAsia" w:ascii="Arial" w:hAnsi="Arial" w:cs="Arial"/>
+          <w:vertAlign w:val="subscript"/>
+          <w:lang w:val="en-US" w:eastAsia="zh-CN"/>
+        </w:rPr>
+        <w:t>n</w:t>
+      </w:r>
+      <w:r>
+        <w:rPr>
+          <w:rFonts w:hint="eastAsia" w:ascii="Arial" w:hAnsi="Arial" w:cs="Arial"/>
+          <w:lang w:val="en-US" w:eastAsia="zh-CN"/>
+        </w:rPr>
+        <w:t>)，其中t</w:t>
+      </w:r>
+      <w:r>
+        <w:rPr>
+          <w:rFonts w:hint="eastAsia" w:ascii="Arial" w:hAnsi="Arial" w:cs="Arial"/>
+          <w:vertAlign w:val="subscript"/>
+          <w:lang w:val="en-US" w:eastAsia="zh-CN"/>
+        </w:rPr>
+        <w:t>1</w:t>
+      </w:r>
+      <w:r>
+        <w:rPr>
+          <w:rFonts w:hint="eastAsia" w:ascii="宋体" w:hAnsi="宋体" w:eastAsia="宋体" w:cs="宋体"/>
+          <w:lang w:val="en-US" w:eastAsia="zh-CN"/>
+        </w:rPr>
+        <w:t>≦</w:t>
+      </w:r>
+      <w:r>
+        <w:rPr>
+          <w:rFonts w:hint="eastAsia" w:ascii="Arial" w:hAnsi="Arial" w:cs="Arial"/>
+          <w:lang w:val="en-US" w:eastAsia="zh-CN"/>
+        </w:rPr>
+        <w:t>t</w:t>
+      </w:r>
+      <w:r>
+        <w:rPr>
+          <w:rFonts w:hint="eastAsia" w:ascii="Arial" w:hAnsi="Arial" w:cs="Arial"/>
+          <w:vertAlign w:val="subscript"/>
+          <w:lang w:val="en-US" w:eastAsia="zh-CN"/>
+        </w:rPr>
+        <w:t>2</w:t>
+      </w:r>
+      <w:r>
+        <w:rPr>
+          <w:rFonts w:hint="eastAsia" w:ascii="宋体" w:hAnsi="宋体" w:eastAsia="宋体" w:cs="宋体"/>
+          <w:lang w:val="en-US" w:eastAsia="zh-CN"/>
+        </w:rPr>
+        <w:t>≦…≦</w:t>
+      </w:r>
+      <w:r>
+        <w:rPr>
+          <w:rFonts w:hint="eastAsia" w:ascii="Arial" w:hAnsi="Arial" w:cs="Arial"/>
+          <w:lang w:val="en-US" w:eastAsia="zh-CN"/>
+        </w:rPr>
+        <w:t>t</w:t>
+      </w:r>
+      <w:r>
+        <w:rPr>
+          <w:rFonts w:hint="eastAsia" w:ascii="Arial" w:hAnsi="Arial" w:cs="Arial"/>
+          <w:vertAlign w:val="subscript"/>
+          <w:lang w:val="en-US" w:eastAsia="zh-CN"/>
+        </w:rPr>
+        <w:t>n</w:t>
+      </w:r>
+      <w:r>
+        <w:rPr>
+          <w:rFonts w:hint="eastAsia" w:ascii="Arial" w:hAnsi="Arial" w:cs="Arial"/>
+          <w:lang w:val="en-US" w:eastAsia="zh-CN"/>
+        </w:rPr>
+        <w:t>，如果说t</w:t>
+      </w:r>
+      <w:r>
+        <w:rPr>
+          <w:rFonts w:hint="eastAsia" w:ascii="Arial" w:hAnsi="Arial" w:cs="Arial"/>
+          <w:vertAlign w:val="subscript"/>
+          <w:lang w:val="en-US" w:eastAsia="zh-CN"/>
+        </w:rPr>
+        <w:t>n</w:t>
+      </w:r>
+      <w:r>
+        <w:rPr>
+          <w:rFonts w:hint="eastAsia" w:ascii="Arial" w:hAnsi="Arial" w:cs="Arial"/>
+          <w:lang w:val="en-US" w:eastAsia="zh-CN"/>
+        </w:rPr>
+        <w:t>-t</w:t>
+      </w:r>
+      <w:r>
+        <w:rPr>
+          <w:rFonts w:hint="eastAsia" w:ascii="Arial" w:hAnsi="Arial" w:cs="Arial"/>
+          <w:vertAlign w:val="subscript"/>
+          <w:lang w:val="en-US" w:eastAsia="zh-CN"/>
+        </w:rPr>
+        <w:t>1</w:t>
+      </w:r>
+      <w:r>
+        <w:rPr>
+          <w:rFonts w:hint="eastAsia" w:ascii="宋体" w:hAnsi="宋体" w:eastAsia="宋体" w:cs="宋体"/>
+          <w:lang w:val="en-US" w:eastAsia="zh-CN"/>
+        </w:rPr>
+        <w:t>≦</w:t>
+      </w:r>
+      <w:r>
+        <w:rPr>
+          <w:rFonts w:hint="eastAsia" w:ascii="宋体" w:hAnsi="宋体" w:eastAsia="宋体" w:cs="宋体"/>
+          <w:lang w:val="en-US" w:eastAsia="zh-CN"/>
+        </w:rPr>
+        <w:sym w:font="Symbol" w:char="0074"/>
+      </w:r>
+      <w:r>
+        <w:rPr>
+          <w:rFonts w:hint="eastAsia" w:ascii="宋体" w:hAnsi="宋体" w:eastAsia="宋体" w:cs="宋体"/>
+          <w:lang w:val="en-US" w:eastAsia="zh-CN"/>
+        </w:rPr>
+        <w:t>,我们就说在POI l</w:t>
+      </w:r>
+      <w:r>
+        <w:rPr>
+          <w:rFonts w:hint="eastAsia" w:ascii="宋体" w:hAnsi="宋体" w:eastAsia="宋体" w:cs="宋体"/>
+          <w:vertAlign w:val="subscript"/>
+          <w:lang w:val="en-US" w:eastAsia="zh-CN"/>
+        </w:rPr>
+        <w:t>i</w:t>
+      </w:r>
+      <w:r>
+        <w:rPr>
+          <w:rFonts w:hint="eastAsia" w:ascii="宋体" w:hAnsi="宋体" w:eastAsia="宋体" w:cs="宋体"/>
+          <w:lang w:val="en-US" w:eastAsia="zh-CN"/>
+        </w:rPr>
+        <w:t>到l</w:t>
+      </w:r>
+      <w:r>
+        <w:rPr>
+          <w:rFonts w:hint="eastAsia" w:ascii="宋体" w:hAnsi="宋体" w:eastAsia="宋体" w:cs="宋体"/>
+          <w:vertAlign w:val="subscript"/>
+          <w:lang w:val="en-US" w:eastAsia="zh-CN"/>
+        </w:rPr>
+        <w:t>i+1</w:t>
+      </w:r>
+      <w:r>
+        <w:rPr>
+          <w:rFonts w:hint="eastAsia" w:ascii="宋体" w:hAnsi="宋体" w:eastAsia="宋体" w:cs="宋体"/>
+          <w:lang w:val="en-US" w:eastAsia="zh-CN"/>
+        </w:rPr>
+        <w:t xml:space="preserve"> 有连续过度影响</w:t>
+      </w:r>
+    </w:p>
+    <w:p>
+      <w:pPr>
+        <w:numPr>
+          <w:ilvl w:val="0"/>
+          <w:numId w:val="0"/>
+        </w:numPr>
+        <w:ind w:left="360" w:leftChars="0" w:firstLine="420" w:firstLineChars="200"/>
+        <w:rPr>
+          <w:rFonts w:hint="eastAsia" w:ascii="宋体" w:hAnsi="宋体" w:eastAsia="宋体" w:cs="宋体"/>
+          <w:lang w:val="en-US" w:eastAsia="zh-CN"/>
+        </w:rPr>
+      </w:pPr>
+      <w:r>
+        <w:rPr>
+          <w:rFonts w:hint="eastAsia" w:ascii="宋体" w:hAnsi="宋体" w:eastAsia="宋体" w:cs="宋体"/>
+          <w:lang w:val="en-US" w:eastAsia="zh-CN"/>
+        </w:rPr>
+        <w:t>定义2：POI到POI的过度图，可以表示为有向图G=(L,E)，其中L是POIs的集合，E是L中所有POIs中有连续过度影响的边。也就是说，如果在所有的用户的历史签到记录中，从li到lj有连续过度影响，那么就存在一条有向边</w:t>
+      </w:r>
+      <w:bookmarkStart w:id="1" w:name="OLE_LINK2"/>
+      <w:r>
+        <w:rPr>
+          <w:rFonts w:hint="eastAsia" w:ascii="宋体" w:hAnsi="宋体" w:eastAsia="宋体" w:cs="宋体"/>
+          <w:lang w:val="en-US" w:eastAsia="zh-CN"/>
+        </w:rPr>
+        <w:t>(li,lj)</w:t>
+      </w:r>
+      <w:bookmarkEnd w:id="1"/>
+      <w:r>
+        <w:rPr>
+          <w:rFonts w:hint="eastAsia" w:ascii="宋体" w:hAnsi="宋体" w:eastAsia="宋体" w:cs="宋体"/>
+          <w:lang w:val="en-US" w:eastAsia="zh-CN"/>
+        </w:rPr>
+        <w:t>，这个地方，(li,lj)边的权重可以定义为：</w:t>
+      </w:r>
+    </w:p>
+    <w:p>
+      <w:pPr>
+        <w:numPr>
+          <w:ilvl w:val="0"/>
+          <w:numId w:val="0"/>
+        </w:numPr>
+        <w:ind w:left="360" w:leftChars="0" w:firstLine="420" w:firstLineChars="200"/>
+        <w:rPr>
           <w:rFonts w:hint="eastAsia" w:ascii="宋体" w:hAnsi="宋体" w:eastAsia="宋体" w:cs="宋体"/>
           <w:lang w:val="en-US" w:eastAsia="zh-CN"/>
         </w:rPr>
@@ -3569,7 +3498,7 @@
           <w:lang w:val="en-US" w:eastAsia="zh-CN"/>
         </w:rPr>
         <w:object>
-          <v:shape id="_x0000_i1038" o:spt="75" type="#_x0000_t75" style="height:36pt;width:150.95pt;" o:ole="t" filled="f" o:preferrelative="t" stroked="f" coordsize="21600,21600">
+          <v:shape id="_x0000_i1037" o:spt="75" type="#_x0000_t75" style="height:38pt;width:142pt;" o:ole="t" filled="f" o:preferrelative="t" stroked="f" coordsize="21600,21600">
             <v:fill on="f" focussize="0,0"/>
             <v:stroke on="f"/>
             <v:imagedata r:id="rId32" o:title=""/>
@@ -3577,7 +3506,7 @@
             <w10:wrap type="none"/>
             <w10:anchorlock/>
           </v:shape>
-          <o:OLEObject Type="Embed" ProgID="Equation.KSEE3" ShapeID="_x0000_i1038" DrawAspect="Content" ObjectID="_1468075737" r:id="rId31">
+          <o:OLEObject Type="Embed" ProgID="Equation.KSEE3" ShapeID="_x0000_i1037" DrawAspect="Content" ObjectID="_1468075737" r:id="rId31">
             <o:LockedField>false</o:LockedField>
           </o:OLEObject>
         </w:object>
@@ -3587,7 +3516,7 @@
           <w:rFonts w:hint="eastAsia" w:ascii="宋体" w:hAnsi="宋体" w:eastAsia="宋体" w:cs="宋体"/>
           <w:lang w:val="en-US" w:eastAsia="zh-CN"/>
         </w:rPr>
-        <w:t xml:space="preserve">         （10）</w:t>
+        <w:t xml:space="preserve">                    （9）</w:t>
       </w:r>
     </w:p>
     <w:p>
@@ -3602,6 +3531,13 @@
           <w:lang w:val="en-US" w:eastAsia="zh-CN"/>
         </w:rPr>
       </w:pPr>
+      <w:r>
+        <w:rPr>
+          <w:rFonts w:hint="eastAsia" w:ascii="宋体" w:hAnsi="宋体" w:eastAsia="宋体" w:cs="宋体"/>
+          <w:lang w:val="en-US" w:eastAsia="zh-CN"/>
+        </w:rPr>
+        <w:t>这里Transitions(li,lj)是所有用户签到记录中，li到lj的连续过度记录的总数。</w:t>
+      </w:r>
     </w:p>
     <w:p>
       <w:pPr>
@@ -3620,7 +3556,49 @@
           <w:rFonts w:hint="eastAsia" w:ascii="宋体" w:hAnsi="宋体" w:eastAsia="宋体" w:cs="宋体"/>
           <w:lang w:val="en-US" w:eastAsia="zh-CN"/>
         </w:rPr>
-        <w:t>然后利用最大最小归一化方法，对用户偏好，区域影响和连续过度影响进行归一处理</w:t>
+        <w:t>因为考虑到距离阈值，被推荐给用户的POIs，一定是在用户u的临近网格中，我们可以从全局G中，创建子图G</w:t>
+      </w:r>
+      <w:r>
+        <w:rPr>
+          <w:rFonts w:hint="default" w:ascii="Calibri" w:hAnsi="Calibri" w:eastAsia="宋体" w:cs="Calibri"/>
+          <w:lang w:val="en-US" w:eastAsia="zh-CN"/>
+        </w:rPr>
+        <w:t>'</w:t>
+      </w:r>
+      <w:r>
+        <w:rPr>
+          <w:rFonts w:hint="eastAsia" w:ascii="宋体" w:hAnsi="宋体" w:eastAsia="宋体" w:cs="宋体"/>
+          <w:lang w:val="en-US" w:eastAsia="zh-CN"/>
+        </w:rPr>
+        <w:t>=(L</w:t>
+      </w:r>
+      <w:r>
+        <w:rPr>
+          <w:rFonts w:hint="default" w:ascii="Calibri" w:hAnsi="Calibri" w:eastAsia="宋体" w:cs="Calibri"/>
+          <w:lang w:val="en-US" w:eastAsia="zh-CN"/>
+        </w:rPr>
+        <w:t>'</w:t>
+      </w:r>
+      <w:r>
+        <w:rPr>
+          <w:rFonts w:hint="eastAsia" w:ascii="宋体" w:hAnsi="宋体" w:eastAsia="宋体" w:cs="宋体"/>
+          <w:lang w:val="en-US" w:eastAsia="zh-CN"/>
+        </w:rPr>
+        <w:t>,E</w:t>
+      </w:r>
+      <w:r>
+        <w:rPr>
+          <w:rFonts w:hint="default" w:ascii="Calibri" w:hAnsi="Calibri" w:eastAsia="宋体" w:cs="Calibri"/>
+          <w:lang w:val="en-US" w:eastAsia="zh-CN"/>
+        </w:rPr>
+        <w:t>'</w:t>
+      </w:r>
+      <w:r>
+        <w:rPr>
+          <w:rFonts w:hint="eastAsia" w:ascii="宋体" w:hAnsi="宋体" w:eastAsia="宋体" w:cs="宋体"/>
+          <w:lang w:val="en-US" w:eastAsia="zh-CN"/>
+        </w:rPr>
+        <w:t>),从全局G中去除掉不在u临近网格中的POIs，然后再用Edge-weighted Personalized PageRank(EdgePPR)来计算子图中所有结点，对于用户u当前位置的连续转变影响。这个地方选择EdgePPR是因为该算法通过模型降阶，可以在本地高效的运行。用户u到l的连续过度影响可以表示为下面的等式</w:t>
       </w:r>
     </w:p>
     <w:p>
@@ -3638,11 +3616,11 @@
       <w:r>
         <w:rPr>
           <w:rFonts w:hint="eastAsia" w:ascii="宋体" w:hAnsi="宋体" w:eastAsia="宋体" w:cs="宋体"/>
-          <w:position w:val="-36"/>
+          <w:position w:val="-34"/>
           <w:lang w:val="en-US" w:eastAsia="zh-CN"/>
         </w:rPr>
         <w:object>
-          <v:shape id="_x0000_i1039" o:spt="75" type="#_x0000_t75" style="height:47pt;width:107pt;" o:ole="t" filled="f" o:preferrelative="t" stroked="f" coordsize="21600,21600">
+          <v:shape id="_x0000_i1038" o:spt="75" type="#_x0000_t75" style="height:36pt;width:150.95pt;" o:ole="t" filled="f" o:preferrelative="t" stroked="f" coordsize="21600,21600">
             <v:fill on="f" focussize="0,0"/>
             <v:stroke on="f"/>
             <v:imagedata r:id="rId34" o:title=""/>
@@ -3650,7 +3628,80 @@
             <w10:wrap type="none"/>
             <w10:anchorlock/>
           </v:shape>
-          <o:OLEObject Type="Embed" ProgID="Equation.KSEE3" ShapeID="_x0000_i1039" DrawAspect="Content" ObjectID="_1468075738" r:id="rId33">
+          <o:OLEObject Type="Embed" ProgID="Equation.KSEE3" ShapeID="_x0000_i1038" DrawAspect="Content" ObjectID="_1468075738" r:id="rId33">
+            <o:LockedField>false</o:LockedField>
+          </o:OLEObject>
+        </w:object>
+      </w:r>
+      <w:r>
+        <w:rPr>
+          <w:rFonts w:hint="eastAsia" w:ascii="宋体" w:hAnsi="宋体" w:eastAsia="宋体" w:cs="宋体"/>
+          <w:lang w:val="en-US" w:eastAsia="zh-CN"/>
+        </w:rPr>
+        <w:t xml:space="preserve">         （10）</w:t>
+      </w:r>
+    </w:p>
+    <w:p>
+      <w:pPr>
+        <w:numPr>
+          <w:ilvl w:val="0"/>
+          <w:numId w:val="0"/>
+        </w:numPr>
+        <w:ind w:left="360" w:leftChars="0" w:firstLine="420" w:firstLineChars="200"/>
+        <w:rPr>
+          <w:rFonts w:hint="eastAsia" w:ascii="宋体" w:hAnsi="宋体" w:eastAsia="宋体" w:cs="宋体"/>
+          <w:lang w:val="en-US" w:eastAsia="zh-CN"/>
+        </w:rPr>
+      </w:pPr>
+    </w:p>
+    <w:p>
+      <w:pPr>
+        <w:numPr>
+          <w:ilvl w:val="0"/>
+          <w:numId w:val="0"/>
+        </w:numPr>
+        <w:ind w:left="360" w:leftChars="0" w:firstLine="420" w:firstLineChars="200"/>
+        <w:rPr>
+          <w:rFonts w:hint="eastAsia" w:ascii="宋体" w:hAnsi="宋体" w:eastAsia="宋体" w:cs="宋体"/>
+          <w:lang w:val="en-US" w:eastAsia="zh-CN"/>
+        </w:rPr>
+      </w:pPr>
+      <w:r>
+        <w:rPr>
+          <w:rFonts w:hint="eastAsia" w:ascii="宋体" w:hAnsi="宋体" w:eastAsia="宋体" w:cs="宋体"/>
+          <w:lang w:val="en-US" w:eastAsia="zh-CN"/>
+        </w:rPr>
+        <w:t>然后利用最大最小归一化方法，对用户偏好，区域影响和连续过度影响进行归一处理</w:t>
+      </w:r>
+    </w:p>
+    <w:p>
+      <w:pPr>
+        <w:numPr>
+          <w:ilvl w:val="0"/>
+          <w:numId w:val="0"/>
+        </w:numPr>
+        <w:ind w:left="360" w:leftChars="0" w:firstLine="420" w:firstLineChars="200"/>
+        <w:rPr>
+          <w:rFonts w:hint="eastAsia" w:ascii="宋体" w:hAnsi="宋体" w:eastAsia="宋体" w:cs="宋体"/>
+          <w:lang w:val="en-US" w:eastAsia="zh-CN"/>
+        </w:rPr>
+      </w:pPr>
+      <w:r>
+        <w:rPr>
+          <w:rFonts w:hint="eastAsia" w:ascii="宋体" w:hAnsi="宋体" w:eastAsia="宋体" w:cs="宋体"/>
+          <w:position w:val="-36"/>
+          <w:lang w:val="en-US" w:eastAsia="zh-CN"/>
+        </w:rPr>
+        <w:object>
+          <v:shape id="_x0000_i1039" o:spt="75" type="#_x0000_t75" style="height:47pt;width:107pt;" o:ole="t" filled="f" o:preferrelative="t" stroked="f" coordsize="21600,21600">
+            <v:fill on="f" focussize="0,0"/>
+            <v:stroke on="f"/>
+            <v:imagedata r:id="rId36" o:title=""/>
+            <o:lock v:ext="edit" aspectratio="t"/>
+            <w10:wrap type="none"/>
+            <w10:anchorlock/>
+          </v:shape>
+          <o:OLEObject Type="Embed" ProgID="Equation.KSEE3" ShapeID="_x0000_i1039" DrawAspect="Content" ObjectID="_1468075739" r:id="rId35">
             <o:LockedField>false</o:LockedField>
           </o:OLEObject>
         </w:object>
@@ -3685,12 +3736,12 @@
           <v:shape id="_x0000_i1041" o:spt="75" type="#_x0000_t75" style="height:17pt;width:9pt;" o:ole="t" filled="f" o:preferrelative="t" stroked="f" coordsize="21600,21600">
             <v:fill on="f" focussize="0,0"/>
             <v:stroke on="f"/>
-            <v:imagedata r:id="rId18" o:title=""/>
+            <v:imagedata r:id="rId20" o:title=""/>
             <o:lock v:ext="edit" aspectratio="t"/>
             <w10:wrap type="none"/>
             <w10:anchorlock/>
           </v:shape>
-          <o:OLEObject Type="Embed" ProgID="Equation.KSEE3" ShapeID="_x0000_i1041" DrawAspect="Content" ObjectID="_1468075739" r:id="rId35">
+          <o:OLEObject Type="Embed" ProgID="Equation.KSEE3" ShapeID="_x0000_i1041" DrawAspect="Content" ObjectID="_1468075740" r:id="rId37">
             <o:LockedField>false</o:LockedField>
           </o:OLEObject>
         </w:object>
@@ -3703,46 +3754,6 @@
         </w:rPr>
         <w:object>
           <v:shape id="_x0000_i1043" o:spt="75" type="#_x0000_t75" style="height:47pt;width:100pt;" o:ole="t" filled="f" o:preferrelative="t" stroked="f" coordsize="21600,21600">
-            <v:fill on="f" focussize="0,0"/>
-            <v:stroke on="f"/>
-            <v:imagedata r:id="rId37" o:title=""/>
-            <o:lock v:ext="edit" aspectratio="t"/>
-            <w10:wrap type="none"/>
-            <w10:anchorlock/>
-          </v:shape>
-          <o:OLEObject Type="Embed" ProgID="Equation.KSEE3" ShapeID="_x0000_i1043" DrawAspect="Content" ObjectID="_1468075740" r:id="rId36">
-            <o:LockedField>false</o:LockedField>
-          </o:OLEObject>
-        </w:object>
-      </w:r>
-      <w:r>
-        <w:rPr>
-          <w:rFonts w:hint="eastAsia" w:ascii="宋体" w:hAnsi="宋体" w:eastAsia="宋体" w:cs="宋体"/>
-          <w:lang w:val="en-US" w:eastAsia="zh-CN"/>
-        </w:rPr>
-        <w:t xml:space="preserve">                        （11）</w:t>
-      </w:r>
-    </w:p>
-    <w:p>
-      <w:pPr>
-        <w:numPr>
-          <w:ilvl w:val="0"/>
-          <w:numId w:val="0"/>
-        </w:numPr>
-        <w:ind w:left="360" w:leftChars="0" w:firstLine="420" w:firstLineChars="200"/>
-        <w:rPr>
-          <w:rFonts w:hint="eastAsia" w:ascii="宋体" w:hAnsi="宋体" w:eastAsia="宋体" w:cs="宋体"/>
-          <w:lang w:val="en-US" w:eastAsia="zh-CN"/>
-        </w:rPr>
-      </w:pPr>
-      <w:r>
-        <w:rPr>
-          <w:rFonts w:hint="eastAsia" w:ascii="宋体" w:hAnsi="宋体" w:eastAsia="宋体" w:cs="宋体"/>
-          <w:position w:val="-36"/>
-          <w:lang w:val="en-US" w:eastAsia="zh-CN"/>
-        </w:rPr>
-        <w:object>
-          <v:shape id="_x0000_i1044" o:spt="75" type="#_x0000_t75" style="height:47pt;width:99pt;" o:ole="t" filled="f" o:preferrelative="t" stroked="f" coordsize="21600,21600">
             <v:fill on="f" focussize="0,0"/>
             <v:stroke on="f"/>
             <v:imagedata r:id="rId39" o:title=""/>
@@ -3750,11 +3761,18 @@
             <w10:wrap type="none"/>
             <w10:anchorlock/>
           </v:shape>
-          <o:OLEObject Type="Embed" ProgID="Equation.KSEE3" ShapeID="_x0000_i1044" DrawAspect="Content" ObjectID="_1468075741" r:id="rId38">
+          <o:OLEObject Type="Embed" ProgID="Equation.KSEE3" ShapeID="_x0000_i1043" DrawAspect="Content" ObjectID="_1468075741" r:id="rId38">
             <o:LockedField>false</o:LockedField>
           </o:OLEObject>
         </w:object>
       </w:r>
+      <w:r>
+        <w:rPr>
+          <w:rFonts w:hint="eastAsia" w:ascii="宋体" w:hAnsi="宋体" w:eastAsia="宋体" w:cs="宋体"/>
+          <w:lang w:val="en-US" w:eastAsia="zh-CN"/>
+        </w:rPr>
+        <w:t xml:space="preserve">                        （11）</w:t>
+      </w:r>
     </w:p>
     <w:p>
       <w:pPr>
@@ -3771,19 +3789,11 @@
       <w:r>
         <w:rPr>
           <w:rFonts w:hint="eastAsia" w:ascii="宋体" w:hAnsi="宋体" w:eastAsia="宋体" w:cs="宋体"/>
-          <w:lang w:val="en-US" w:eastAsia="zh-CN"/>
-        </w:rPr>
-        <w:t>这里</w:t>
-      </w:r>
-      <w:r>
-        <w:rPr>
-          <w:rFonts w:hint="eastAsia" w:ascii="宋体" w:hAnsi="宋体" w:eastAsia="宋体" w:cs="宋体"/>
-          <w:position w:val="-14"/>
+          <w:position w:val="-36"/>
           <w:lang w:val="en-US" w:eastAsia="zh-CN"/>
         </w:rPr>
         <w:object>
-          <v:shape id="_x0000_i1050" o:spt="75" type="#_x0000_t75" style="height:22pt;width:67pt;" o:ole="t" filled="f" o:preferrelative="t" stroked="f" coordsize="21600,21600">
-            <v:path/>
+          <v:shape id="_x0000_i1044" o:spt="75" type="#_x0000_t75" style="height:47pt;width:99pt;" o:ole="t" filled="f" o:preferrelative="t" stroked="f" coordsize="21600,21600">
             <v:fill on="f" focussize="0,0"/>
             <v:stroke on="f"/>
             <v:imagedata r:id="rId41" o:title=""/>
@@ -3791,17 +3801,30 @@
             <w10:wrap type="none"/>
             <w10:anchorlock/>
           </v:shape>
-          <o:OLEObject Type="Embed" ProgID="Equation.KSEE3" ShapeID="_x0000_i1050" DrawAspect="Content" ObjectID="_1468075742" r:id="rId40">
+          <o:OLEObject Type="Embed" ProgID="Equation.KSEE3" ShapeID="_x0000_i1044" DrawAspect="Content" ObjectID="_1468075742" r:id="rId40">
             <o:LockedField>false</o:LockedField>
           </o:OLEObject>
         </w:object>
       </w:r>
-      <w:r>
-        <w:rPr>
-          <w:rFonts w:hint="eastAsia" w:ascii="宋体" w:hAnsi="宋体" w:eastAsia="宋体" w:cs="宋体"/>
-          <w:lang w:val="en-US" w:eastAsia="zh-CN"/>
-        </w:rPr>
-        <w:t>，</w:t>
+    </w:p>
+    <w:p>
+      <w:pPr>
+        <w:numPr>
+          <w:ilvl w:val="0"/>
+          <w:numId w:val="0"/>
+        </w:numPr>
+        <w:ind w:left="360" w:leftChars="0" w:firstLine="420" w:firstLineChars="200"/>
+        <w:rPr>
+          <w:rFonts w:hint="eastAsia" w:ascii="宋体" w:hAnsi="宋体" w:eastAsia="宋体" w:cs="宋体"/>
+          <w:lang w:val="en-US" w:eastAsia="zh-CN"/>
+        </w:rPr>
+      </w:pPr>
+      <w:r>
+        <w:rPr>
+          <w:rFonts w:hint="eastAsia" w:ascii="宋体" w:hAnsi="宋体" w:eastAsia="宋体" w:cs="宋体"/>
+          <w:lang w:val="en-US" w:eastAsia="zh-CN"/>
+        </w:rPr>
+        <w:t>这里</w:t>
       </w:r>
       <w:r>
         <w:rPr>
@@ -3810,7 +3833,8 @@
           <w:lang w:val="en-US" w:eastAsia="zh-CN"/>
         </w:rPr>
         <w:object>
-          <v:shape id="_x0000_i1046" o:spt="75" type="#_x0000_t75" style="height:22pt;width:62pt;" o:ole="t" filled="f" o:preferrelative="t" stroked="f" coordsize="21600,21600">
+          <v:shape id="_x0000_i1050" o:spt="75" type="#_x0000_t75" style="height:22pt;width:67pt;" o:ole="t" filled="f" o:preferrelative="t" stroked="f" coordsize="21600,21600">
+            <v:path/>
             <v:fill on="f" focussize="0,0"/>
             <v:stroke on="f"/>
             <v:imagedata r:id="rId43" o:title=""/>
@@ -3818,7 +3842,7 @@
             <w10:wrap type="none"/>
             <w10:anchorlock/>
           </v:shape>
-          <o:OLEObject Type="Embed" ProgID="Equation.KSEE3" ShapeID="_x0000_i1046" DrawAspect="Content" ObjectID="_1468075743" r:id="rId42">
+          <o:OLEObject Type="Embed" ProgID="Equation.KSEE3" ShapeID="_x0000_i1050" DrawAspect="Content" ObjectID="_1468075743" r:id="rId42">
             <o:LockedField>false</o:LockedField>
           </o:OLEObject>
         </w:object>
@@ -3837,7 +3861,7 @@
           <w:lang w:val="en-US" w:eastAsia="zh-CN"/>
         </w:rPr>
         <w:object>
-          <v:shape id="_x0000_i1047" o:spt="75" type="#_x0000_t75" style="height:22pt;width:60.95pt;" o:ole="t" filled="f" o:preferrelative="t" stroked="f" coordsize="21600,21600">
+          <v:shape id="_x0000_i1046" o:spt="75" type="#_x0000_t75" style="height:22pt;width:62pt;" o:ole="t" filled="f" o:preferrelative="t" stroked="f" coordsize="21600,21600">
             <v:fill on="f" focussize="0,0"/>
             <v:stroke on="f"/>
             <v:imagedata r:id="rId45" o:title=""/>
@@ -3845,7 +3869,7 @@
             <w10:wrap type="none"/>
             <w10:anchorlock/>
           </v:shape>
-          <o:OLEObject Type="Embed" ProgID="Equation.KSEE3" ShapeID="_x0000_i1047" DrawAspect="Content" ObjectID="_1468075744" r:id="rId44">
+          <o:OLEObject Type="Embed" ProgID="Equation.KSEE3" ShapeID="_x0000_i1046" DrawAspect="Content" ObjectID="_1468075744" r:id="rId44">
             <o:LockedField>false</o:LockedField>
           </o:OLEObject>
         </w:object>
@@ -3855,50 +3879,16 @@
           <w:rFonts w:hint="eastAsia" w:ascii="宋体" w:hAnsi="宋体" w:eastAsia="宋体" w:cs="宋体"/>
           <w:lang w:val="en-US" w:eastAsia="zh-CN"/>
         </w:rPr>
-        <w:t>分别是在区域L</w:t>
-      </w:r>
-      <w:r>
-        <w:rPr>
-          <w:rFonts w:hint="default" w:ascii="Calibri" w:hAnsi="Calibri" w:eastAsia="宋体" w:cs="Calibri"/>
-          <w:lang w:val="en-US" w:eastAsia="zh-CN"/>
-        </w:rPr>
-        <w:t>'</w:t>
-      </w:r>
-      <w:r>
-        <w:rPr>
-          <w:rFonts w:hint="eastAsia" w:ascii="Calibri" w:hAnsi="Calibri" w:eastAsia="宋体" w:cs="Calibri"/>
-          <w:lang w:val="en-US" w:eastAsia="zh-CN"/>
-        </w:rPr>
-        <w:t>中，</w:t>
-      </w:r>
-      <w:r>
-        <w:rPr>
-          <w:rFonts w:hint="eastAsia" w:ascii="宋体" w:hAnsi="宋体" w:eastAsia="宋体" w:cs="宋体"/>
-          <w:lang w:val="en-US" w:eastAsia="zh-CN"/>
-        </w:rPr>
-        <w:t>用户偏好，区域影响，还有连续过度影响的最大最小值，这样对于用户u而言，POI l的得分可以用下面的式子表示</w:t>
-      </w:r>
-    </w:p>
-    <w:p>
-      <w:pPr>
-        <w:numPr>
-          <w:ilvl w:val="0"/>
-          <w:numId w:val="0"/>
-        </w:numPr>
-        <w:ind w:left="360" w:leftChars="0" w:firstLine="420" w:firstLineChars="200"/>
-        <w:rPr>
-          <w:rFonts w:hint="eastAsia" w:ascii="宋体" w:hAnsi="宋体" w:eastAsia="宋体" w:cs="宋体"/>
-          <w:lang w:val="en-US" w:eastAsia="zh-CN"/>
-        </w:rPr>
-      </w:pPr>
-      <w:r>
-        <w:rPr>
-          <w:rFonts w:hint="eastAsia" w:ascii="宋体" w:hAnsi="宋体" w:eastAsia="宋体" w:cs="宋体"/>
-          <w:position w:val="-16"/>
+        <w:t>，</w:t>
+      </w:r>
+      <w:r>
+        <w:rPr>
+          <w:rFonts w:hint="eastAsia" w:ascii="宋体" w:hAnsi="宋体" w:eastAsia="宋体" w:cs="宋体"/>
+          <w:position w:val="-14"/>
           <w:lang w:val="en-US" w:eastAsia="zh-CN"/>
         </w:rPr>
         <w:object>
-          <v:shape id="_x0000_i1048" o:spt="75" type="#_x0000_t75" style="height:23pt;width:168.95pt;" o:ole="t" filled="f" o:preferrelative="t" stroked="f" coordsize="21600,21600">
+          <v:shape id="_x0000_i1047" o:spt="75" type="#_x0000_t75" style="height:22pt;width:60.95pt;" o:ole="t" filled="f" o:preferrelative="t" stroked="f" coordsize="21600,21600">
             <v:fill on="f" focussize="0,0"/>
             <v:stroke on="f"/>
             <v:imagedata r:id="rId47" o:title=""/>
@@ -3906,7 +3896,7 @@
             <w10:wrap type="none"/>
             <w10:anchorlock/>
           </v:shape>
-          <o:OLEObject Type="Embed" ProgID="Equation.KSEE3" ShapeID="_x0000_i1048" DrawAspect="Content" ObjectID="_1468075745" r:id="rId46">
+          <o:OLEObject Type="Embed" ProgID="Equation.KSEE3" ShapeID="_x0000_i1047" DrawAspect="Content" ObjectID="_1468075745" r:id="rId46">
             <o:LockedField>false</o:LockedField>
           </o:OLEObject>
         </w:object>
@@ -3916,10 +3906,29 @@
           <w:rFonts w:hint="eastAsia" w:ascii="宋体" w:hAnsi="宋体" w:eastAsia="宋体" w:cs="宋体"/>
           <w:lang w:val="en-US" w:eastAsia="zh-CN"/>
         </w:rPr>
-        <w:t xml:space="preserve">             （12）</w:t>
-      </w:r>
-      <w:bookmarkStart w:id="2" w:name="_GoBack"/>
-      <w:bookmarkEnd w:id="2"/>
+        <w:t>分别是在区域L</w:t>
+      </w:r>
+      <w:r>
+        <w:rPr>
+          <w:rFonts w:hint="default" w:ascii="Calibri" w:hAnsi="Calibri" w:eastAsia="宋体" w:cs="Calibri"/>
+          <w:lang w:val="en-US" w:eastAsia="zh-CN"/>
+        </w:rPr>
+        <w:t>'</w:t>
+      </w:r>
+      <w:r>
+        <w:rPr>
+          <w:rFonts w:hint="eastAsia" w:ascii="Calibri" w:hAnsi="Calibri" w:eastAsia="宋体" w:cs="Calibri"/>
+          <w:lang w:val="en-US" w:eastAsia="zh-CN"/>
+        </w:rPr>
+        <w:t>中，</w:t>
+      </w:r>
+      <w:r>
+        <w:rPr>
+          <w:rFonts w:hint="eastAsia" w:ascii="宋体" w:hAnsi="宋体" w:eastAsia="宋体" w:cs="宋体"/>
+          <w:lang w:val="en-US" w:eastAsia="zh-CN"/>
+        </w:rPr>
+        <w:t>用户偏好，区域影响，还有连续过度影响的最大最小值，这样对于用户u而言，POI l的得分可以用下面的式子表示</w:t>
+      </w:r>
     </w:p>
     <w:p>
       <w:pPr>
@@ -3936,73 +3945,11 @@
       <w:r>
         <w:rPr>
           <w:rFonts w:hint="eastAsia" w:ascii="宋体" w:hAnsi="宋体" w:eastAsia="宋体" w:cs="宋体"/>
-          <w:lang w:val="en-US" w:eastAsia="zh-CN"/>
-        </w:rPr>
-        <w:t>其中</w:t>
-      </w:r>
-      <w:r>
-        <w:rPr>
-          <w:rFonts w:hint="eastAsia" w:ascii="宋体" w:hAnsi="宋体" w:eastAsia="宋体" w:cs="宋体"/>
-          <w:lang w:val="en-US" w:eastAsia="zh-CN"/>
-        </w:rPr>
-        <w:sym w:font="Symbol" w:char="0064"/>
-      </w:r>
-      <w:r>
-        <w:rPr>
-          <w:rFonts w:hint="eastAsia" w:ascii="宋体" w:hAnsi="宋体" w:eastAsia="宋体" w:cs="宋体"/>
-          <w:lang w:val="en-US" w:eastAsia="zh-CN"/>
-        </w:rPr>
-        <w:t>，</w:t>
-      </w:r>
-      <w:r>
-        <w:rPr>
-          <w:rFonts w:hint="eastAsia" w:ascii="宋体" w:hAnsi="宋体" w:eastAsia="宋体" w:cs="宋体"/>
-          <w:lang w:val="en-US" w:eastAsia="zh-CN"/>
-        </w:rPr>
-        <w:sym w:font="Symbol" w:char="0065"/>
-      </w:r>
-      <w:r>
-        <w:rPr>
-          <w:rFonts w:hint="eastAsia" w:ascii="宋体" w:hAnsi="宋体" w:eastAsia="宋体" w:cs="宋体"/>
-          <w:lang w:val="en-US" w:eastAsia="zh-CN"/>
-        </w:rPr>
-        <w:t>，</w:t>
-      </w:r>
-      <w:r>
-        <w:rPr>
-          <w:rFonts w:hint="eastAsia" w:ascii="宋体" w:hAnsi="宋体" w:eastAsia="宋体" w:cs="宋体"/>
-          <w:lang w:val="en-US" w:eastAsia="zh-CN"/>
-        </w:rPr>
-        <w:sym w:font="Symbol" w:char="0078"/>
-      </w:r>
-      <w:r>
-        <w:rPr>
-          <w:rFonts w:hint="eastAsia" w:ascii="宋体" w:hAnsi="宋体" w:eastAsia="宋体" w:cs="宋体"/>
-          <w:lang w:val="en-US" w:eastAsia="zh-CN"/>
-        </w:rPr>
-        <w:t>是满足下面条件的常量</w:t>
-      </w:r>
-    </w:p>
-    <w:p>
-      <w:pPr>
-        <w:numPr>
-          <w:ilvl w:val="0"/>
-          <w:numId w:val="0"/>
-        </w:numPr>
-        <w:ind w:left="360" w:leftChars="0" w:firstLine="420" w:firstLineChars="200"/>
-        <w:rPr>
-          <w:rFonts w:hint="eastAsia" w:ascii="宋体" w:hAnsi="宋体" w:eastAsia="宋体" w:cs="宋体"/>
-          <w:lang w:val="en-US" w:eastAsia="zh-CN"/>
-        </w:rPr>
-      </w:pPr>
-      <w:r>
-        <w:rPr>
-          <w:rFonts w:hint="eastAsia" w:ascii="宋体" w:hAnsi="宋体" w:eastAsia="宋体" w:cs="宋体"/>
-          <w:position w:val="-28"/>
+          <w:position w:val="-16"/>
           <w:lang w:val="en-US" w:eastAsia="zh-CN"/>
         </w:rPr>
         <w:object>
-          <v:shape id="_x0000_i1049" o:spt="75" type="#_x0000_t75" style="height:34pt;width:78.95pt;" o:ole="t" filled="f" o:preferrelative="t" stroked="f" coordsize="21600,21600">
+          <v:shape id="_x0000_i1048" o:spt="75" type="#_x0000_t75" style="height:23pt;width:168.95pt;" o:ole="t" filled="f" o:preferrelative="t" stroked="f" coordsize="21600,21600">
             <v:fill on="f" focussize="0,0"/>
             <v:stroke on="f"/>
             <v:imagedata r:id="rId49" o:title=""/>
@@ -4010,7 +3957,7 @@
             <w10:wrap type="none"/>
             <w10:anchorlock/>
           </v:shape>
-          <o:OLEObject Type="Embed" ProgID="Equation.KSEE3" ShapeID="_x0000_i1049" DrawAspect="Content" ObjectID="_1468075746" r:id="rId48">
+          <o:OLEObject Type="Embed" ProgID="Equation.KSEE3" ShapeID="_x0000_i1048" DrawAspect="Content" ObjectID="_1468075746" r:id="rId48">
             <o:LockedField>false</o:LockedField>
           </o:OLEObject>
         </w:object>
@@ -4020,6 +3967,108 @@
           <w:rFonts w:hint="eastAsia" w:ascii="宋体" w:hAnsi="宋体" w:eastAsia="宋体" w:cs="宋体"/>
           <w:lang w:val="en-US" w:eastAsia="zh-CN"/>
         </w:rPr>
+        <w:t xml:space="preserve">             （12）</w:t>
+      </w:r>
+    </w:p>
+    <w:p>
+      <w:pPr>
+        <w:numPr>
+          <w:ilvl w:val="0"/>
+          <w:numId w:val="0"/>
+        </w:numPr>
+        <w:ind w:left="360" w:leftChars="0" w:firstLine="420" w:firstLineChars="200"/>
+        <w:rPr>
+          <w:rFonts w:hint="eastAsia" w:ascii="宋体" w:hAnsi="宋体" w:eastAsia="宋体" w:cs="宋体"/>
+          <w:lang w:val="en-US" w:eastAsia="zh-CN"/>
+        </w:rPr>
+      </w:pPr>
+      <w:r>
+        <w:rPr>
+          <w:rFonts w:hint="eastAsia" w:ascii="宋体" w:hAnsi="宋体" w:eastAsia="宋体" w:cs="宋体"/>
+          <w:lang w:val="en-US" w:eastAsia="zh-CN"/>
+        </w:rPr>
+        <w:t>其中</w:t>
+      </w:r>
+      <w:r>
+        <w:rPr>
+          <w:rFonts w:hint="eastAsia" w:ascii="宋体" w:hAnsi="宋体" w:eastAsia="宋体" w:cs="宋体"/>
+          <w:lang w:val="en-US" w:eastAsia="zh-CN"/>
+        </w:rPr>
+        <w:sym w:font="Symbol" w:char="0064"/>
+      </w:r>
+      <w:r>
+        <w:rPr>
+          <w:rFonts w:hint="eastAsia" w:ascii="宋体" w:hAnsi="宋体" w:eastAsia="宋体" w:cs="宋体"/>
+          <w:lang w:val="en-US" w:eastAsia="zh-CN"/>
+        </w:rPr>
+        <w:t>，</w:t>
+      </w:r>
+      <w:r>
+        <w:rPr>
+          <w:rFonts w:hint="eastAsia" w:ascii="宋体" w:hAnsi="宋体" w:eastAsia="宋体" w:cs="宋体"/>
+          <w:lang w:val="en-US" w:eastAsia="zh-CN"/>
+        </w:rPr>
+        <w:sym w:font="Symbol" w:char="0065"/>
+      </w:r>
+      <w:r>
+        <w:rPr>
+          <w:rFonts w:hint="eastAsia" w:ascii="宋体" w:hAnsi="宋体" w:eastAsia="宋体" w:cs="宋体"/>
+          <w:lang w:val="en-US" w:eastAsia="zh-CN"/>
+        </w:rPr>
+        <w:t>，</w:t>
+      </w:r>
+      <w:r>
+        <w:rPr>
+          <w:rFonts w:hint="eastAsia" w:ascii="宋体" w:hAnsi="宋体" w:eastAsia="宋体" w:cs="宋体"/>
+          <w:lang w:val="en-US" w:eastAsia="zh-CN"/>
+        </w:rPr>
+        <w:sym w:font="Symbol" w:char="0078"/>
+      </w:r>
+      <w:r>
+        <w:rPr>
+          <w:rFonts w:hint="eastAsia" w:ascii="宋体" w:hAnsi="宋体" w:eastAsia="宋体" w:cs="宋体"/>
+          <w:lang w:val="en-US" w:eastAsia="zh-CN"/>
+        </w:rPr>
+        <w:t>是满足下面条件的常量</w:t>
+      </w:r>
+    </w:p>
+    <w:p>
+      <w:pPr>
+        <w:numPr>
+          <w:ilvl w:val="0"/>
+          <w:numId w:val="0"/>
+        </w:numPr>
+        <w:ind w:left="360" w:leftChars="0" w:firstLine="420" w:firstLineChars="200"/>
+        <w:rPr>
+          <w:rFonts w:hint="eastAsia" w:ascii="宋体" w:hAnsi="宋体" w:eastAsia="宋体" w:cs="宋体"/>
+          <w:lang w:val="en-US" w:eastAsia="zh-CN"/>
+        </w:rPr>
+      </w:pPr>
+      <w:r>
+        <w:rPr>
+          <w:rFonts w:hint="eastAsia" w:ascii="宋体" w:hAnsi="宋体" w:eastAsia="宋体" w:cs="宋体"/>
+          <w:position w:val="-28"/>
+          <w:lang w:val="en-US" w:eastAsia="zh-CN"/>
+        </w:rPr>
+        <w:object>
+          <v:shape id="_x0000_i1049" o:spt="75" type="#_x0000_t75" style="height:34pt;width:78.95pt;" o:ole="t" filled="f" o:preferrelative="t" stroked="f" coordsize="21600,21600">
+            <v:fill on="f" focussize="0,0"/>
+            <v:stroke on="f"/>
+            <v:imagedata r:id="rId51" o:title=""/>
+            <o:lock v:ext="edit" aspectratio="t"/>
+            <w10:wrap type="none"/>
+            <w10:anchorlock/>
+          </v:shape>
+          <o:OLEObject Type="Embed" ProgID="Equation.KSEE3" ShapeID="_x0000_i1049" DrawAspect="Content" ObjectID="_1468075747" r:id="rId50">
+            <o:LockedField>false</o:LockedField>
+          </o:OLEObject>
+        </w:object>
+      </w:r>
+      <w:r>
+        <w:rPr>
+          <w:rFonts w:hint="eastAsia" w:ascii="宋体" w:hAnsi="宋体" w:eastAsia="宋体" w:cs="宋体"/>
+          <w:lang w:val="en-US" w:eastAsia="zh-CN"/>
+        </w:rPr>
         <w:t xml:space="preserve">                  （13）</w:t>
       </w:r>
     </w:p>
@@ -4152,6 +4201,24 @@
         </w:rPr>
         <w:t xml:space="preserve"> 5.1总结</w:t>
       </w:r>
+    </w:p>
+    <w:p>
+      <w:pPr>
+        <w:ind w:firstLine="420" w:firstLineChars="200"/>
+        <w:rPr>
+          <w:rFonts w:hint="eastAsia" w:eastAsiaTheme="minorEastAsia"/>
+          <w:lang w:val="en-US" w:eastAsia="zh-CN"/>
+        </w:rPr>
+      </w:pPr>
+      <w:r>
+        <w:rPr>
+          <w:rFonts w:hint="eastAsia"/>
+          <w:lang w:val="en-US" w:eastAsia="zh-CN"/>
+        </w:rPr>
+        <w:t>两年的研究生生涯，马上就要结束了，在漫漫的求学生涯的最后阶段，有太多需要回味和反思的。这里，我首先要感谢我的导师，刘永坚老师，作为求学生涯的最后一任老师，刘老师以他的大格局深刻影响着我。从计算机出发，以学科融合的态度对待出版行业，在出版行业实现计算机的新型应用，实现出版融合。创造引领行业的新产品。这都是本科阶段，我不曾有过的想法。然后，我也要感谢我的学术指导人，解庆老师，在论文的撰写过程中，我遇到了太多的问题，解老师，以自己丰富的经验和专业的学术功底。给了提了很多建设性建议，无论是从论文的选题开始，还是相关研究的调研，以及后来的论文撰写，解老师都给了我太多的帮助。当然，这里，我还要感谢的我同学们，学术的道路注定是孤独的，在探索真知的过程中，我们都曾迷惘过，但路途中，有了你们的陪伴，再孤独的旅程也会是精彩飞扬。最后，要感谢我的父母。求学二十载，太多的心血放在了我的身上，从牙牙学语，到如今。你们从曾经也在我深夜苦读的旁边陪伴，到后来，我独自踏上求学生涯。无论是生活中，还是学习上，你们都付出了太多，初高中的陪伴，到后来我独自踏上大学，在到如今的研究生生涯。你们一直是我继续下去的理由，感谢有你们。终于到了学业的最后。未来的学习还在继续。</w:t>
+      </w:r>
+      <w:bookmarkStart w:id="2" w:name="_GoBack"/>
+      <w:bookmarkEnd w:id="2"/>
     </w:p>
     <w:p>
       <w:pPr>

</xml_diff>

<commit_message>
add some top -N
</commit_message>
<xml_diff>
--- a/边权个性化pagerank推荐论文.docx
+++ b/边权个性化pagerank推荐论文.docx
@@ -523,7 +523,8 @@
           <w:lang w:val="en-US" w:eastAsia="zh-CN"/>
         </w:rPr>
         <w:object>
-          <v:shape id="_x0000_i1051" o:spt="75" type="#_x0000_t75" style="height:24pt;width:96.95pt;" o:ole="t" filled="f" o:preferrelative="t" stroked="f" coordsize="21600,21600">
+          <v:shape id="_x0000_i1025" o:spt="75" type="#_x0000_t75" style="height:24pt;width:96.95pt;" o:ole="t" filled="f" o:preferrelative="t" stroked="f" coordsize="21600,21600">
+            <v:path/>
             <v:fill on="f" focussize="0,0"/>
             <v:stroke on="f"/>
             <v:imagedata r:id="rId5" o:title=""/>
@@ -531,7 +532,7 @@
             <w10:wrap type="none"/>
             <w10:anchorlock/>
           </v:shape>
-          <o:OLEObject Type="Embed" ProgID="Equation.KSEE3" ShapeID="_x0000_i1051" DrawAspect="Content" ObjectID="_1468075725" r:id="rId4">
+          <o:OLEObject Type="Embed" ProgID="Equation.KSEE3" ShapeID="_x0000_i1025" DrawAspect="Content" ObjectID="_1468075725" r:id="rId4">
             <o:LockedField>false</o:LockedField>
           </o:OLEObject>
         </w:object>
@@ -795,6 +796,8 @@
         </w:rPr>
         <w:t xml:space="preserve">    本文研究的是内容在于连续POI的推荐，不同于传统的POI推荐，连续的POI推荐考虑的是用户在不久的将来即将到达的地方，这里是将生活中，人们对于POI的转移看作是一个马尔可夫链过程，也就是说，人们对于自己要即将前往的地方，很大程度上会被先前访问的地点所影响，特别是在商圈中，用户对于POI的转移，和当前的位置还有POI的类别有很大的关系。对于POI到POI之间的转移，可以用图论的思想来处理。将用户在POI之间的历史签到记录映射到一个有向图中，利用个性化pagerank的处理思想，来计算所有POI对于用户的关联度。得出连续转变影响。</w:t>
       </w:r>
+      <w:bookmarkStart w:id="2" w:name="_GoBack"/>
+      <w:bookmarkEnd w:id="2"/>
     </w:p>
     <w:p>
       <w:pPr>
@@ -2149,7 +2152,7 @@
           <w:ilvl w:val="0"/>
           <w:numId w:val="0"/>
         </w:numPr>
-        <w:ind w:left="360" w:leftChars="0"/>
+        <w:jc w:val="center"/>
         <w:rPr>
           <w:rFonts w:hint="eastAsia" w:eastAsiaTheme="minorEastAsia"/>
           <w:lang w:eastAsia="zh-CN"/>
@@ -2497,7 +2500,7 @@
           <w:lang w:val="en-US" w:eastAsia="zh-CN"/>
         </w:rPr>
         <w:object>
-          <v:shape id="_x0000_i1025" o:spt="75" type="#_x0000_t75" style="height:42.95pt;width:153pt;" o:ole="t" filled="f" o:preferrelative="t" stroked="f" coordsize="21600,21600">
+          <v:shape id="_x0000_i1026" o:spt="75" type="#_x0000_t75" style="height:42.95pt;width:153pt;" o:ole="t" filled="f" o:preferrelative="t" stroked="f" coordsize="21600,21600">
             <v:path/>
             <v:fill on="f" focussize="0,0"/>
             <v:stroke on="f"/>
@@ -2506,7 +2509,7 @@
             <w10:wrap type="none"/>
             <w10:anchorlock/>
           </v:shape>
-          <o:OLEObject Type="Embed" ProgID="Equation.KSEE3" ShapeID="_x0000_i1025" DrawAspect="Content" ObjectID="_1468075726" r:id="rId10">
+          <o:OLEObject Type="Embed" ProgID="Equation.KSEE3" ShapeID="_x0000_i1026" DrawAspect="Content" ObjectID="_1468075726" r:id="rId10">
             <o:LockedField>false</o:LockedField>
           </o:OLEObject>
         </w:object>
@@ -2572,7 +2575,7 @@
           <w:lang w:val="en-US" w:eastAsia="zh-CN"/>
         </w:rPr>
         <w:object>
-          <v:shape id="_x0000_i1026" o:spt="75" type="#_x0000_t75" style="height:40pt;width:114pt;" o:ole="t" filled="f" o:preferrelative="t" stroked="f" coordsize="21600,21600">
+          <v:shape id="_x0000_i1027" o:spt="75" type="#_x0000_t75" style="height:40pt;width:114pt;" o:ole="t" filled="f" o:preferrelative="t" stroked="f" coordsize="21600,21600">
             <v:path/>
             <v:fill on="f" focussize="0,0"/>
             <v:stroke on="f"/>
@@ -2581,7 +2584,7 @@
             <w10:wrap type="none"/>
             <w10:anchorlock/>
           </v:shape>
-          <o:OLEObject Type="Embed" ProgID="Equation.KSEE3" ShapeID="_x0000_i1026" DrawAspect="Content" ObjectID="_1468075727" r:id="rId12">
+          <o:OLEObject Type="Embed" ProgID="Equation.KSEE3" ShapeID="_x0000_i1027" DrawAspect="Content" ObjectID="_1468075727" r:id="rId12">
             <o:LockedField>false</o:LockedField>
           </o:OLEObject>
         </w:object>
@@ -2815,6 +2818,7 @@
         </w:rPr>
         <w:object>
           <v:shape id="_x0000_i1028" o:spt="75" type="#_x0000_t75" style="height:38pt;width:129pt;" o:ole="t" filled="f" o:preferrelative="t" stroked="f" coordsize="21600,21600">
+            <v:path/>
             <v:fill on="f" focussize="0,0"/>
             <v:stroke on="f"/>
             <v:imagedata r:id="rId16" o:title=""/>
@@ -2955,6 +2959,7 @@
         </w:rPr>
         <w:object>
           <v:shape id="_x0000_i1029" o:spt="75" type="#_x0000_t75" style="height:38pt;width:137pt;" o:ole="t" filled="f" o:preferrelative="t" stroked="f" coordsize="21600,21600">
+            <v:path/>
             <v:fill on="f" focussize="0,0"/>
             <v:stroke on="f"/>
             <v:imagedata r:id="rId18" o:title=""/>
@@ -3015,6 +3020,7 @@
         </w:rPr>
         <w:object>
           <v:shape id="_x0000_i1030" o:spt="75" type="#_x0000_t75" style="height:17pt;width:9pt;" o:ole="t" filled="f" o:preferrelative="t" stroked="f" coordsize="21600,21600">
+            <v:path/>
             <v:fill on="f" focussize="0,0"/>
             <v:stroke on="f"/>
             <v:imagedata r:id="rId20" o:title=""/>
@@ -3035,6 +3041,7 @@
         </w:rPr>
         <w:object>
           <v:shape id="_x0000_i1031" o:spt="75" type="#_x0000_t75" style="height:17pt;width:9pt;" o:ole="t" filled="f" o:preferrelative="t" stroked="f" coordsize="21600,21600">
+            <v:path/>
             <v:fill on="f" focussize="0,0"/>
             <v:stroke on="f"/>
             <v:imagedata r:id="rId20" o:title=""/>
@@ -3055,6 +3062,7 @@
         </w:rPr>
         <w:object>
           <v:shape id="_x0000_i1032" o:spt="75" type="#_x0000_t75" style="height:17pt;width:9pt;" o:ole="t" filled="f" o:preferrelative="t" stroked="f" coordsize="21600,21600">
+            <v:path/>
             <v:fill on="f" focussize="0,0"/>
             <v:stroke on="f"/>
             <v:imagedata r:id="rId20" o:title=""/>
@@ -3075,6 +3083,7 @@
         </w:rPr>
         <w:object>
           <v:shape id="_x0000_i1033" o:spt="75" type="#_x0000_t75" style="height:38pt;width:204.95pt;" o:ole="t" filled="f" o:preferrelative="t" stroked="f" coordsize="21600,21600">
+            <v:path/>
             <v:fill on="f" focussize="0,0"/>
             <v:stroke on="f"/>
             <v:imagedata r:id="rId24" o:title=""/>
@@ -3150,6 +3159,7 @@
         </w:rPr>
         <w:object>
           <v:shape id="_x0000_i1034" o:spt="75" type="#_x0000_t75" style="height:26pt;width:167pt;" o:ole="t" filled="f" o:preferrelative="t" stroked="f" coordsize="21600,21600">
+            <v:path/>
             <v:fill on="f" focussize="0,0"/>
             <v:stroke on="f"/>
             <v:imagedata r:id="rId26" o:title=""/>
@@ -3252,6 +3262,7 @@
         </w:rPr>
         <w:object>
           <v:shape id="_x0000_i1035" o:spt="75" type="#_x0000_t75" style="height:34pt;width:82pt;" o:ole="t" filled="f" o:preferrelative="t" stroked="f" coordsize="21600,21600">
+            <v:path/>
             <v:fill on="f" focussize="0,0"/>
             <v:stroke on="f"/>
             <v:imagedata r:id="rId28" o:title=""/>
@@ -3312,6 +3323,7 @@
         </w:rPr>
         <w:object>
           <v:shape id="_x0000_i1036" o:spt="75" type="#_x0000_t75" style="height:40pt;width:130pt;" o:ole="t" filled="f" o:preferrelative="t" stroked="f" coordsize="21600,21600">
+            <v:path/>
             <v:fill on="f" focussize="0,0"/>
             <v:stroke on="f"/>
             <v:imagedata r:id="rId30" o:title=""/>
@@ -3706,6 +3718,7 @@
         </w:rPr>
         <w:object>
           <v:shape id="_x0000_i1037" o:spt="75" type="#_x0000_t75" style="height:38pt;width:142pt;" o:ole="t" filled="f" o:preferrelative="t" stroked="f" coordsize="21600,21600">
+            <v:path/>
             <v:fill on="f" focussize="0,0"/>
             <v:stroke on="f"/>
             <v:imagedata r:id="rId32" o:title=""/>
@@ -3828,6 +3841,7 @@
         </w:rPr>
         <w:object>
           <v:shape id="_x0000_i1038" o:spt="75" type="#_x0000_t75" style="height:36pt;width:150.95pt;" o:ole="t" filled="f" o:preferrelative="t" stroked="f" coordsize="21600,21600">
+            <v:path/>
             <v:fill on="f" focussize="0,0"/>
             <v:stroke on="f"/>
             <v:imagedata r:id="rId34" o:title=""/>
@@ -3901,6 +3915,7 @@
         </w:rPr>
         <w:object>
           <v:shape id="_x0000_i1039" o:spt="75" type="#_x0000_t75" style="height:47pt;width:107pt;" o:ole="t" filled="f" o:preferrelative="t" stroked="f" coordsize="21600,21600">
+            <v:path/>
             <v:fill on="f" focussize="0,0"/>
             <v:stroke on="f"/>
             <v:imagedata r:id="rId36" o:title=""/>
@@ -3940,7 +3955,8 @@
           <w:lang w:val="en-US" w:eastAsia="zh-CN"/>
         </w:rPr>
         <w:object>
-          <v:shape id="_x0000_i1041" o:spt="75" type="#_x0000_t75" style="height:17pt;width:9pt;" o:ole="t" filled="f" o:preferrelative="t" stroked="f" coordsize="21600,21600">
+          <v:shape id="_x0000_i1040" o:spt="75" type="#_x0000_t75" style="height:17pt;width:9pt;" o:ole="t" filled="f" o:preferrelative="t" stroked="f" coordsize="21600,21600">
+            <v:path/>
             <v:fill on="f" focussize="0,0"/>
             <v:stroke on="f"/>
             <v:imagedata r:id="rId20" o:title=""/>
@@ -3948,7 +3964,7 @@
             <w10:wrap type="none"/>
             <w10:anchorlock/>
           </v:shape>
-          <o:OLEObject Type="Embed" ProgID="Equation.KSEE3" ShapeID="_x0000_i1041" DrawAspect="Content" ObjectID="_1468075740" r:id="rId37">
+          <o:OLEObject Type="Embed" ProgID="Equation.KSEE3" ShapeID="_x0000_i1040" DrawAspect="Content" ObjectID="_1468075740" r:id="rId37">
             <o:LockedField>false</o:LockedField>
           </o:OLEObject>
         </w:object>
@@ -3960,7 +3976,8 @@
           <w:lang w:val="en-US" w:eastAsia="zh-CN"/>
         </w:rPr>
         <w:object>
-          <v:shape id="_x0000_i1043" o:spt="75" type="#_x0000_t75" style="height:47pt;width:100pt;" o:ole="t" filled="f" o:preferrelative="t" stroked="f" coordsize="21600,21600">
+          <v:shape id="_x0000_i1041" o:spt="75" type="#_x0000_t75" style="height:47pt;width:100pt;" o:ole="t" filled="f" o:preferrelative="t" stroked="f" coordsize="21600,21600">
+            <v:path/>
             <v:fill on="f" focussize="0,0"/>
             <v:stroke on="f"/>
             <v:imagedata r:id="rId39" o:title=""/>
@@ -3968,7 +3985,7 @@
             <w10:wrap type="none"/>
             <w10:anchorlock/>
           </v:shape>
-          <o:OLEObject Type="Embed" ProgID="Equation.KSEE3" ShapeID="_x0000_i1043" DrawAspect="Content" ObjectID="_1468075741" r:id="rId38">
+          <o:OLEObject Type="Embed" ProgID="Equation.KSEE3" ShapeID="_x0000_i1041" DrawAspect="Content" ObjectID="_1468075741" r:id="rId38">
             <o:LockedField>false</o:LockedField>
           </o:OLEObject>
         </w:object>
@@ -4000,7 +4017,8 @@
           <w:lang w:val="en-US" w:eastAsia="zh-CN"/>
         </w:rPr>
         <w:object>
-          <v:shape id="_x0000_i1044" o:spt="75" type="#_x0000_t75" style="height:47pt;width:99pt;" o:ole="t" filled="f" o:preferrelative="t" stroked="f" coordsize="21600,21600">
+          <v:shape id="_x0000_i1042" o:spt="75" type="#_x0000_t75" style="height:47pt;width:99pt;" o:ole="t" filled="f" o:preferrelative="t" stroked="f" coordsize="21600,21600">
+            <v:path/>
             <v:fill on="f" focussize="0,0"/>
             <v:stroke on="f"/>
             <v:imagedata r:id="rId41" o:title=""/>
@@ -4008,7 +4026,7 @@
             <w10:wrap type="none"/>
             <w10:anchorlock/>
           </v:shape>
-          <o:OLEObject Type="Embed" ProgID="Equation.KSEE3" ShapeID="_x0000_i1044" DrawAspect="Content" ObjectID="_1468075742" r:id="rId40">
+          <o:OLEObject Type="Embed" ProgID="Equation.KSEE3" ShapeID="_x0000_i1042" DrawAspect="Content" ObjectID="_1468075742" r:id="rId40">
             <o:LockedField>false</o:LockedField>
           </o:OLEObject>
         </w:object>
@@ -4040,7 +4058,7 @@
           <w:lang w:val="en-US" w:eastAsia="zh-CN"/>
         </w:rPr>
         <w:object>
-          <v:shape id="_x0000_i1050" o:spt="75" type="#_x0000_t75" style="height:22pt;width:67pt;" o:ole="t" filled="f" o:preferrelative="t" stroked="f" coordsize="21600,21600">
+          <v:shape id="_x0000_i1043" o:spt="75" type="#_x0000_t75" style="height:22pt;width:67pt;" o:ole="t" filled="f" o:preferrelative="t" stroked="f" coordsize="21600,21600">
             <v:path/>
             <v:fill on="f" focussize="0,0"/>
             <v:stroke on="f"/>
@@ -4049,7 +4067,7 @@
             <w10:wrap type="none"/>
             <w10:anchorlock/>
           </v:shape>
-          <o:OLEObject Type="Embed" ProgID="Equation.KSEE3" ShapeID="_x0000_i1050" DrawAspect="Content" ObjectID="_1468075743" r:id="rId42">
+          <o:OLEObject Type="Embed" ProgID="Equation.KSEE3" ShapeID="_x0000_i1043" DrawAspect="Content" ObjectID="_1468075743" r:id="rId42">
             <o:LockedField>false</o:LockedField>
           </o:OLEObject>
         </w:object>
@@ -4068,7 +4086,8 @@
           <w:lang w:val="en-US" w:eastAsia="zh-CN"/>
         </w:rPr>
         <w:object>
-          <v:shape id="_x0000_i1046" o:spt="75" type="#_x0000_t75" style="height:22pt;width:62pt;" o:ole="t" filled="f" o:preferrelative="t" stroked="f" coordsize="21600,21600">
+          <v:shape id="_x0000_i1044" o:spt="75" type="#_x0000_t75" style="height:22pt;width:62pt;" o:ole="t" filled="f" o:preferrelative="t" stroked="f" coordsize="21600,21600">
+            <v:path/>
             <v:fill on="f" focussize="0,0"/>
             <v:stroke on="f"/>
             <v:imagedata r:id="rId45" o:title=""/>
@@ -4076,7 +4095,7 @@
             <w10:wrap type="none"/>
             <w10:anchorlock/>
           </v:shape>
-          <o:OLEObject Type="Embed" ProgID="Equation.KSEE3" ShapeID="_x0000_i1046" DrawAspect="Content" ObjectID="_1468075744" r:id="rId44">
+          <o:OLEObject Type="Embed" ProgID="Equation.KSEE3" ShapeID="_x0000_i1044" DrawAspect="Content" ObjectID="_1468075744" r:id="rId44">
             <o:LockedField>false</o:LockedField>
           </o:OLEObject>
         </w:object>
@@ -4095,7 +4114,8 @@
           <w:lang w:val="en-US" w:eastAsia="zh-CN"/>
         </w:rPr>
         <w:object>
-          <v:shape id="_x0000_i1047" o:spt="75" type="#_x0000_t75" style="height:22pt;width:60.95pt;" o:ole="t" filled="f" o:preferrelative="t" stroked="f" coordsize="21600,21600">
+          <v:shape id="_x0000_i1045" o:spt="75" type="#_x0000_t75" style="height:22pt;width:60.95pt;" o:ole="t" filled="f" o:preferrelative="t" stroked="f" coordsize="21600,21600">
+            <v:path/>
             <v:fill on="f" focussize="0,0"/>
             <v:stroke on="f"/>
             <v:imagedata r:id="rId47" o:title=""/>
@@ -4103,7 +4123,7 @@
             <w10:wrap type="none"/>
             <w10:anchorlock/>
           </v:shape>
-          <o:OLEObject Type="Embed" ProgID="Equation.KSEE3" ShapeID="_x0000_i1047" DrawAspect="Content" ObjectID="_1468075745" r:id="rId46">
+          <o:OLEObject Type="Embed" ProgID="Equation.KSEE3" ShapeID="_x0000_i1045" DrawAspect="Content" ObjectID="_1468075745" r:id="rId46">
             <o:LockedField>false</o:LockedField>
           </o:OLEObject>
         </w:object>
@@ -4156,7 +4176,8 @@
           <w:lang w:val="en-US" w:eastAsia="zh-CN"/>
         </w:rPr>
         <w:object>
-          <v:shape id="_x0000_i1048" o:spt="75" type="#_x0000_t75" style="height:23pt;width:168.95pt;" o:ole="t" filled="f" o:preferrelative="t" stroked="f" coordsize="21600,21600">
+          <v:shape id="_x0000_i1046" o:spt="75" type="#_x0000_t75" style="height:23pt;width:168.95pt;" o:ole="t" filled="f" o:preferrelative="t" stroked="f" coordsize="21600,21600">
+            <v:path/>
             <v:fill on="f" focussize="0,0"/>
             <v:stroke on="f"/>
             <v:imagedata r:id="rId49" o:title=""/>
@@ -4164,7 +4185,7 @@
             <w10:wrap type="none"/>
             <w10:anchorlock/>
           </v:shape>
-          <o:OLEObject Type="Embed" ProgID="Equation.KSEE3" ShapeID="_x0000_i1048" DrawAspect="Content" ObjectID="_1468075746" r:id="rId48">
+          <o:OLEObject Type="Embed" ProgID="Equation.KSEE3" ShapeID="_x0000_i1046" DrawAspect="Content" ObjectID="_1468075746" r:id="rId48">
             <o:LockedField>false</o:LockedField>
           </o:OLEObject>
         </w:object>
@@ -4258,7 +4279,8 @@
           <w:lang w:val="en-US" w:eastAsia="zh-CN"/>
         </w:rPr>
         <w:object>
-          <v:shape id="_x0000_i1049" o:spt="75" type="#_x0000_t75" style="height:34pt;width:78.95pt;" o:ole="t" filled="f" o:preferrelative="t" stroked="f" coordsize="21600,21600">
+          <v:shape id="_x0000_i1047" o:spt="75" type="#_x0000_t75" style="height:34pt;width:78.95pt;" o:ole="t" filled="f" o:preferrelative="t" stroked="f" coordsize="21600,21600">
+            <v:path/>
             <v:fill on="f" focussize="0,0"/>
             <v:stroke on="f"/>
             <v:imagedata r:id="rId51" o:title=""/>
@@ -4266,7 +4288,7 @@
             <w10:wrap type="none"/>
             <w10:anchorlock/>
           </v:shape>
-          <o:OLEObject Type="Embed" ProgID="Equation.KSEE3" ShapeID="_x0000_i1049" DrawAspect="Content" ObjectID="_1468075747" r:id="rId50">
+          <o:OLEObject Type="Embed" ProgID="Equation.KSEE3" ShapeID="_x0000_i1047" DrawAspect="Content" ObjectID="_1468075747" r:id="rId50">
             <o:LockedField>false</o:LockedField>
           </o:OLEObject>
         </w:object>
@@ -4349,7 +4371,8 @@
           <w:lang w:val="en-US" w:eastAsia="zh-CN"/>
         </w:rPr>
         <w:object>
-          <v:shape id="_x0000_i1054" o:spt="75" type="#_x0000_t75" style="height:40pt;width:161pt;" o:ole="t" filled="f" o:preferrelative="t" stroked="f" coordsize="21600,21600">
+          <v:shape id="_x0000_i1048" o:spt="75" type="#_x0000_t75" style="height:40pt;width:161pt;" o:ole="t" filled="f" o:preferrelative="t" stroked="f" coordsize="21600,21600">
+            <v:path/>
             <v:fill on="f" focussize="0,0"/>
             <v:stroke on="f"/>
             <v:imagedata r:id="rId53" o:title=""/>
@@ -4357,7 +4380,7 @@
             <w10:wrap type="none"/>
             <w10:anchorlock/>
           </v:shape>
-          <o:OLEObject Type="Embed" ProgID="Equation.KSEE3" ShapeID="_x0000_i1054" DrawAspect="Content" ObjectID="_1468075748" r:id="rId52">
+          <o:OLEObject Type="Embed" ProgID="Equation.KSEE3" ShapeID="_x0000_i1048" DrawAspect="Content" ObjectID="_1468075748" r:id="rId52">
             <o:LockedField>false</o:LockedField>
           </o:OLEObject>
         </w:object>
@@ -4384,7 +4407,8 @@
           <w:lang w:val="en-US" w:eastAsia="zh-CN"/>
         </w:rPr>
         <w:object>
-          <v:shape id="_x0000_i1055" o:spt="75" type="#_x0000_t75" style="height:44pt;width:138pt;" o:ole="t" filled="f" o:preferrelative="t" stroked="f" coordsize="21600,21600">
+          <v:shape id="_x0000_i1049" o:spt="75" type="#_x0000_t75" style="height:44pt;width:138pt;" o:ole="t" filled="f" o:preferrelative="t" stroked="f" coordsize="21600,21600">
+            <v:path/>
             <v:fill on="f" focussize="0,0"/>
             <v:stroke on="f"/>
             <v:imagedata r:id="rId55" o:title=""/>
@@ -4392,7 +4416,7 @@
             <w10:wrap type="none"/>
             <w10:anchorlock/>
           </v:shape>
-          <o:OLEObject Type="Embed" ProgID="Equation.KSEE3" ShapeID="_x0000_i1055" DrawAspect="Content" ObjectID="_1468075749" r:id="rId54">
+          <o:OLEObject Type="Embed" ProgID="Equation.KSEE3" ShapeID="_x0000_i1049" DrawAspect="Content" ObjectID="_1468075749" r:id="rId54">
             <o:LockedField>false</o:LockedField>
           </o:OLEObject>
         </w:object>
@@ -4457,7 +4481,8 @@
           <w:lang w:val="en-US" w:eastAsia="zh-CN"/>
         </w:rPr>
         <w:object>
-          <v:shape id="_x0000_i1056" o:spt="75" type="#_x0000_t75" style="height:19pt;width:31pt;" o:ole="t" filled="f" o:preferrelative="t" stroked="f" coordsize="21600,21600">
+          <v:shape id="_x0000_i1050" o:spt="75" type="#_x0000_t75" style="height:19pt;width:31pt;" o:ole="t" filled="f" o:preferrelative="t" stroked="f" coordsize="21600,21600">
+            <v:path/>
             <v:fill on="f" focussize="0,0"/>
             <v:stroke on="f"/>
             <v:imagedata r:id="rId57" o:title=""/>
@@ -4465,7 +4490,7 @@
             <w10:wrap type="none"/>
             <w10:anchorlock/>
           </v:shape>
-          <o:OLEObject Type="Embed" ProgID="Equation.KSEE3" ShapeID="_x0000_i1056" DrawAspect="Content" ObjectID="_1468075750" r:id="rId56">
+          <o:OLEObject Type="Embed" ProgID="Equation.KSEE3" ShapeID="_x0000_i1050" DrawAspect="Content" ObjectID="_1468075750" r:id="rId56">
             <o:LockedField>false</o:LockedField>
           </o:OLEObject>
         </w:object>
@@ -4668,7 +4693,9 @@
         </w:tblBorders>
         <w:tblLayout w:type="fixed"/>
         <w:tblCellMar>
+          <w:top w:w="0" w:type="dxa"/>
           <w:left w:w="108" w:type="dxa"/>
+          <w:bottom w:w="0" w:type="dxa"/>
           <w:right w:w="108" w:type="dxa"/>
         </w:tblCellMar>
       </w:tblPr>
@@ -4693,7 +4720,9 @@
           </w:tblBorders>
           <w:tblLayout w:type="fixed"/>
           <w:tblCellMar>
+            <w:top w:w="0" w:type="dxa"/>
             <w:left w:w="108" w:type="dxa"/>
+            <w:bottom w:w="0" w:type="dxa"/>
             <w:right w:w="108" w:type="dxa"/>
           </w:tblCellMar>
         </w:tblPrEx>
@@ -4864,7 +4893,9 @@
           </w:tblBorders>
           <w:tblLayout w:type="fixed"/>
           <w:tblCellMar>
+            <w:top w:w="0" w:type="dxa"/>
             <w:left w:w="108" w:type="dxa"/>
+            <w:bottom w:w="0" w:type="dxa"/>
             <w:right w:w="108" w:type="dxa"/>
           </w:tblCellMar>
         </w:tblPrEx>
@@ -5035,7 +5066,9 @@
           </w:tblBorders>
           <w:tblLayout w:type="fixed"/>
           <w:tblCellMar>
+            <w:top w:w="0" w:type="dxa"/>
             <w:left w:w="108" w:type="dxa"/>
+            <w:bottom w:w="0" w:type="dxa"/>
             <w:right w:w="108" w:type="dxa"/>
           </w:tblCellMar>
         </w:tblPrEx>
@@ -5346,7 +5379,8 @@
           <w:lang w:val="en-US" w:eastAsia="zh-CN"/>
         </w:rPr>
         <w:object>
-          <v:shape id="_x0000_i1059" o:spt="75" type="#_x0000_t75" style="height:17pt;width:9pt;" o:ole="t" filled="f" o:preferrelative="t" stroked="f" coordsize="21600,21600">
+          <v:shape id="_x0000_i1051" o:spt="75" type="#_x0000_t75" style="height:17pt;width:9pt;" o:ole="t" filled="f" o:preferrelative="t" stroked="f" coordsize="21600,21600">
+            <v:path/>
             <v:fill on="f" focussize="0,0"/>
             <v:stroke on="f"/>
             <v:imagedata r:id="rId20" o:title=""/>
@@ -5354,7 +5388,7 @@
             <w10:wrap type="none"/>
             <w10:anchorlock/>
           </v:shape>
-          <o:OLEObject Type="Embed" ProgID="Equation.KSEE3" ShapeID="_x0000_i1059" DrawAspect="Content" ObjectID="_1468075751" r:id="rId59">
+          <o:OLEObject Type="Embed" ProgID="Equation.KSEE3" ShapeID="_x0000_i1051" DrawAspect="Content" ObjectID="_1468075751" r:id="rId59">
             <o:LockedField>false</o:LockedField>
           </o:OLEObject>
         </w:object>
@@ -5371,19 +5405,589 @@
           <w:rFonts w:hint="eastAsia"/>
           <w:lang w:val="en-US" w:eastAsia="zh-CN"/>
         </w:rPr>
-        <w:t>值被设置为两个小时。推荐给用户的POIs的数量N被设置为10，网格大小分别设置为0.2km、0.5km、5km和20km，距离阈值d设置为0.5km、1km、2km、5km、10km、50km、100km。实验结果如图所示。</w:t>
+        <w:t>值被设置为两个小时。推荐给用户的POIs的数量N被设置为10，网格大小分别设置为0.2km、0.5km、5km和20km，距离阈值d设置为0.5km、1km、5km、10km、50km、100km。实验结果如图所示。</w:t>
       </w:r>
     </w:p>
     <w:p>
       <w:pPr>
         <w:ind w:firstLine="420" w:firstLineChars="200"/>
-        <w:rPr>
-          <w:rFonts w:hint="eastAsia"/>
-          <w:lang w:val="en-US" w:eastAsia="zh-CN"/>
-        </w:rPr>
-      </w:pPr>
-      <w:bookmarkStart w:id="2" w:name="_GoBack"/>
-      <w:bookmarkEnd w:id="2"/>
+      </w:pPr>
+      <w:r>
+        <w:drawing>
+          <wp:inline distT="0" distB="0" distL="114300" distR="114300">
+            <wp:extent cx="5273040" cy="3954780"/>
+            <wp:effectExtent l="0" t="0" r="3810" b="7620"/>
+            <wp:docPr id="7" name="图片 34"/>
+            <wp:cNvGraphicFramePr>
+              <a:graphicFrameLocks xmlns:a="http://schemas.openxmlformats.org/drawingml/2006/main" noChangeAspect="1"/>
+            </wp:cNvGraphicFramePr>
+            <a:graphic xmlns:a="http://schemas.openxmlformats.org/drawingml/2006/main">
+              <a:graphicData uri="http://schemas.openxmlformats.org/drawingml/2006/picture">
+                <pic:pic xmlns:pic="http://schemas.openxmlformats.org/drawingml/2006/picture">
+                  <pic:nvPicPr>
+                    <pic:cNvPr id="7" name="图片 34"/>
+                    <pic:cNvPicPr>
+                      <a:picLocks noChangeAspect="1"/>
+                    </pic:cNvPicPr>
+                  </pic:nvPicPr>
+                  <pic:blipFill>
+                    <a:blip r:embed="rId60"/>
+                    <a:stretch>
+                      <a:fillRect/>
+                    </a:stretch>
+                  </pic:blipFill>
+                  <pic:spPr>
+                    <a:xfrm>
+                      <a:off x="0" y="0"/>
+                      <a:ext cx="5273040" cy="3954780"/>
+                    </a:xfrm>
+                    <a:prstGeom prst="rect">
+                      <a:avLst/>
+                    </a:prstGeom>
+                    <a:noFill/>
+                    <a:ln w="9525">
+                      <a:noFill/>
+                    </a:ln>
+                  </pic:spPr>
+                </pic:pic>
+              </a:graphicData>
+            </a:graphic>
+          </wp:inline>
+        </w:drawing>
+      </w:r>
+    </w:p>
+    <w:p>
+      <w:pPr>
+        <w:ind w:firstLine="420" w:firstLineChars="200"/>
+      </w:pPr>
+      <w:r>
+        <w:drawing>
+          <wp:inline distT="0" distB="0" distL="114300" distR="114300">
+            <wp:extent cx="5273040" cy="3954780"/>
+            <wp:effectExtent l="0" t="0" r="3810" b="7620"/>
+            <wp:docPr id="6" name="图片 33"/>
+            <wp:cNvGraphicFramePr>
+              <a:graphicFrameLocks xmlns:a="http://schemas.openxmlformats.org/drawingml/2006/main" noChangeAspect="1"/>
+            </wp:cNvGraphicFramePr>
+            <a:graphic xmlns:a="http://schemas.openxmlformats.org/drawingml/2006/main">
+              <a:graphicData uri="http://schemas.openxmlformats.org/drawingml/2006/picture">
+                <pic:pic xmlns:pic="http://schemas.openxmlformats.org/drawingml/2006/picture">
+                  <pic:nvPicPr>
+                    <pic:cNvPr id="6" name="图片 33"/>
+                    <pic:cNvPicPr>
+                      <a:picLocks noChangeAspect="1"/>
+                    </pic:cNvPicPr>
+                  </pic:nvPicPr>
+                  <pic:blipFill>
+                    <a:blip r:embed="rId61"/>
+                    <a:stretch>
+                      <a:fillRect/>
+                    </a:stretch>
+                  </pic:blipFill>
+                  <pic:spPr>
+                    <a:xfrm>
+                      <a:off x="0" y="0"/>
+                      <a:ext cx="5273040" cy="3954780"/>
+                    </a:xfrm>
+                    <a:prstGeom prst="rect">
+                      <a:avLst/>
+                    </a:prstGeom>
+                    <a:noFill/>
+                    <a:ln w="9525">
+                      <a:noFill/>
+                    </a:ln>
+                  </pic:spPr>
+                </pic:pic>
+              </a:graphicData>
+            </a:graphic>
+          </wp:inline>
+        </w:drawing>
+      </w:r>
+    </w:p>
+    <w:p>
+      <w:pPr>
+        <w:ind w:firstLine="420" w:firstLineChars="200"/>
+      </w:pPr>
+    </w:p>
+    <w:p>
+      <w:pPr>
+        <w:ind w:firstLine="420" w:firstLineChars="200"/>
+        <w:rPr>
+          <w:rFonts w:hint="eastAsia"/>
+          <w:lang w:val="en-US" w:eastAsia="zh-CN"/>
+        </w:rPr>
+      </w:pPr>
+      <w:r>
+        <w:rPr>
+          <w:rFonts w:hint="eastAsia"/>
+          <w:lang w:val="en-US" w:eastAsia="zh-CN"/>
+        </w:rPr>
+        <w:t>Gowalla数据集中的准确率和召回率</w:t>
+      </w:r>
+    </w:p>
+    <w:p>
+      <w:pPr>
+        <w:ind w:firstLine="420" w:firstLineChars="200"/>
+      </w:pPr>
+      <w:r>
+        <w:drawing>
+          <wp:inline distT="0" distB="0" distL="114300" distR="114300">
+            <wp:extent cx="5273040" cy="3954780"/>
+            <wp:effectExtent l="0" t="0" r="3810" b="7620"/>
+            <wp:docPr id="8" name="图片 35"/>
+            <wp:cNvGraphicFramePr>
+              <a:graphicFrameLocks xmlns:a="http://schemas.openxmlformats.org/drawingml/2006/main" noChangeAspect="1"/>
+            </wp:cNvGraphicFramePr>
+            <a:graphic xmlns:a="http://schemas.openxmlformats.org/drawingml/2006/main">
+              <a:graphicData uri="http://schemas.openxmlformats.org/drawingml/2006/picture">
+                <pic:pic xmlns:pic="http://schemas.openxmlformats.org/drawingml/2006/picture">
+                  <pic:nvPicPr>
+                    <pic:cNvPr id="8" name="图片 35"/>
+                    <pic:cNvPicPr>
+                      <a:picLocks noChangeAspect="1"/>
+                    </pic:cNvPicPr>
+                  </pic:nvPicPr>
+                  <pic:blipFill>
+                    <a:blip r:embed="rId62"/>
+                    <a:stretch>
+                      <a:fillRect/>
+                    </a:stretch>
+                  </pic:blipFill>
+                  <pic:spPr>
+                    <a:xfrm>
+                      <a:off x="0" y="0"/>
+                      <a:ext cx="5273040" cy="3954780"/>
+                    </a:xfrm>
+                    <a:prstGeom prst="rect">
+                      <a:avLst/>
+                    </a:prstGeom>
+                    <a:noFill/>
+                    <a:ln w="9525">
+                      <a:noFill/>
+                    </a:ln>
+                  </pic:spPr>
+                </pic:pic>
+              </a:graphicData>
+            </a:graphic>
+          </wp:inline>
+        </w:drawing>
+      </w:r>
+    </w:p>
+    <w:p>
+      <w:pPr>
+        <w:ind w:firstLine="420" w:firstLineChars="200"/>
+      </w:pPr>
+      <w:r>
+        <w:drawing>
+          <wp:inline distT="0" distB="0" distL="114300" distR="114300">
+            <wp:extent cx="5273040" cy="3954780"/>
+            <wp:effectExtent l="0" t="0" r="3810" b="7620"/>
+            <wp:docPr id="10" name="图片 36"/>
+            <wp:cNvGraphicFramePr>
+              <a:graphicFrameLocks xmlns:a="http://schemas.openxmlformats.org/drawingml/2006/main" noChangeAspect="1"/>
+            </wp:cNvGraphicFramePr>
+            <a:graphic xmlns:a="http://schemas.openxmlformats.org/drawingml/2006/main">
+              <a:graphicData uri="http://schemas.openxmlformats.org/drawingml/2006/picture">
+                <pic:pic xmlns:pic="http://schemas.openxmlformats.org/drawingml/2006/picture">
+                  <pic:nvPicPr>
+                    <pic:cNvPr id="10" name="图片 36"/>
+                    <pic:cNvPicPr>
+                      <a:picLocks noChangeAspect="1"/>
+                    </pic:cNvPicPr>
+                  </pic:nvPicPr>
+                  <pic:blipFill>
+                    <a:blip r:embed="rId63"/>
+                    <a:stretch>
+                      <a:fillRect/>
+                    </a:stretch>
+                  </pic:blipFill>
+                  <pic:spPr>
+                    <a:xfrm>
+                      <a:off x="0" y="0"/>
+                      <a:ext cx="5273040" cy="3954780"/>
+                    </a:xfrm>
+                    <a:prstGeom prst="rect">
+                      <a:avLst/>
+                    </a:prstGeom>
+                    <a:noFill/>
+                    <a:ln w="9525">
+                      <a:noFill/>
+                    </a:ln>
+                  </pic:spPr>
+                </pic:pic>
+              </a:graphicData>
+            </a:graphic>
+          </wp:inline>
+        </w:drawing>
+      </w:r>
+    </w:p>
+    <w:p>
+      <w:pPr>
+        <w:ind w:firstLine="420" w:firstLineChars="200"/>
+        <w:rPr>
+          <w:rFonts w:hint="eastAsia"/>
+          <w:lang w:val="en-US" w:eastAsia="zh-CN"/>
+        </w:rPr>
+      </w:pPr>
+      <w:r>
+        <w:rPr>
+          <w:rFonts w:hint="eastAsia"/>
+          <w:lang w:val="en-US" w:eastAsia="zh-CN"/>
+        </w:rPr>
+        <w:t>Brightkite数据集中的准确率和召回率</w:t>
+      </w:r>
+    </w:p>
+    <w:p>
+      <w:pPr>
+        <w:ind w:firstLine="420" w:firstLineChars="200"/>
+        <w:rPr>
+          <w:rFonts w:hint="eastAsia"/>
+          <w:lang w:val="en-US" w:eastAsia="zh-CN"/>
+        </w:rPr>
+      </w:pPr>
+      <w:r>
+        <w:rPr>
+          <w:rFonts w:hint="eastAsia"/>
+          <w:lang w:val="en-US" w:eastAsia="zh-CN"/>
+        </w:rPr>
+        <w:t>从图中可以看出，在Gowalla数据集上，当阈值设置为1km时，可以得到最好的推荐效果，然后随着距离阈值的增大，模型的推荐效果发生下降。这意味着如果距离阈值设置过大的时候，模型需要考虑更多的POIs作为候选POIs，因为用户通常会在当前位置的附近发生下一次的签到行为，所以更多的候选POIs使得推荐更具有挑战性。而在Brightkite数据集中，却发生了一个有趣的现象，随着距离阈值的增加，推荐的效果反而更好。这个地方还是和数据集本身的特性有关。因为Brightkite系统可以直接完成签到行为，而不用到达POI后完成签到行为。这也就导致了用户在选择下一个POI时，很小的程度上会考虑过远的实际距离。</w:t>
+      </w:r>
+    </w:p>
+    <w:p>
+      <w:pPr>
+        <w:ind w:firstLine="420" w:firstLineChars="200"/>
+        <w:rPr>
+          <w:rFonts w:hint="eastAsia"/>
+          <w:lang w:val="en-US" w:eastAsia="zh-CN"/>
+        </w:rPr>
+      </w:pPr>
+      <w:r>
+        <w:rPr>
+          <w:rFonts w:hint="eastAsia"/>
+          <w:lang w:val="en-US" w:eastAsia="zh-CN"/>
+        </w:rPr>
+        <w:t>网格大小对区域影响非常重要。如果网格大小设置过大，那么每个网格中的POIs的数量就会增加。导致区域影响占据过大的权重。另一方面，如果网格设置的过小，那么，每个网格中的POIs数量就会减少。这就会导致网格缺乏区域特性。由图中数据可以看出Gowalla数据集中，当网格大小设置为0.5km时，推荐效果最好，而对于Brightkite数据集来说。网格大小设置为0.2km，可以得到最好的推荐效果。</w:t>
+      </w:r>
+    </w:p>
+    <w:p>
+      <w:pPr>
+        <w:ind w:firstLine="420" w:firstLineChars="200"/>
+        <w:rPr>
+          <w:rFonts w:hint="eastAsia"/>
+          <w:lang w:val="en-US" w:eastAsia="zh-CN"/>
+        </w:rPr>
+      </w:pPr>
+      <w:r>
+        <w:rPr>
+          <w:rFonts w:hint="eastAsia"/>
+          <w:lang w:val="en-US" w:eastAsia="zh-CN"/>
+        </w:rPr>
+        <w:t>3.4 性能比较</w:t>
+      </w:r>
+    </w:p>
+    <w:p>
+      <w:pPr>
+        <w:ind w:firstLine="420" w:firstLineChars="200"/>
+        <w:rPr>
+          <w:rFonts w:hint="eastAsia"/>
+          <w:lang w:val="en-US" w:eastAsia="zh-CN"/>
+        </w:rPr>
+      </w:pPr>
+      <w:r>
+        <w:rPr>
+          <w:rFonts w:hint="eastAsia"/>
+          <w:lang w:val="en-US" w:eastAsia="zh-CN"/>
+        </w:rPr>
+        <w:t>对于模型中的网格大小设置，Gowalla数据集被设置为0.5km，在Brightkite数据集中，被设置为0.2km。推荐列表中POIs的数量N的值分别设置为5，10，15，20，25。 由下图数据显示，模型的性能优于FPMC，FPMC-LR和POI2VEC。原因是模型不仅考虑了POIs与用户之间的距离，而且还包括POIs所在区域对用户决策行为的影响。</w:t>
+      </w:r>
+    </w:p>
+    <w:p>
+      <w:pPr>
+        <w:ind w:firstLine="420" w:firstLineChars="200"/>
+      </w:pPr>
+      <w:r>
+        <w:drawing>
+          <wp:inline distT="0" distB="0" distL="114300" distR="114300">
+            <wp:extent cx="5273040" cy="3954780"/>
+            <wp:effectExtent l="0" t="0" r="3810" b="7620"/>
+            <wp:docPr id="12" name="图片 38"/>
+            <wp:cNvGraphicFramePr>
+              <a:graphicFrameLocks xmlns:a="http://schemas.openxmlformats.org/drawingml/2006/main" noChangeAspect="1"/>
+            </wp:cNvGraphicFramePr>
+            <a:graphic xmlns:a="http://schemas.openxmlformats.org/drawingml/2006/main">
+              <a:graphicData uri="http://schemas.openxmlformats.org/drawingml/2006/picture">
+                <pic:pic xmlns:pic="http://schemas.openxmlformats.org/drawingml/2006/picture">
+                  <pic:nvPicPr>
+                    <pic:cNvPr id="12" name="图片 38"/>
+                    <pic:cNvPicPr>
+                      <a:picLocks noChangeAspect="1"/>
+                    </pic:cNvPicPr>
+                  </pic:nvPicPr>
+                  <pic:blipFill>
+                    <a:blip r:embed="rId64"/>
+                    <a:stretch>
+                      <a:fillRect/>
+                    </a:stretch>
+                  </pic:blipFill>
+                  <pic:spPr>
+                    <a:xfrm>
+                      <a:off x="0" y="0"/>
+                      <a:ext cx="5273040" cy="3954780"/>
+                    </a:xfrm>
+                    <a:prstGeom prst="rect">
+                      <a:avLst/>
+                    </a:prstGeom>
+                    <a:noFill/>
+                    <a:ln w="9525">
+                      <a:noFill/>
+                    </a:ln>
+                  </pic:spPr>
+                </pic:pic>
+              </a:graphicData>
+            </a:graphic>
+          </wp:inline>
+        </w:drawing>
+      </w:r>
+    </w:p>
+    <w:p>
+      <w:pPr>
+        <w:ind w:firstLine="420" w:firstLineChars="200"/>
+      </w:pPr>
+      <w:r>
+        <w:drawing>
+          <wp:inline distT="0" distB="0" distL="114300" distR="114300">
+            <wp:extent cx="5273040" cy="3954780"/>
+            <wp:effectExtent l="0" t="0" r="3810" b="7620"/>
+            <wp:docPr id="13" name="图片 39"/>
+            <wp:cNvGraphicFramePr>
+              <a:graphicFrameLocks xmlns:a="http://schemas.openxmlformats.org/drawingml/2006/main" noChangeAspect="1"/>
+            </wp:cNvGraphicFramePr>
+            <a:graphic xmlns:a="http://schemas.openxmlformats.org/drawingml/2006/main">
+              <a:graphicData uri="http://schemas.openxmlformats.org/drawingml/2006/picture">
+                <pic:pic xmlns:pic="http://schemas.openxmlformats.org/drawingml/2006/picture">
+                  <pic:nvPicPr>
+                    <pic:cNvPr id="13" name="图片 39"/>
+                    <pic:cNvPicPr>
+                      <a:picLocks noChangeAspect="1"/>
+                    </pic:cNvPicPr>
+                  </pic:nvPicPr>
+                  <pic:blipFill>
+                    <a:blip r:embed="rId65"/>
+                    <a:stretch>
+                      <a:fillRect/>
+                    </a:stretch>
+                  </pic:blipFill>
+                  <pic:spPr>
+                    <a:xfrm>
+                      <a:off x="0" y="0"/>
+                      <a:ext cx="5273040" cy="3954780"/>
+                    </a:xfrm>
+                    <a:prstGeom prst="rect">
+                      <a:avLst/>
+                    </a:prstGeom>
+                    <a:noFill/>
+                    <a:ln w="9525">
+                      <a:noFill/>
+                    </a:ln>
+                  </pic:spPr>
+                </pic:pic>
+              </a:graphicData>
+            </a:graphic>
+          </wp:inline>
+        </w:drawing>
+      </w:r>
+    </w:p>
+    <w:p>
+      <w:pPr>
+        <w:ind w:firstLine="420" w:firstLineChars="200"/>
+        <w:rPr>
+          <w:rFonts w:hint="eastAsia"/>
+          <w:lang w:val="en-US" w:eastAsia="zh-CN"/>
+        </w:rPr>
+      </w:pPr>
+      <w:r>
+        <w:rPr>
+          <w:rFonts w:hint="eastAsia"/>
+          <w:lang w:val="en-US" w:eastAsia="zh-CN"/>
+        </w:rPr>
+        <w:t xml:space="preserve">Gowalla数据集中的准确率和召回率 </w:t>
+      </w:r>
+    </w:p>
+    <w:p>
+      <w:pPr>
+        <w:ind w:firstLine="420" w:firstLineChars="200"/>
+      </w:pPr>
+      <w:r>
+        <w:drawing>
+          <wp:inline distT="0" distB="0" distL="114300" distR="114300">
+            <wp:extent cx="5273040" cy="3954780"/>
+            <wp:effectExtent l="0" t="0" r="3810" b="7620"/>
+            <wp:docPr id="17" name="图片 40"/>
+            <wp:cNvGraphicFramePr>
+              <a:graphicFrameLocks xmlns:a="http://schemas.openxmlformats.org/drawingml/2006/main" noChangeAspect="1"/>
+            </wp:cNvGraphicFramePr>
+            <a:graphic xmlns:a="http://schemas.openxmlformats.org/drawingml/2006/main">
+              <a:graphicData uri="http://schemas.openxmlformats.org/drawingml/2006/picture">
+                <pic:pic xmlns:pic="http://schemas.openxmlformats.org/drawingml/2006/picture">
+                  <pic:nvPicPr>
+                    <pic:cNvPr id="17" name="图片 40"/>
+                    <pic:cNvPicPr>
+                      <a:picLocks noChangeAspect="1"/>
+                    </pic:cNvPicPr>
+                  </pic:nvPicPr>
+                  <pic:blipFill>
+                    <a:blip r:embed="rId66"/>
+                    <a:stretch>
+                      <a:fillRect/>
+                    </a:stretch>
+                  </pic:blipFill>
+                  <pic:spPr>
+                    <a:xfrm>
+                      <a:off x="0" y="0"/>
+                      <a:ext cx="5273040" cy="3954780"/>
+                    </a:xfrm>
+                    <a:prstGeom prst="rect">
+                      <a:avLst/>
+                    </a:prstGeom>
+                    <a:noFill/>
+                    <a:ln w="9525">
+                      <a:noFill/>
+                    </a:ln>
+                  </pic:spPr>
+                </pic:pic>
+              </a:graphicData>
+            </a:graphic>
+          </wp:inline>
+        </w:drawing>
+      </w:r>
+    </w:p>
+    <w:p>
+      <w:pPr>
+        <w:ind w:firstLine="420" w:firstLineChars="200"/>
+      </w:pPr>
+      <w:r>
+        <w:drawing>
+          <wp:inline distT="0" distB="0" distL="114300" distR="114300">
+            <wp:extent cx="5273040" cy="3954780"/>
+            <wp:effectExtent l="0" t="0" r="3810" b="7620"/>
+            <wp:docPr id="19" name="图片 41"/>
+            <wp:cNvGraphicFramePr>
+              <a:graphicFrameLocks xmlns:a="http://schemas.openxmlformats.org/drawingml/2006/main" noChangeAspect="1"/>
+            </wp:cNvGraphicFramePr>
+            <a:graphic xmlns:a="http://schemas.openxmlformats.org/drawingml/2006/main">
+              <a:graphicData uri="http://schemas.openxmlformats.org/drawingml/2006/picture">
+                <pic:pic xmlns:pic="http://schemas.openxmlformats.org/drawingml/2006/picture">
+                  <pic:nvPicPr>
+                    <pic:cNvPr id="19" name="图片 41"/>
+                    <pic:cNvPicPr>
+                      <a:picLocks noChangeAspect="1"/>
+                    </pic:cNvPicPr>
+                  </pic:nvPicPr>
+                  <pic:blipFill>
+                    <a:blip r:embed="rId67"/>
+                    <a:stretch>
+                      <a:fillRect/>
+                    </a:stretch>
+                  </pic:blipFill>
+                  <pic:spPr>
+                    <a:xfrm>
+                      <a:off x="0" y="0"/>
+                      <a:ext cx="5273040" cy="3954780"/>
+                    </a:xfrm>
+                    <a:prstGeom prst="rect">
+                      <a:avLst/>
+                    </a:prstGeom>
+                    <a:noFill/>
+                    <a:ln w="9525">
+                      <a:noFill/>
+                    </a:ln>
+                  </pic:spPr>
+                </pic:pic>
+              </a:graphicData>
+            </a:graphic>
+          </wp:inline>
+        </w:drawing>
+      </w:r>
+    </w:p>
+    <w:p>
+      <w:pPr>
+        <w:ind w:firstLine="420" w:firstLineChars="200"/>
+        <w:rPr>
+          <w:rFonts w:hint="eastAsia"/>
+          <w:lang w:val="en-US" w:eastAsia="zh-CN"/>
+        </w:rPr>
+      </w:pPr>
+    </w:p>
+    <w:p>
+      <w:pPr>
+        <w:ind w:firstLine="420" w:firstLineChars="200"/>
+        <w:rPr>
+          <w:rFonts w:hint="eastAsia"/>
+          <w:lang w:val="en-US" w:eastAsia="zh-CN"/>
+        </w:rPr>
+      </w:pPr>
+      <w:r>
+        <w:rPr>
+          <w:rFonts w:hint="eastAsia"/>
+          <w:lang w:val="en-US" w:eastAsia="zh-CN"/>
+        </w:rPr>
+        <w:t xml:space="preserve">Brightkite数据集中的准确率和召回率 </w:t>
+      </w:r>
+    </w:p>
+    <w:p>
+      <w:pPr>
+        <w:ind w:firstLine="420" w:firstLineChars="200"/>
+        <w:rPr>
+          <w:rFonts w:hint="eastAsia"/>
+          <w:lang w:val="en-US" w:eastAsia="zh-CN"/>
+        </w:rPr>
+      </w:pPr>
+      <w:r>
+        <w:rPr>
+          <w:rFonts w:hint="eastAsia"/>
+          <w:lang w:val="en-US" w:eastAsia="zh-CN"/>
+        </w:rPr>
+        <w:t>下图是Gowalla和Brightkite数据集中，在</w:t>
+      </w:r>
+      <w:r>
+        <w:rPr>
+          <w:rFonts w:hint="eastAsia"/>
+          <w:lang w:val="en-US" w:eastAsia="zh-CN"/>
+        </w:rPr>
+        <w:sym w:font="Symbol" w:char="0074"/>
+      </w:r>
+      <w:r>
+        <w:rPr>
+          <w:rFonts w:hint="eastAsia"/>
+          <w:lang w:val="en-US" w:eastAsia="zh-CN"/>
+        </w:rPr>
+        <w:t>值分别取3和6小时时，关于连续签到的数量分布。在Brightkite的训练数据集中，有百分之九十的签到序列在三小时内，只完成了一次签到行为，但是在Gowalla数据集中，超过一次的连续签到行为的数据超过百分之三十。</w:t>
+      </w:r>
+    </w:p>
+    <w:p>
+      <w:pPr>
+        <w:ind w:firstLine="420" w:firstLineChars="200"/>
+        <w:rPr>
+          <w:rFonts w:hint="eastAsia"/>
+          <w:lang w:val="en-US" w:eastAsia="zh-CN"/>
+        </w:rPr>
+      </w:pPr>
+    </w:p>
+    <w:p>
+      <w:pPr>
+        <w:ind w:firstLine="420" w:firstLineChars="200"/>
+        <w:rPr>
+          <w:rFonts w:hint="eastAsia"/>
+          <w:lang w:val="en-US" w:eastAsia="zh-CN"/>
+        </w:rPr>
+      </w:pPr>
+      <w:r>
+        <w:rPr>
+          <w:rFonts w:hint="eastAsia"/>
+          <w:lang w:val="en-US" w:eastAsia="zh-CN"/>
+        </w:rPr>
+        <w:t xml:space="preserve">                                                                                                                                                                                                                                                                                                                                                                                                                                                                                                                                                                                                                                                                                                                                                                                                                                                                                                                                                                                                                                                                                                                                                                                                                                                                                </w:t>
+      </w:r>
     </w:p>
     <w:p>
       <w:pPr>

</xml_diff>

<commit_message>
add four part to paper
</commit_message>
<xml_diff>
--- a/边权个性化pagerank推荐论文.docx
+++ b/边权个性化pagerank推荐论文.docx
@@ -804,11 +804,34 @@
     </w:p>
     <w:p>
       <w:pPr>
+        <w:ind w:firstLine="420" w:firstLineChars="200"/>
         <w:rPr>
           <w:rFonts w:hint="eastAsia" w:eastAsiaTheme="minorEastAsia"/>
           <w:lang w:val="en-US" w:eastAsia="zh-CN"/>
         </w:rPr>
       </w:pPr>
+      <w:r>
+        <w:rPr>
+          <w:rFonts w:hint="eastAsia"/>
+          <w:lang w:val="en-US" w:eastAsia="zh-CN"/>
+        </w:rPr>
+        <w:t>本文第一章主要是对研究方向进行了相关的调研工作，明确研究意义，学习并了解了推荐系统的国内外研究现状，针对近年来，推荐系统的出现的连续POI推荐，做出了比较详细的介绍。第二章主要是详细介绍了UGSE-LR模型，根据连续POI推荐的思想，将POI和用户的签到数据映射到有向图中的顶点和有向边，采用边权个性化PageRank处理POI到POI的连续过度影响。然后根据历史签到数据，采用协同过滤的思想，计算用户偏好。最后根据用户的签到位置，设置网格，计算区域影响。综合三者，计算POI得分，将得分高的POI推荐给用户。第三章，主要是是对模型进行了实验上的验证，主要是确定参数的数值，以及具体到不同数据集上不同模型的性能比较。第四章，主要是参照模型，完成商圈中POI推荐系统的设计和实现。</w:t>
+      </w:r>
+    </w:p>
+    <w:p>
+      <w:pPr>
+        <w:rPr>
+          <w:rFonts w:hint="eastAsia" w:eastAsiaTheme="minorEastAsia"/>
+          <w:lang w:val="en-US" w:eastAsia="zh-CN"/>
+        </w:rPr>
+      </w:pPr>
+      <w:r>
+        <w:rPr>
+          <w:rFonts w:hint="eastAsia"/>
+          <w:lang w:val="en-US" w:eastAsia="zh-CN"/>
+        </w:rPr>
+        <w:t xml:space="preserve"> </w:t>
+      </w:r>
     </w:p>
     <w:p>
       <w:pPr>
@@ -4280,6 +4303,38 @@
     </w:p>
     <w:p>
       <w:pPr>
+        <w:pStyle w:val="3"/>
+        <w:rPr>
+          <w:rFonts w:hint="eastAsia"/>
+          <w:lang w:val="en-US" w:eastAsia="zh-CN"/>
+        </w:rPr>
+      </w:pPr>
+      <w:r>
+        <w:rPr>
+          <w:rFonts w:hint="eastAsia"/>
+          <w:lang w:val="en-US" w:eastAsia="zh-CN"/>
+        </w:rPr>
+        <w:t>2.3本章小结</w:t>
+      </w:r>
+    </w:p>
+    <w:p>
+      <w:pPr>
+        <w:ind w:firstLine="420" w:firstLineChars="200"/>
+        <w:rPr>
+          <w:rFonts w:hint="eastAsia"/>
+          <w:lang w:val="en-US" w:eastAsia="zh-CN"/>
+        </w:rPr>
+      </w:pPr>
+      <w:r>
+        <w:rPr>
+          <w:rFonts w:hint="eastAsia"/>
+          <w:lang w:val="en-US" w:eastAsia="zh-CN"/>
+        </w:rPr>
+        <w:t>本章主要是对于实际问题的建模，实际生活中，根据协同过滤的思想，用户的签到行为往往具有偏好性，也就是说，用户对于不同POI的偏好程度可以从相似用户的签到轨迹中得到启发，这里根据用户的历史签到记录，计算用户偏好。结合用户在POI之间转移的特性，用户的签到行为很可能会被之前的签到位置所影响。采用边权个性化PageRank，计算POI之间的连续过度影响。最后，结合生活实际，商圈中的POI往往具有相似的属性，提出区域影响因子。来重新确定推荐POI的范围区域。结合以上三个影响因子，建立模型。</w:t>
+      </w:r>
+    </w:p>
+    <w:p>
+      <w:pPr>
         <w:numPr>
           <w:ilvl w:val="0"/>
           <w:numId w:val="0"/>
@@ -6432,151 +6487,580 @@
     </w:p>
     <w:p>
       <w:pPr>
+        <w:pStyle w:val="3"/>
+        <w:rPr>
+          <w:rFonts w:hint="eastAsia"/>
+          <w:lang w:val="en-US" w:eastAsia="zh-CN"/>
+        </w:rPr>
+      </w:pPr>
+      <w:r>
+        <w:rPr>
+          <w:rFonts w:hint="eastAsia"/>
+          <w:lang w:val="en-US" w:eastAsia="zh-CN"/>
+        </w:rPr>
+        <w:t>3.5本章小结</w:t>
+      </w:r>
+    </w:p>
+    <w:p>
+      <w:pPr>
         <w:ind w:firstLine="420" w:firstLineChars="200"/>
         <w:rPr>
           <w:rFonts w:hint="eastAsia"/>
           <w:lang w:val="en-US" w:eastAsia="zh-CN"/>
         </w:rPr>
       </w:pPr>
-    </w:p>
-    <w:p>
-      <w:pPr>
-        <w:ind w:firstLine="420" w:firstLineChars="200"/>
-        <w:rPr>
-          <w:rFonts w:hint="eastAsia"/>
-          <w:lang w:val="en-US" w:eastAsia="zh-CN"/>
-        </w:rPr>
-      </w:pPr>
-    </w:p>
-    <w:p>
-      <w:pPr>
-        <w:ind w:firstLine="420" w:firstLineChars="200"/>
-        <w:rPr>
-          <w:rFonts w:hint="eastAsia"/>
-          <w:lang w:val="en-US" w:eastAsia="zh-CN"/>
-        </w:rPr>
-      </w:pPr>
-      <w:r>
-        <w:rPr>
-          <w:rFonts w:hint="eastAsia"/>
-          <w:lang w:val="en-US" w:eastAsia="zh-CN"/>
-        </w:rPr>
-        <w:t xml:space="preserve">                                                                                                                                                                                                                                                                                                                                                                                                                                                                                                                                                                                                                                                                                                                                                                                                                                                                                                                                                                                                                                                                                                                                                                                                                                                                                </w:t>
-      </w:r>
-    </w:p>
-    <w:p>
-      <w:pPr>
-        <w:rPr>
-          <w:rFonts w:hint="eastAsia"/>
-        </w:rPr>
-      </w:pPr>
-      <w:r>
-        <w:rPr>
-          <w:rFonts w:hint="eastAsia"/>
-        </w:rPr>
-        <w:t>4系统的设计和实现</w:t>
-      </w:r>
-    </w:p>
-    <w:p>
-      <w:pPr>
-        <w:rPr>
-          <w:rFonts w:hint="eastAsia"/>
-        </w:rPr>
-      </w:pPr>
-      <w:r>
-        <w:rPr>
-          <w:rFonts w:hint="eastAsia"/>
-        </w:rPr>
-        <w:t xml:space="preserve"> 4.1需求分析</w:t>
-      </w:r>
-    </w:p>
-    <w:p>
-      <w:pPr>
-        <w:rPr>
-          <w:rFonts w:hint="eastAsia"/>
-          <w:lang w:val="en-US" w:eastAsia="zh-CN"/>
-        </w:rPr>
-      </w:pPr>
-      <w:r>
-        <w:rPr>
-          <w:rFonts w:hint="eastAsia"/>
-          <w:lang w:val="en-US" w:eastAsia="zh-CN"/>
-        </w:rPr>
-        <w:t>4.1.1背景</w:t>
-      </w:r>
-    </w:p>
-    <w:p>
-      <w:pPr>
-        <w:ind w:firstLine="420" w:firstLineChars="200"/>
-        <w:rPr>
-          <w:rFonts w:hint="eastAsia"/>
-          <w:lang w:val="en-US" w:eastAsia="zh-CN"/>
-        </w:rPr>
-      </w:pPr>
-      <w:r>
-        <w:rPr>
-          <w:rFonts w:hint="eastAsia"/>
-          <w:lang w:val="en-US" w:eastAsia="zh-CN"/>
-        </w:rPr>
-        <w:t>利用用户在商圈中的签到数据，为用户在商圈中不同POI之间的转移提供建议，提高用户体验。</w:t>
+      <w:r>
+        <w:rPr>
+          <w:rFonts w:hint="eastAsia"/>
+          <w:lang w:val="en-US" w:eastAsia="zh-CN"/>
+        </w:rPr>
+        <w:t>本章主要是对模型进行参数的确定，评判标准为推荐POI的准确率和召回率。根据实际的数据集Brightkite和Gowalla，采用控制变量法确定了网格大小还有距离阈值。通过不同模型的对比实验，得出UGSE-LR模型优于其他模型的结论，并确定可推荐POI数量和时间</w:t>
+      </w:r>
+      <w:r>
+        <w:rPr>
+          <w:rFonts w:hint="eastAsia"/>
+          <w:lang w:val="en-US" w:eastAsia="zh-CN"/>
+        </w:rPr>
+        <w:sym w:font="Symbol" w:char="0074"/>
+      </w:r>
+      <w:r>
+        <w:rPr>
+          <w:rFonts w:hint="eastAsia"/>
+          <w:lang w:val="en-US" w:eastAsia="zh-CN"/>
+        </w:rPr>
+        <w:t>的最优值。</w:t>
       </w:r>
       <w:bookmarkStart w:id="2" w:name="_GoBack"/>
       <w:bookmarkEnd w:id="2"/>
     </w:p>
     <w:p>
       <w:pPr>
-        <w:rPr>
-          <w:rFonts w:hint="eastAsia"/>
-        </w:rPr>
-      </w:pPr>
-      <w:r>
-        <w:rPr>
-          <w:rFonts w:hint="eastAsia"/>
-        </w:rPr>
-        <w:t xml:space="preserve"> 4.2系统设计</w:t>
-      </w:r>
-    </w:p>
-    <w:p>
-      <w:pPr>
-        <w:rPr>
-          <w:rFonts w:hint="eastAsia"/>
-        </w:rPr>
-      </w:pPr>
-      <w:r>
-        <w:rPr>
-          <w:rFonts w:hint="eastAsia"/>
-        </w:rPr>
-        <w:t xml:space="preserve"> 4.3系统实现</w:t>
-      </w:r>
-    </w:p>
-    <w:p>
-      <w:pPr>
-        <w:rPr>
-          <w:rFonts w:hint="eastAsia"/>
-        </w:rPr>
-      </w:pPr>
-      <w:r>
-        <w:rPr>
-          <w:rFonts w:hint="eastAsia"/>
-        </w:rPr>
-        <w:t xml:space="preserve"> 4.4主要界面</w:t>
-      </w:r>
-    </w:p>
-    <w:p>
-      <w:pPr>
-        <w:rPr>
-          <w:rFonts w:hint="eastAsia"/>
-        </w:rPr>
-      </w:pPr>
-      <w:r>
-        <w:rPr>
-          <w:rFonts w:hint="eastAsia"/>
-        </w:rPr>
-        <w:t xml:space="preserve"> 4.5本章小结</w:t>
-      </w:r>
-    </w:p>
-    <w:p>
-      <w:pPr>
+        <w:ind w:firstLine="420" w:firstLineChars="200"/>
+        <w:rPr>
+          <w:rFonts w:hint="eastAsia"/>
+          <w:lang w:val="en-US" w:eastAsia="zh-CN"/>
+        </w:rPr>
+      </w:pPr>
+    </w:p>
+    <w:p>
+      <w:pPr>
+        <w:ind w:firstLine="420" w:firstLineChars="200"/>
+        <w:rPr>
+          <w:rFonts w:hint="eastAsia"/>
+          <w:lang w:val="en-US" w:eastAsia="zh-CN"/>
+        </w:rPr>
+      </w:pPr>
+      <w:r>
+        <w:rPr>
+          <w:rFonts w:hint="eastAsia"/>
+          <w:lang w:val="en-US" w:eastAsia="zh-CN"/>
+        </w:rPr>
+        <w:t xml:space="preserve">                                                                                                                                                                                                                                                                                                                                                                                                                                                                                                                                                                                                                                                                                                                                                                                                                                                                                                                                                                                                                                                                                                                                                                                                                                                                                </w:t>
+      </w:r>
+    </w:p>
+    <w:p>
+      <w:pPr>
+        <w:pStyle w:val="2"/>
+        <w:rPr>
+          <w:rFonts w:hint="eastAsia"/>
+        </w:rPr>
+      </w:pPr>
+      <w:r>
+        <w:rPr>
+          <w:rFonts w:hint="eastAsia"/>
+        </w:rPr>
+        <w:t>4系统的设计和实现</w:t>
+      </w:r>
+    </w:p>
+    <w:p>
+      <w:pPr>
+        <w:pStyle w:val="3"/>
+        <w:rPr>
+          <w:rFonts w:hint="eastAsia"/>
+        </w:rPr>
+      </w:pPr>
+      <w:r>
+        <w:rPr>
+          <w:rFonts w:hint="eastAsia"/>
+        </w:rPr>
+        <w:t>4.1需求分析</w:t>
+      </w:r>
+    </w:p>
+    <w:p>
+      <w:pPr>
+        <w:pStyle w:val="4"/>
+        <w:rPr>
+          <w:rFonts w:hint="eastAsia"/>
+          <w:lang w:val="en-US" w:eastAsia="zh-CN"/>
+        </w:rPr>
+      </w:pPr>
+      <w:r>
+        <w:rPr>
+          <w:rFonts w:hint="eastAsia"/>
+          <w:lang w:val="en-US" w:eastAsia="zh-CN"/>
+        </w:rPr>
+        <w:t>4.1.1背景</w:t>
+      </w:r>
+    </w:p>
+    <w:p>
+      <w:pPr>
+        <w:ind w:firstLine="420" w:firstLineChars="200"/>
+        <w:rPr>
+          <w:rFonts w:hint="eastAsia"/>
+          <w:lang w:val="en-US" w:eastAsia="zh-CN"/>
+        </w:rPr>
+      </w:pPr>
+      <w:r>
+        <w:rPr>
+          <w:rFonts w:hint="eastAsia"/>
+          <w:lang w:val="en-US" w:eastAsia="zh-CN"/>
+        </w:rPr>
+        <w:t>利用用户在商圈中的签到数据，为用户在商圈中不同POI之间的转移提供建议，提高用户体验。</w:t>
+      </w:r>
+    </w:p>
+    <w:p>
+      <w:pPr>
+        <w:pStyle w:val="4"/>
+        <w:rPr>
+          <w:rFonts w:hint="eastAsia"/>
+          <w:lang w:val="en-US" w:eastAsia="zh-CN"/>
+        </w:rPr>
+      </w:pPr>
+      <w:r>
+        <w:rPr>
+          <w:rFonts w:hint="eastAsia"/>
+          <w:lang w:val="en-US" w:eastAsia="zh-CN"/>
+        </w:rPr>
+        <w:t>4.1.2 可行性研究</w:t>
+      </w:r>
+    </w:p>
+    <w:p>
+      <w:pPr>
+        <w:ind w:firstLine="420" w:firstLineChars="200"/>
+        <w:rPr>
+          <w:rFonts w:hint="eastAsia"/>
+          <w:lang w:val="en-US" w:eastAsia="zh-CN"/>
+        </w:rPr>
+      </w:pPr>
+      <w:r>
+        <w:rPr>
+          <w:rFonts w:hint="eastAsia"/>
+          <w:lang w:val="en-US" w:eastAsia="zh-CN"/>
+        </w:rPr>
+        <w:t>当前O2O商业模式具有很好的应用前景，已经商用的软件包括美团点评，口碑等，都取得了很好的商用价值，商家在网上发布特价消息，或者软件运营部门发布特价活动，都在很大程度上吸引用户进行消费行为。O2O本就是互联网服务线下生活的一种模式，那么，对于现在大行其道的大数据分析，如何有效的利用用户的行为数据，为用户提供更好的用户体验。O2O本身离不开线下行为，在推荐系统被广泛运用的今天。隶属于电子商务的O2O商业模式。如何结合自身特点，利用推荐系统的思想，更好的服务于用户是一个值得被研究的话题，正如本文第二章所提出的思想。利用用户的历史签到数据，和当前位置，可以将用户偏好，区域影响，还有连续过度影响这三个影响因子作为推荐POIs的计分凭据。然后将得分最高的POIs推荐给用户。</w:t>
+      </w:r>
+    </w:p>
+    <w:p>
+      <w:pPr>
+        <w:rPr>
+          <w:rFonts w:hint="eastAsia"/>
+          <w:lang w:val="en-US" w:eastAsia="zh-CN"/>
+        </w:rPr>
+      </w:pPr>
+    </w:p>
+    <w:p>
+      <w:pPr>
+        <w:pStyle w:val="4"/>
+        <w:rPr>
+          <w:rFonts w:hint="eastAsia"/>
+          <w:lang w:val="en-US" w:eastAsia="zh-CN"/>
+        </w:rPr>
+      </w:pPr>
+      <w:r>
+        <w:rPr>
+          <w:rFonts w:hint="eastAsia"/>
+          <w:lang w:val="en-US" w:eastAsia="zh-CN"/>
+        </w:rPr>
+        <w:t>4.1.3 功能模块</w:t>
+      </w:r>
+    </w:p>
+    <w:p>
+      <w:pPr>
+        <w:ind w:firstLine="420" w:firstLineChars="200"/>
+      </w:pPr>
+      <w:r>
+        <w:drawing>
+          <wp:inline distT="0" distB="0" distL="114300" distR="114300">
+            <wp:extent cx="5267960" cy="3106420"/>
+            <wp:effectExtent l="0" t="0" r="8890" b="17780"/>
+            <wp:docPr id="22" name="图片 35"/>
+            <wp:cNvGraphicFramePr>
+              <a:graphicFrameLocks xmlns:a="http://schemas.openxmlformats.org/drawingml/2006/main" noChangeAspect="1"/>
+            </wp:cNvGraphicFramePr>
+            <a:graphic xmlns:a="http://schemas.openxmlformats.org/drawingml/2006/main">
+              <a:graphicData uri="http://schemas.openxmlformats.org/drawingml/2006/picture">
+                <pic:pic xmlns:pic="http://schemas.openxmlformats.org/drawingml/2006/picture">
+                  <pic:nvPicPr>
+                    <pic:cNvPr id="22" name="图片 35"/>
+                    <pic:cNvPicPr>
+                      <a:picLocks noChangeAspect="1"/>
+                    </pic:cNvPicPr>
+                  </pic:nvPicPr>
+                  <pic:blipFill>
+                    <a:blip r:embed="rId74"/>
+                    <a:stretch>
+                      <a:fillRect/>
+                    </a:stretch>
+                  </pic:blipFill>
+                  <pic:spPr>
+                    <a:xfrm>
+                      <a:off x="0" y="0"/>
+                      <a:ext cx="5267960" cy="3106420"/>
+                    </a:xfrm>
+                    <a:prstGeom prst="rect">
+                      <a:avLst/>
+                    </a:prstGeom>
+                    <a:noFill/>
+                    <a:ln w="9525">
+                      <a:noFill/>
+                    </a:ln>
+                  </pic:spPr>
+                </pic:pic>
+              </a:graphicData>
+            </a:graphic>
+          </wp:inline>
+        </w:drawing>
+      </w:r>
+    </w:p>
+    <w:p>
+      <w:pPr>
+        <w:ind w:firstLine="420" w:firstLineChars="200"/>
+        <w:rPr>
+          <w:rFonts w:hint="eastAsia"/>
+          <w:lang w:val="en-US" w:eastAsia="zh-CN"/>
+        </w:rPr>
+      </w:pPr>
+      <w:r>
+        <w:rPr>
+          <w:rFonts w:hint="eastAsia"/>
+          <w:lang w:val="en-US" w:eastAsia="zh-CN"/>
+        </w:rPr>
+        <w:t>用户用例图（截图）</w:t>
+      </w:r>
+    </w:p>
+    <w:p>
+      <w:pPr>
+        <w:ind w:firstLine="420" w:firstLineChars="200"/>
+        <w:rPr>
+          <w:rFonts w:hint="eastAsia"/>
+          <w:lang w:val="en-US" w:eastAsia="zh-CN"/>
+        </w:rPr>
+      </w:pPr>
+      <w:r>
+        <w:rPr>
+          <w:rFonts w:hint="eastAsia"/>
+          <w:lang w:val="en-US" w:eastAsia="zh-CN"/>
+        </w:rPr>
+        <w:t>POI查询：用户可以设置查询条件，查询条件包括区域位置，POI关键字，评分等。查询信息包括位置信息，评分信息，评论信息。</w:t>
+      </w:r>
+    </w:p>
+    <w:p>
+      <w:pPr>
+        <w:ind w:firstLine="420" w:firstLineChars="200"/>
+        <w:rPr>
+          <w:rFonts w:hint="eastAsia"/>
+          <w:lang w:val="en-US" w:eastAsia="zh-CN"/>
+        </w:rPr>
+      </w:pPr>
+      <w:r>
+        <w:rPr>
+          <w:rFonts w:hint="eastAsia"/>
+          <w:lang w:val="en-US" w:eastAsia="zh-CN"/>
+        </w:rPr>
+        <w:t>POI评分：用户进行签到行为后，可以对POI进行评论和评分，评分为五分制。</w:t>
+      </w:r>
+    </w:p>
+    <w:p>
+      <w:pPr>
+        <w:ind w:firstLine="420" w:firstLineChars="200"/>
+        <w:rPr>
+          <w:rFonts w:hint="eastAsia"/>
+          <w:lang w:val="en-US" w:eastAsia="zh-CN"/>
+        </w:rPr>
+      </w:pPr>
+      <w:r>
+        <w:rPr>
+          <w:rFonts w:hint="eastAsia"/>
+          <w:lang w:val="en-US" w:eastAsia="zh-CN"/>
+        </w:rPr>
+        <w:t>新POI添加：对于系统中没有的POI，用户可以自主创建，创建信息包括地理位置，名称，描述，以及创建理由。</w:t>
+      </w:r>
+    </w:p>
+    <w:p>
+      <w:pPr>
+        <w:ind w:firstLine="420" w:firstLineChars="200"/>
+        <w:rPr>
+          <w:rFonts w:hint="eastAsia"/>
+          <w:lang w:val="en-US" w:eastAsia="zh-CN"/>
+        </w:rPr>
+      </w:pPr>
+      <w:r>
+        <w:rPr>
+          <w:rFonts w:hint="eastAsia"/>
+          <w:lang w:val="en-US" w:eastAsia="zh-CN"/>
+        </w:rPr>
+        <w:t>签到：用户到达目标POI，进行签到行为，系统根据用户历史记录和当前位置，生成推荐列表。</w:t>
+      </w:r>
+    </w:p>
+    <w:p>
+      <w:pPr>
+        <w:ind w:firstLine="420" w:firstLineChars="200"/>
+        <w:rPr>
+          <w:rFonts w:hint="eastAsia"/>
+          <w:lang w:val="en-US" w:eastAsia="zh-CN"/>
+        </w:rPr>
+      </w:pPr>
+      <w:r>
+        <w:rPr>
+          <w:rFonts w:hint="eastAsia"/>
+          <w:lang w:val="en-US" w:eastAsia="zh-CN"/>
+        </w:rPr>
+        <w:t>路线查询：用户选择推荐列表中的推荐POI，或者自行搜寻POI时，系统会为用户推荐到达路线。</w:t>
+      </w:r>
+    </w:p>
+    <w:p>
+      <w:pPr>
+        <w:ind w:firstLine="420" w:firstLineChars="200"/>
+      </w:pPr>
+      <w:r>
+        <w:drawing>
+          <wp:inline distT="0" distB="0" distL="114300" distR="114300">
+            <wp:extent cx="5019675" cy="4476750"/>
+            <wp:effectExtent l="0" t="0" r="9525" b="0"/>
+            <wp:docPr id="23" name="图片 36"/>
+            <wp:cNvGraphicFramePr>
+              <a:graphicFrameLocks xmlns:a="http://schemas.openxmlformats.org/drawingml/2006/main" noChangeAspect="1"/>
+            </wp:cNvGraphicFramePr>
+            <a:graphic xmlns:a="http://schemas.openxmlformats.org/drawingml/2006/main">
+              <a:graphicData uri="http://schemas.openxmlformats.org/drawingml/2006/picture">
+                <pic:pic xmlns:pic="http://schemas.openxmlformats.org/drawingml/2006/picture">
+                  <pic:nvPicPr>
+                    <pic:cNvPr id="23" name="图片 36"/>
+                    <pic:cNvPicPr>
+                      <a:picLocks noChangeAspect="1"/>
+                    </pic:cNvPicPr>
+                  </pic:nvPicPr>
+                  <pic:blipFill>
+                    <a:blip r:embed="rId75"/>
+                    <a:stretch>
+                      <a:fillRect/>
+                    </a:stretch>
+                  </pic:blipFill>
+                  <pic:spPr>
+                    <a:xfrm>
+                      <a:off x="0" y="0"/>
+                      <a:ext cx="5019675" cy="4476750"/>
+                    </a:xfrm>
+                    <a:prstGeom prst="rect">
+                      <a:avLst/>
+                    </a:prstGeom>
+                    <a:noFill/>
+                    <a:ln w="9525">
+                      <a:noFill/>
+                    </a:ln>
+                  </pic:spPr>
+                </pic:pic>
+              </a:graphicData>
+            </a:graphic>
+          </wp:inline>
+        </w:drawing>
+      </w:r>
+    </w:p>
+    <w:p>
+      <w:pPr>
+        <w:ind w:firstLine="420" w:firstLineChars="200"/>
+        <w:rPr>
+          <w:rFonts w:hint="eastAsia"/>
+          <w:lang w:val="en-US" w:eastAsia="zh-CN"/>
+        </w:rPr>
+      </w:pPr>
+      <w:r>
+        <w:rPr>
+          <w:rFonts w:hint="eastAsia"/>
+          <w:lang w:val="en-US" w:eastAsia="zh-CN"/>
+        </w:rPr>
+        <w:t>管理员用例图（截图）</w:t>
+      </w:r>
+    </w:p>
+    <w:p>
+      <w:pPr>
+        <w:ind w:firstLine="420" w:firstLineChars="200"/>
+        <w:rPr>
+          <w:rFonts w:hint="eastAsia"/>
+          <w:lang w:val="en-US" w:eastAsia="zh-CN"/>
+        </w:rPr>
+      </w:pPr>
+      <w:r>
+        <w:rPr>
+          <w:rFonts w:hint="eastAsia"/>
+          <w:lang w:val="en-US" w:eastAsia="zh-CN"/>
+        </w:rPr>
+        <w:t>新增POI审核：对于用户添加的新POI进行审核工作，包括基本信息验证和POI合法性验证。</w:t>
+      </w:r>
+    </w:p>
+    <w:p>
+      <w:pPr>
+        <w:ind w:firstLine="420" w:firstLineChars="200"/>
+        <w:rPr>
+          <w:rFonts w:hint="eastAsia"/>
+          <w:lang w:val="en-US" w:eastAsia="zh-CN"/>
+        </w:rPr>
+      </w:pPr>
+      <w:r>
+        <w:rPr>
+          <w:rFonts w:hint="eastAsia"/>
+          <w:lang w:val="en-US" w:eastAsia="zh-CN"/>
+        </w:rPr>
+        <w:t>POI管理：可以对POIs进行查询，修改，删除和添加操作。</w:t>
+      </w:r>
+    </w:p>
+    <w:p>
+      <w:pPr>
+        <w:ind w:firstLine="420" w:firstLineChars="200"/>
+        <w:rPr>
+          <w:rFonts w:hint="eastAsia"/>
+          <w:lang w:val="en-US" w:eastAsia="zh-CN"/>
+        </w:rPr>
+      </w:pPr>
+      <w:r>
+        <w:rPr>
+          <w:rFonts w:hint="eastAsia"/>
+          <w:lang w:val="en-US" w:eastAsia="zh-CN"/>
+        </w:rPr>
+        <w:t>用户基本信息查询：可以对用户的基本信息进行查询工作，包括身份信息，账号信息等。</w:t>
+      </w:r>
+    </w:p>
+    <w:p>
+      <w:pPr>
+        <w:ind w:firstLine="420" w:firstLineChars="200"/>
+        <w:rPr>
+          <w:rFonts w:hint="eastAsia"/>
+          <w:lang w:val="en-US" w:eastAsia="zh-CN"/>
+        </w:rPr>
+      </w:pPr>
+      <w:r>
+        <w:rPr>
+          <w:rFonts w:hint="eastAsia"/>
+          <w:lang w:val="en-US" w:eastAsia="zh-CN"/>
+        </w:rPr>
+        <w:t>用户签到轨迹查询：可以对用户进行轨迹跟踪。查询用户的所有签到数据，并图形化展示。</w:t>
+      </w:r>
+    </w:p>
+    <w:p>
+      <w:pPr>
+        <w:pStyle w:val="3"/>
+        <w:rPr>
+          <w:rStyle w:val="9"/>
+          <w:rFonts w:hint="eastAsia"/>
+          <w:b/>
+          <w:bCs/>
+        </w:rPr>
+      </w:pPr>
+      <w:r>
+        <w:rPr>
+          <w:rStyle w:val="9"/>
+          <w:rFonts w:hint="eastAsia"/>
+          <w:b/>
+          <w:bCs/>
+        </w:rPr>
+        <w:t>4.2系统设计</w:t>
+      </w:r>
+    </w:p>
+    <w:p>
+      <w:pPr>
+        <w:rPr>
+          <w:rFonts w:hint="eastAsia"/>
+        </w:rPr>
+      </w:pPr>
+      <w:r>
+        <w:drawing>
+          <wp:inline distT="0" distB="0" distL="114300" distR="114300">
+            <wp:extent cx="5265420" cy="2806700"/>
+            <wp:effectExtent l="0" t="0" r="11430" b="12700"/>
+            <wp:docPr id="24" name="图片 37"/>
+            <wp:cNvGraphicFramePr>
+              <a:graphicFrameLocks xmlns:a="http://schemas.openxmlformats.org/drawingml/2006/main" noChangeAspect="1"/>
+            </wp:cNvGraphicFramePr>
+            <a:graphic xmlns:a="http://schemas.openxmlformats.org/drawingml/2006/main">
+              <a:graphicData uri="http://schemas.openxmlformats.org/drawingml/2006/picture">
+                <pic:pic xmlns:pic="http://schemas.openxmlformats.org/drawingml/2006/picture">
+                  <pic:nvPicPr>
+                    <pic:cNvPr id="24" name="图片 37"/>
+                    <pic:cNvPicPr>
+                      <a:picLocks noChangeAspect="1"/>
+                    </pic:cNvPicPr>
+                  </pic:nvPicPr>
+                  <pic:blipFill>
+                    <a:blip r:embed="rId76"/>
+                    <a:stretch>
+                      <a:fillRect/>
+                    </a:stretch>
+                  </pic:blipFill>
+                  <pic:spPr>
+                    <a:xfrm>
+                      <a:off x="0" y="0"/>
+                      <a:ext cx="5265420" cy="2806700"/>
+                    </a:xfrm>
+                    <a:prstGeom prst="rect">
+                      <a:avLst/>
+                    </a:prstGeom>
+                    <a:noFill/>
+                    <a:ln w="9525">
+                      <a:noFill/>
+                    </a:ln>
+                  </pic:spPr>
+                </pic:pic>
+              </a:graphicData>
+            </a:graphic>
+          </wp:inline>
+        </w:drawing>
+      </w:r>
+    </w:p>
+    <w:p>
+      <w:pPr>
+        <w:pStyle w:val="3"/>
+        <w:rPr>
+          <w:rFonts w:hint="eastAsia"/>
+        </w:rPr>
+      </w:pPr>
+      <w:r>
+        <w:rPr>
+          <w:rFonts w:hint="eastAsia"/>
+        </w:rPr>
+        <w:t>4.3系统实现</w:t>
+      </w:r>
+    </w:p>
+    <w:p>
+      <w:pPr>
+        <w:pStyle w:val="3"/>
+        <w:rPr>
+          <w:rFonts w:hint="eastAsia"/>
+        </w:rPr>
+      </w:pPr>
+      <w:r>
+        <w:rPr>
+          <w:rFonts w:hint="eastAsia"/>
+        </w:rPr>
+        <w:t>4.4主要界面</w:t>
+      </w:r>
+    </w:p>
+    <w:p>
+      <w:pPr>
+        <w:pStyle w:val="3"/>
+        <w:rPr>
+          <w:rFonts w:hint="eastAsia"/>
+        </w:rPr>
+      </w:pPr>
+      <w:r>
+        <w:rPr>
+          <w:rFonts w:hint="eastAsia"/>
+        </w:rPr>
+        <w:t>4.5本章小结</w:t>
+      </w:r>
+    </w:p>
+    <w:p>
+      <w:pPr>
+        <w:pStyle w:val="2"/>
         <w:rPr>
           <w:rFonts w:hint="eastAsia"/>
         </w:rPr>
@@ -6590,15 +7074,16 @@
     </w:p>
     <w:p>
       <w:pPr>
-        <w:rPr>
-          <w:rFonts w:hint="eastAsia"/>
-        </w:rPr>
-      </w:pPr>
-      <w:r>
-        <w:rPr>
-          <w:rFonts w:hint="eastAsia"/>
-        </w:rPr>
-        <w:t xml:space="preserve"> 5.1总结</w:t>
+        <w:pStyle w:val="3"/>
+        <w:rPr>
+          <w:rFonts w:hint="eastAsia"/>
+        </w:rPr>
+      </w:pPr>
+      <w:r>
+        <w:rPr>
+          <w:rFonts w:hint="eastAsia"/>
+        </w:rPr>
+        <w:t>5.1总结</w:t>
       </w:r>
     </w:p>
     <w:p>
@@ -6619,15 +7104,16 @@
     </w:p>
     <w:p>
       <w:pPr>
-        <w:rPr>
-          <w:rFonts w:hint="eastAsia"/>
-        </w:rPr>
-      </w:pPr>
-      <w:r>
-        <w:rPr>
-          <w:rFonts w:hint="eastAsia"/>
-        </w:rPr>
-        <w:t xml:space="preserve"> 5.2展望</w:t>
+        <w:pStyle w:val="3"/>
+        <w:rPr>
+          <w:rFonts w:hint="eastAsia"/>
+        </w:rPr>
+      </w:pPr>
+      <w:r>
+        <w:rPr>
+          <w:rFonts w:hint="eastAsia"/>
+        </w:rPr>
+        <w:t>5.2展望</w:t>
       </w:r>
     </w:p>
     <w:p>
@@ -7284,6 +7770,7 @@
     <w:name w:val="heading 1"/>
     <w:basedOn w:val="1"/>
     <w:next w:val="1"/>
+    <w:link w:val="10"/>
     <w:qFormat/>
     <w:uiPriority w:val="0"/>
     <w:pPr>
@@ -7394,6 +7881,16 @@
       <w:rFonts w:ascii="Arial" w:hAnsi="Arial" w:eastAsia="黑体"/>
       <w:b/>
       <w:sz w:val="32"/>
+    </w:rPr>
+  </w:style>
+  <w:style w:type="character" w:customStyle="1" w:styleId="10">
+    <w:name w:val="标题 1 Char"/>
+    <w:link w:val="2"/>
+    <w:uiPriority w:val="0"/>
+    <w:rPr>
+      <w:b/>
+      <w:kern w:val="44"/>
+      <w:sz w:val="44"/>
     </w:rPr>
   </w:style>
 </w:styles>

</xml_diff>

<commit_message>
add kaitibaogao into paper
</commit_message>
<xml_diff>
--- a/边权个性化pagerank推荐论文.docx
+++ b/边权个性化pagerank推荐论文.docx
@@ -322,6 +322,444 @@
     </w:p>
     <w:p>
       <w:pPr>
+        <w:ind w:firstLine="480" w:firstLineChars="200"/>
+        <w:rPr>
+          <w:rFonts w:hint="eastAsia" w:ascii="宋体" w:hAnsi="宋体"/>
+          <w:sz w:val="24"/>
+          <w:szCs w:val="24"/>
+        </w:rPr>
+      </w:pPr>
+      <w:r>
+        <w:rPr>
+          <w:rFonts w:hint="eastAsia" w:ascii="宋体" w:hAnsi="宋体"/>
+          <w:sz w:val="24"/>
+          <w:szCs w:val="24"/>
+        </w:rPr>
+        <w:t>亚马逊（Amazon）</w:t>
+      </w:r>
+      <w:r>
+        <w:rPr>
+          <w:rFonts w:hint="eastAsia" w:ascii="宋体" w:hAnsi="宋体"/>
+          <w:sz w:val="24"/>
+          <w:szCs w:val="24"/>
+          <w:lang w:eastAsia="zh-CN"/>
+        </w:rPr>
+        <w:t>【</w:t>
+      </w:r>
+      <w:r>
+        <w:rPr>
+          <w:rFonts w:hint="eastAsia" w:ascii="宋体" w:hAnsi="宋体"/>
+          <w:sz w:val="24"/>
+          <w:szCs w:val="24"/>
+          <w:lang w:val="en-US" w:eastAsia="zh-CN"/>
+        </w:rPr>
+        <w:t>10</w:t>
+      </w:r>
+      <w:r>
+        <w:rPr>
+          <w:rFonts w:hint="eastAsia" w:ascii="宋体" w:hAnsi="宋体"/>
+          <w:sz w:val="24"/>
+          <w:szCs w:val="24"/>
+          <w:lang w:eastAsia="zh-CN"/>
+        </w:rPr>
+        <w:t>】</w:t>
+      </w:r>
+      <w:r>
+        <w:rPr>
+          <w:rFonts w:hint="eastAsia" w:ascii="宋体" w:hAnsi="宋体"/>
+          <w:sz w:val="24"/>
+          <w:szCs w:val="24"/>
+        </w:rPr>
+        <w:t>等公司已经表明，通过将购买和浏览行为的宏观模式进行统计关联，可以大大提高零售体验。亚马逊的成功经常被各种零售商（例如CD.、Barnes和Noble）仿效，并且已经有大量关于不同风格的推荐系统及其在各种零售领域的有效性的实验。Ringo</w:t>
+      </w:r>
+      <w:r>
+        <w:rPr>
+          <w:rFonts w:hint="eastAsia" w:ascii="宋体" w:hAnsi="宋体"/>
+          <w:sz w:val="24"/>
+          <w:szCs w:val="24"/>
+          <w:lang w:eastAsia="zh-CN"/>
+        </w:rPr>
+        <w:t>【</w:t>
+      </w:r>
+      <w:r>
+        <w:rPr>
+          <w:rFonts w:hint="eastAsia" w:ascii="宋体" w:hAnsi="宋体"/>
+          <w:sz w:val="24"/>
+          <w:szCs w:val="24"/>
+          <w:lang w:val="en-US" w:eastAsia="zh-CN"/>
+        </w:rPr>
+        <w:t>11</w:t>
+      </w:r>
+      <w:r>
+        <w:rPr>
+          <w:rFonts w:hint="eastAsia" w:ascii="宋体" w:hAnsi="宋体"/>
+          <w:sz w:val="24"/>
+          <w:szCs w:val="24"/>
+          <w:lang w:eastAsia="zh-CN"/>
+        </w:rPr>
+        <w:t>】</w:t>
+      </w:r>
+      <w:r>
+        <w:rPr>
+          <w:rFonts w:hint="eastAsia" w:ascii="宋体" w:hAnsi="宋体"/>
+          <w:sz w:val="24"/>
+          <w:szCs w:val="24"/>
+        </w:rPr>
+        <w:t>根据用户的音乐兴趣推荐音乐项目。GroupLens系统</w:t>
+      </w:r>
+      <w:r>
+        <w:rPr>
+          <w:rFonts w:hint="eastAsia" w:ascii="宋体" w:hAnsi="宋体"/>
+          <w:sz w:val="24"/>
+          <w:szCs w:val="24"/>
+          <w:lang w:eastAsia="zh-CN"/>
+        </w:rPr>
+        <w:t>【</w:t>
+      </w:r>
+      <w:r>
+        <w:rPr>
+          <w:rFonts w:hint="eastAsia" w:ascii="宋体" w:hAnsi="宋体"/>
+          <w:sz w:val="24"/>
+          <w:szCs w:val="24"/>
+          <w:lang w:val="en-US" w:eastAsia="zh-CN"/>
+        </w:rPr>
+        <w:t>12</w:t>
+      </w:r>
+      <w:r>
+        <w:rPr>
+          <w:rFonts w:hint="eastAsia" w:ascii="宋体" w:hAnsi="宋体"/>
+          <w:sz w:val="24"/>
+          <w:szCs w:val="24"/>
+          <w:lang w:eastAsia="zh-CN"/>
+        </w:rPr>
+        <w:t>】</w:t>
+      </w:r>
+      <w:r>
+        <w:rPr>
+          <w:rFonts w:hint="eastAsia" w:ascii="宋体" w:hAnsi="宋体"/>
+          <w:sz w:val="24"/>
+          <w:szCs w:val="24"/>
+        </w:rPr>
+        <w:t>主要是应用在新闻的筛选上，帮助新闻的阅听者过滤其感兴趣的新闻内容，PocketLens项目</w:t>
+      </w:r>
+      <w:r>
+        <w:rPr>
+          <w:rFonts w:hint="eastAsia" w:ascii="宋体" w:hAnsi="宋体"/>
+          <w:sz w:val="24"/>
+          <w:szCs w:val="24"/>
+          <w:lang w:eastAsia="zh-CN"/>
+        </w:rPr>
+        <w:t>【</w:t>
+      </w:r>
+      <w:r>
+        <w:rPr>
+          <w:rFonts w:hint="eastAsia" w:ascii="宋体" w:hAnsi="宋体"/>
+          <w:sz w:val="24"/>
+          <w:szCs w:val="24"/>
+          <w:lang w:val="en-US" w:eastAsia="zh-CN"/>
+        </w:rPr>
+        <w:t>13</w:t>
+      </w:r>
+      <w:r>
+        <w:rPr>
+          <w:rFonts w:hint="eastAsia" w:ascii="宋体" w:hAnsi="宋体"/>
+          <w:sz w:val="24"/>
+          <w:szCs w:val="24"/>
+          <w:lang w:eastAsia="zh-CN"/>
+        </w:rPr>
+        <w:t>】</w:t>
+      </w:r>
+      <w:r>
+        <w:rPr>
+          <w:rFonts w:hint="eastAsia" w:ascii="宋体" w:hAnsi="宋体"/>
+          <w:sz w:val="24"/>
+          <w:szCs w:val="24"/>
+        </w:rPr>
+        <w:t>重新设计了移动环境的算法，以可移植性和信任为标准，并利用对等网络来实现移动用户的可接受的精度和延迟。</w:t>
+      </w:r>
+    </w:p>
+    <w:p>
+      <w:pPr>
+        <w:ind w:firstLine="480" w:firstLineChars="200"/>
+        <w:rPr>
+          <w:rFonts w:hint="eastAsia" w:ascii="宋体" w:hAnsi="宋体" w:eastAsiaTheme="minorEastAsia"/>
+          <w:sz w:val="24"/>
+          <w:szCs w:val="24"/>
+          <w:lang w:val="en-US" w:eastAsia="zh-CN"/>
+        </w:rPr>
+      </w:pPr>
+      <w:r>
+        <w:rPr>
+          <w:rFonts w:hint="eastAsia" w:ascii="宋体" w:hAnsi="宋体"/>
+          <w:sz w:val="24"/>
+          <w:szCs w:val="24"/>
+          <w:lang w:val="en-US" w:eastAsia="zh-CN"/>
+        </w:rPr>
+        <w:t>国内字节跳动公司旗下产品“今日头条”客户端，利用数据挖掘算法，以读者兴趣作为导向，颠覆传统的新闻客户端，其最为直观的特点就是，每个用户的客户端都是不一样的，内容更多的是依据用户的历史记录来呈现的。这让所有的内容都有出现在首屏的可能，正因为这一点，在BAT之后诞生的小巨头，字节跳动拥有强大的竞争力。特别是短视频产品“抖音”，更是俘获大批量粉丝。</w:t>
+      </w:r>
+    </w:p>
+    <w:p>
+      <w:pPr>
+        <w:ind w:firstLine="480" w:firstLineChars="200"/>
+        <w:rPr>
+          <w:rFonts w:hint="eastAsia" w:ascii="宋体" w:hAnsi="宋体"/>
+          <w:sz w:val="24"/>
+          <w:szCs w:val="24"/>
+        </w:rPr>
+      </w:pPr>
+      <w:r>
+        <w:rPr>
+          <w:rFonts w:hint="eastAsia" w:ascii="宋体" w:hAnsi="宋体"/>
+          <w:sz w:val="24"/>
+          <w:szCs w:val="24"/>
+        </w:rPr>
+        <w:t>基于位置的服务的流行也见证了许多生成和使用基于位置的数据的系统的诞生。这些范围从简单的基于位置的过滤系统，比如“</w:t>
+      </w:r>
+      <w:r>
+        <w:rPr>
+          <w:rFonts w:ascii="宋体" w:hAnsi="宋体"/>
+          <w:sz w:val="24"/>
+          <w:szCs w:val="24"/>
+        </w:rPr>
+        <w:t>Shopper’s Eye</w:t>
+      </w:r>
+      <w:r>
+        <w:rPr>
+          <w:rFonts w:hint="eastAsia" w:ascii="宋体" w:hAnsi="宋体"/>
+          <w:sz w:val="24"/>
+          <w:szCs w:val="24"/>
+        </w:rPr>
+        <w:t>”</w:t>
+      </w:r>
+      <w:r>
+        <w:rPr>
+          <w:rFonts w:hint="eastAsia" w:ascii="宋体" w:hAnsi="宋体"/>
+          <w:sz w:val="24"/>
+          <w:szCs w:val="24"/>
+          <w:lang w:eastAsia="zh-CN"/>
+        </w:rPr>
+        <w:t>【</w:t>
+      </w:r>
+      <w:r>
+        <w:rPr>
+          <w:rFonts w:hint="eastAsia" w:ascii="宋体" w:hAnsi="宋体"/>
+          <w:sz w:val="24"/>
+          <w:szCs w:val="24"/>
+          <w:lang w:val="en-US" w:eastAsia="zh-CN"/>
+        </w:rPr>
+        <w:t>14</w:t>
+      </w:r>
+      <w:r>
+        <w:rPr>
+          <w:rFonts w:hint="eastAsia" w:ascii="宋体" w:hAnsi="宋体"/>
+          <w:sz w:val="24"/>
+          <w:szCs w:val="24"/>
+          <w:lang w:eastAsia="zh-CN"/>
+        </w:rPr>
+        <w:t>】</w:t>
+      </w:r>
+      <w:r>
+        <w:rPr>
+          <w:rFonts w:hint="eastAsia" w:ascii="宋体" w:hAnsi="宋体"/>
+          <w:sz w:val="24"/>
+          <w:szCs w:val="24"/>
+        </w:rPr>
+        <w:t>，简单地提醒用户在某个地方感兴趣的信息，到像“GeoNotes”</w:t>
+      </w:r>
+      <w:r>
+        <w:rPr>
+          <w:rFonts w:hint="eastAsia" w:ascii="宋体" w:hAnsi="宋体"/>
+          <w:sz w:val="24"/>
+          <w:szCs w:val="24"/>
+          <w:lang w:eastAsia="zh-CN"/>
+        </w:rPr>
+        <w:t>【</w:t>
+      </w:r>
+      <w:r>
+        <w:rPr>
+          <w:rFonts w:hint="eastAsia" w:ascii="宋体" w:hAnsi="宋体"/>
+          <w:sz w:val="24"/>
+          <w:szCs w:val="24"/>
+          <w:lang w:val="en-US" w:eastAsia="zh-CN"/>
+        </w:rPr>
+        <w:t>15</w:t>
+      </w:r>
+      <w:r>
+        <w:rPr>
+          <w:rFonts w:hint="eastAsia" w:ascii="宋体" w:hAnsi="宋体"/>
+          <w:sz w:val="24"/>
+          <w:szCs w:val="24"/>
+          <w:lang w:eastAsia="zh-CN"/>
+        </w:rPr>
+        <w:t>】</w:t>
+      </w:r>
+      <w:r>
+        <w:rPr>
+          <w:rFonts w:hint="eastAsia" w:ascii="宋体" w:hAnsi="宋体"/>
+          <w:sz w:val="24"/>
+          <w:szCs w:val="24"/>
+        </w:rPr>
+        <w:t>这样的系统，这些系统允许用户在服务器上发布信息性内容（例如，评论、意见），以供将来访问该站点的访问者检索。</w:t>
+      </w:r>
+    </w:p>
+    <w:p>
+      <w:pPr>
+        <w:ind w:firstLine="480" w:firstLineChars="200"/>
+        <w:rPr>
+          <w:rFonts w:hint="eastAsia" w:ascii="宋体" w:hAnsi="宋体" w:eastAsiaTheme="minorEastAsia"/>
+          <w:sz w:val="24"/>
+          <w:szCs w:val="24"/>
+          <w:lang w:val="en-US" w:eastAsia="zh-CN"/>
+        </w:rPr>
+      </w:pPr>
+      <w:r>
+        <w:rPr>
+          <w:rFonts w:hint="eastAsia" w:ascii="宋体" w:hAnsi="宋体"/>
+          <w:sz w:val="24"/>
+          <w:szCs w:val="24"/>
+          <w:lang w:val="en-US" w:eastAsia="zh-CN"/>
+        </w:rPr>
+        <w:t>特别的，</w:t>
+      </w:r>
+      <w:r>
+        <w:rPr>
+          <w:rFonts w:ascii="宋体" w:hAnsi="宋体"/>
+          <w:sz w:val="24"/>
+          <w:szCs w:val="24"/>
+        </w:rPr>
+        <w:t>基于位置的推荐</w:t>
+      </w:r>
+      <w:r>
+        <w:rPr>
+          <w:rFonts w:hint="eastAsia" w:ascii="宋体" w:hAnsi="宋体"/>
+          <w:sz w:val="24"/>
+          <w:szCs w:val="24"/>
+        </w:rPr>
+        <w:t>，</w:t>
+      </w:r>
+      <w:r>
+        <w:rPr>
+          <w:rFonts w:ascii="宋体" w:hAnsi="宋体"/>
+          <w:sz w:val="24"/>
+          <w:szCs w:val="24"/>
+        </w:rPr>
+        <w:t>已经在社交网络中</w:t>
+      </w:r>
+      <w:r>
+        <w:rPr>
+          <w:rFonts w:hint="eastAsia" w:ascii="宋体" w:hAnsi="宋体"/>
+          <w:sz w:val="24"/>
+          <w:szCs w:val="24"/>
+        </w:rPr>
+        <w:t>，</w:t>
+      </w:r>
+      <w:r>
+        <w:rPr>
+          <w:rFonts w:ascii="宋体" w:hAnsi="宋体"/>
+          <w:sz w:val="24"/>
+          <w:szCs w:val="24"/>
+        </w:rPr>
+        <w:t>得到了很好的应用</w:t>
+      </w:r>
+      <w:r>
+        <w:rPr>
+          <w:rFonts w:hint="eastAsia" w:ascii="宋体" w:hAnsi="宋体"/>
+          <w:sz w:val="24"/>
+          <w:szCs w:val="24"/>
+        </w:rPr>
+        <w:t>，</w:t>
+      </w:r>
+      <w:r>
+        <w:rPr>
+          <w:rFonts w:ascii="宋体" w:hAnsi="宋体"/>
+          <w:sz w:val="24"/>
+          <w:szCs w:val="24"/>
+        </w:rPr>
+        <w:t>定位技术的发展从根本上增强了社交网络服务</w:t>
+      </w:r>
+      <w:r>
+        <w:rPr>
+          <w:rFonts w:hint="eastAsia" w:ascii="宋体" w:hAnsi="宋体"/>
+          <w:sz w:val="24"/>
+          <w:szCs w:val="24"/>
+          <w:lang w:eastAsia="zh-CN"/>
+        </w:rPr>
+        <w:t>【</w:t>
+      </w:r>
+      <w:r>
+        <w:rPr>
+          <w:rFonts w:hint="eastAsia" w:ascii="宋体" w:hAnsi="宋体"/>
+          <w:sz w:val="24"/>
+          <w:szCs w:val="24"/>
+          <w:lang w:val="en-US" w:eastAsia="zh-CN"/>
+        </w:rPr>
+        <w:t>16</w:t>
+      </w:r>
+      <w:r>
+        <w:rPr>
+          <w:rFonts w:hint="eastAsia" w:ascii="宋体" w:hAnsi="宋体"/>
+          <w:sz w:val="24"/>
+          <w:szCs w:val="24"/>
+          <w:lang w:eastAsia="zh-CN"/>
+        </w:rPr>
+        <w:t>】</w:t>
+      </w:r>
+      <w:r>
+        <w:rPr>
+          <w:rFonts w:hint="eastAsia" w:ascii="宋体" w:hAnsi="宋体"/>
+          <w:sz w:val="24"/>
+          <w:szCs w:val="24"/>
+        </w:rPr>
+        <w:t>，用户共享他们的位置和与位置相关的内容，海量的位置数据桥接了物理世界和数字世界，对于位置数据的分析和使用可以让我们很好的理解用户的喜好和行为。这海量的地理空间数据集也刺激了对寻求促进用户旅行和社会互动的新型推荐系统的研究。随着数百万用户的加入，Facebook和Twitter等社交网络服务已经成为最受欢迎的互联网应用之一,在这些社交网站上积累的丰富的知识为各种新朋友和媒体提供了多种推荐系统。最近，位置获取和无线通信技术的进步使得基于位置的社交网络服务的创建成为可能, 比如Four.、Twinkle和GeoLife</w:t>
+      </w:r>
+      <w:r>
+        <w:rPr>
+          <w:rFonts w:hint="eastAsia" w:ascii="宋体" w:hAnsi="宋体"/>
+          <w:sz w:val="24"/>
+          <w:szCs w:val="24"/>
+          <w:lang w:eastAsia="zh-CN"/>
+        </w:rPr>
+        <w:t>【</w:t>
+      </w:r>
+      <w:r>
+        <w:rPr>
+          <w:rFonts w:hint="eastAsia" w:ascii="宋体" w:hAnsi="宋体"/>
+          <w:sz w:val="24"/>
+          <w:szCs w:val="24"/>
+          <w:lang w:val="en-US" w:eastAsia="zh-CN"/>
+        </w:rPr>
+        <w:t>17</w:t>
+      </w:r>
+      <w:r>
+        <w:rPr>
+          <w:rFonts w:hint="eastAsia" w:ascii="宋体" w:hAnsi="宋体"/>
+          <w:sz w:val="24"/>
+          <w:szCs w:val="24"/>
+          <w:lang w:eastAsia="zh-CN"/>
+        </w:rPr>
+        <w:t>】</w:t>
+      </w:r>
+      <w:r>
+        <w:rPr>
+          <w:rFonts w:hint="eastAsia" w:ascii="宋体" w:hAnsi="宋体"/>
+          <w:sz w:val="24"/>
+          <w:szCs w:val="24"/>
+        </w:rPr>
+        <w:t>在这种服务中，用户可以通过在线平台轻松地共享他们在物理世界中的地理空间位置和位置相关内容。例如，手机用户通过网络社交网站与他的朋友分享关于他吃饭的餐馆的评论。其他用户可以使用来自重叠位置历史的朋友建议扩展他们的社交网络。例如，经常在同一座山上徒步旅行的人可以被联系起来。地理位置是物理世界与数字化社交网络服务之间的桥梁，它给传统推荐系统带来了新的机遇和挑战。</w:t>
+      </w:r>
+    </w:p>
+    <w:p>
+      <w:pPr>
+        <w:ind w:firstLine="480" w:firstLineChars="200"/>
+        <w:rPr>
+          <w:rFonts w:hint="eastAsia" w:ascii="宋体" w:hAnsi="宋体"/>
+          <w:sz w:val="24"/>
+          <w:szCs w:val="24"/>
+        </w:rPr>
+      </w:pPr>
+    </w:p>
+    <w:p>
+      <w:pPr>
         <w:ind w:firstLine="420"/>
         <w:rPr>
           <w:rFonts w:hint="eastAsia" w:asciiTheme="majorEastAsia" w:hAnsiTheme="majorEastAsia" w:eastAsiaTheme="majorEastAsia" w:cstheme="majorEastAsia"/>
@@ -336,51 +774,459 @@
           <w:lang w:val="en-US" w:eastAsia="zh-CN"/>
         </w:rPr>
       </w:pPr>
-      <w:r>
+    </w:p>
+    <w:p>
+      <w:pPr>
+        <w:pStyle w:val="4"/>
+        <w:rPr>
+          <w:rFonts w:hint="eastAsia"/>
+          <w:lang w:val="en-US" w:eastAsia="zh-CN"/>
+        </w:rPr>
+      </w:pPr>
+      <w:r>
+        <w:rPr>
+          <w:rFonts w:hint="eastAsia"/>
+          <w:lang w:val="en-US" w:eastAsia="zh-CN"/>
+        </w:rPr>
+        <w:t>1.1.3 O2O商业模式中的POI推荐</w:t>
+      </w:r>
+    </w:p>
+    <w:p>
+      <w:pPr>
+        <w:rPr>
+          <w:rFonts w:hint="eastAsia"/>
+          <w:lang w:val="en-US" w:eastAsia="zh-CN"/>
+        </w:rPr>
+      </w:pPr>
+      <w:r>
+        <w:rPr>
+          <w:rFonts w:hint="eastAsia"/>
+          <w:lang w:val="en-US" w:eastAsia="zh-CN"/>
+        </w:rPr>
+        <w:t xml:space="preserve">    作为电商的一个部分，O2O商业模式有着其自身的独特性。网易云音乐的推荐，其内容为音乐，淘宝的推荐，其内容为商品。但是对于O2O来说，顾客更多的是在网上完成调研工作或者消费行为。在线下，实体店中，获取服务。那么，与之相对应的POI推荐，也会有着很大的不同，用户在餐馆消费后，如果按照淘宝或者网易云推荐思路。系统很大可能会继续推荐餐馆之类的商店。这和实际生活会有很大的不同。用户在吃完饭之后，更多是会选择休闲娱乐场所进行消费。这就需要结合地理特性和用户签到的上下文，来制定特殊的推荐服务。</w:t>
+      </w:r>
+    </w:p>
+    <w:p>
+      <w:pPr>
+        <w:ind w:firstLine="420"/>
         <w:rPr>
           <w:rFonts w:hint="eastAsia" w:asciiTheme="majorEastAsia" w:hAnsiTheme="majorEastAsia" w:eastAsiaTheme="majorEastAsia" w:cstheme="majorEastAsia"/>
-          <w:b w:val="0"/>
-          <w:i w:val="0"/>
-          <w:caps w:val="0"/>
-          <w:color w:val="2E3033"/>
-          <w:spacing w:val="0"/>
-          <w:sz w:val="24"/>
-          <w:szCs w:val="24"/>
-          <w:shd w:val="clear" w:fill="FFFFFF"/>
-          <w:lang w:val="en-US" w:eastAsia="zh-CN"/>
-        </w:rPr>
-        <w:t>亚马逊</w:t>
-      </w:r>
-    </w:p>
-    <w:p>
-      <w:pPr>
-        <w:pStyle w:val="4"/>
-        <w:rPr>
-          <w:rFonts w:hint="eastAsia"/>
-          <w:lang w:val="en-US" w:eastAsia="zh-CN"/>
-        </w:rPr>
-      </w:pPr>
-      <w:r>
-        <w:rPr>
-          <w:rFonts w:hint="eastAsia"/>
-          <w:lang w:val="en-US" w:eastAsia="zh-CN"/>
-        </w:rPr>
-        <w:t>1.1.3 O2O商业模式中的POI推荐</w:t>
-      </w:r>
-    </w:p>
-    <w:p>
-      <w:pPr>
-        <w:rPr>
-          <w:rFonts w:hint="eastAsia"/>
-          <w:lang w:val="en-US" w:eastAsia="zh-CN"/>
-        </w:rPr>
-      </w:pPr>
-      <w:r>
-        <w:rPr>
-          <w:rFonts w:hint="eastAsia"/>
-          <w:lang w:val="en-US" w:eastAsia="zh-CN"/>
-        </w:rPr>
-        <w:t xml:space="preserve">  作为电商的一个部分，O2O商业模式有着其自身的独特性。网易云音乐的推荐，其内容为音乐，淘宝的推荐，其内容为商品。但是对于O2O来说，顾客更多的是在网上完成调研工作或者消费行为。在线下，实体店中，获取服务。那么，与之相对应的POI推荐，也会有极大的不同，用户在餐馆消费后，如果按照淘宝或者网易云推荐思路。系统很大可能会继续推荐餐馆之类的商店。这和实际生活会有很大的不同。用户在吃完饭之后，更多是会选择休闲娱乐场所进行消费。这就需要结合地理特性和用户签到的上下文，来制定特殊的推荐服务。</w:t>
+          <w:sz w:val="24"/>
+          <w:szCs w:val="24"/>
+          <w:lang w:val="en-US" w:eastAsia="zh-CN"/>
+        </w:rPr>
+      </w:pPr>
+      <w:r>
+        <w:rPr>
+          <w:rFonts w:hint="eastAsia" w:asciiTheme="majorEastAsia" w:hAnsiTheme="majorEastAsia" w:eastAsiaTheme="majorEastAsia" w:cstheme="majorEastAsia"/>
+          <w:sz w:val="24"/>
+          <w:szCs w:val="24"/>
+          <w:lang w:val="en-US" w:eastAsia="zh-CN"/>
+        </w:rPr>
+        <w:t>O2O商业模式的Online模块，可以采集用户数据，包括用户的位置信息，购买行为。分析用户数据，找到用户在Offline下，POI之间转移的特点。对用户进行推荐行为。提高用户体验。</w:t>
+      </w:r>
+    </w:p>
+    <w:p>
+      <w:pPr>
+        <w:ind w:firstLine="480" w:firstLineChars="200"/>
+        <w:rPr>
+          <w:rFonts w:ascii="宋体" w:hAnsi="宋体"/>
+          <w:sz w:val="24"/>
+          <w:szCs w:val="24"/>
+        </w:rPr>
+      </w:pPr>
+      <w:r>
+        <w:rPr>
+          <w:rFonts w:ascii="宋体" w:hAnsi="宋体"/>
+          <w:sz w:val="24"/>
+          <w:szCs w:val="24"/>
+        </w:rPr>
+        <w:t>O2O商业模式的出现</w:t>
+      </w:r>
+      <w:r>
+        <w:rPr>
+          <w:rFonts w:hint="eastAsia" w:ascii="宋体" w:hAnsi="宋体"/>
+          <w:sz w:val="24"/>
+          <w:szCs w:val="24"/>
+        </w:rPr>
+        <w:t>，</w:t>
+      </w:r>
+      <w:r>
+        <w:rPr>
+          <w:rFonts w:ascii="宋体" w:hAnsi="宋体"/>
+          <w:sz w:val="24"/>
+          <w:szCs w:val="24"/>
+        </w:rPr>
+        <w:t>让服务提供商</w:t>
+      </w:r>
+      <w:r>
+        <w:rPr>
+          <w:rFonts w:hint="eastAsia" w:ascii="宋体" w:hAnsi="宋体"/>
+          <w:sz w:val="24"/>
+          <w:szCs w:val="24"/>
+        </w:rPr>
+        <w:t>，</w:t>
+      </w:r>
+      <w:r>
+        <w:rPr>
+          <w:rFonts w:ascii="宋体" w:hAnsi="宋体"/>
+          <w:sz w:val="24"/>
+          <w:szCs w:val="24"/>
+        </w:rPr>
+        <w:t>可以很好的获取用户行为数据</w:t>
+      </w:r>
+      <w:r>
+        <w:rPr>
+          <w:rFonts w:hint="eastAsia" w:ascii="宋体" w:hAnsi="宋体"/>
+          <w:sz w:val="24"/>
+          <w:szCs w:val="24"/>
+        </w:rPr>
+        <w:t>，</w:t>
+      </w:r>
+      <w:r>
+        <w:rPr>
+          <w:rFonts w:ascii="宋体" w:hAnsi="宋体"/>
+          <w:sz w:val="24"/>
+          <w:szCs w:val="24"/>
+        </w:rPr>
+        <w:t>online to offline</w:t>
+      </w:r>
+      <w:r>
+        <w:rPr>
+          <w:rFonts w:hint="eastAsia" w:ascii="宋体" w:hAnsi="宋体"/>
+          <w:sz w:val="24"/>
+          <w:szCs w:val="24"/>
+        </w:rPr>
+        <w:t>。</w:t>
+      </w:r>
+      <w:r>
+        <w:rPr>
+          <w:rFonts w:ascii="宋体" w:hAnsi="宋体"/>
+          <w:sz w:val="24"/>
+          <w:szCs w:val="24"/>
+        </w:rPr>
+        <w:t>在为用户提供更好的服务的同时</w:t>
+      </w:r>
+      <w:r>
+        <w:rPr>
+          <w:rFonts w:hint="eastAsia" w:ascii="宋体" w:hAnsi="宋体"/>
+          <w:sz w:val="24"/>
+          <w:szCs w:val="24"/>
+        </w:rPr>
+        <w:t>，也提供了更多让研究员用以分析的元数据。2013年，中国的线上销售额仅占零售总额的百分之三，而美国也仅占百分之八</w:t>
+      </w:r>
+      <w:r>
+        <w:rPr>
+          <w:rFonts w:hint="eastAsia" w:ascii="宋体" w:hAnsi="宋体"/>
+          <w:sz w:val="24"/>
+          <w:szCs w:val="24"/>
+          <w:lang w:eastAsia="zh-CN"/>
+        </w:rPr>
+        <w:t>【</w:t>
+      </w:r>
+      <w:r>
+        <w:rPr>
+          <w:rFonts w:hint="eastAsia" w:ascii="宋体" w:hAnsi="宋体"/>
+          <w:sz w:val="24"/>
+          <w:szCs w:val="24"/>
+          <w:lang w:val="en-US" w:eastAsia="zh-CN"/>
+        </w:rPr>
+        <w:t>18</w:t>
+      </w:r>
+      <w:r>
+        <w:rPr>
+          <w:rFonts w:hint="eastAsia" w:ascii="宋体" w:hAnsi="宋体"/>
+          <w:sz w:val="24"/>
+          <w:szCs w:val="24"/>
+          <w:lang w:eastAsia="zh-CN"/>
+        </w:rPr>
+        <w:t>】</w:t>
+      </w:r>
+      <w:r>
+        <w:rPr>
+          <w:rFonts w:hint="eastAsia" w:ascii="宋体" w:hAnsi="宋体"/>
+          <w:sz w:val="24"/>
+          <w:szCs w:val="24"/>
+        </w:rPr>
+        <w:t>。而O</w:t>
+      </w:r>
+      <w:r>
+        <w:rPr>
+          <w:rFonts w:ascii="宋体" w:hAnsi="宋体"/>
+          <w:sz w:val="24"/>
+          <w:szCs w:val="24"/>
+        </w:rPr>
+        <w:t>2O的商业模式</w:t>
+      </w:r>
+      <w:r>
+        <w:rPr>
+          <w:rFonts w:hint="eastAsia" w:ascii="宋体" w:hAnsi="宋体"/>
+          <w:sz w:val="24"/>
+          <w:szCs w:val="24"/>
+        </w:rPr>
+        <w:t>，</w:t>
+      </w:r>
+      <w:r>
+        <w:rPr>
+          <w:rFonts w:ascii="宋体" w:hAnsi="宋体"/>
+          <w:sz w:val="24"/>
+          <w:szCs w:val="24"/>
+        </w:rPr>
+        <w:t>可以将百分之九十的线下消费</w:t>
+      </w:r>
+      <w:r>
+        <w:rPr>
+          <w:rFonts w:hint="eastAsia" w:ascii="宋体" w:hAnsi="宋体"/>
+          <w:sz w:val="24"/>
+          <w:szCs w:val="24"/>
+        </w:rPr>
+        <w:t>，</w:t>
+      </w:r>
+      <w:r>
+        <w:rPr>
+          <w:rFonts w:ascii="宋体" w:hAnsi="宋体"/>
+          <w:sz w:val="24"/>
+          <w:szCs w:val="24"/>
+        </w:rPr>
+        <w:t>通过互联网的服务</w:t>
+      </w:r>
+      <w:r>
+        <w:rPr>
+          <w:rFonts w:hint="eastAsia" w:ascii="宋体" w:hAnsi="宋体"/>
+          <w:sz w:val="24"/>
+          <w:szCs w:val="24"/>
+        </w:rPr>
+        <w:t>，</w:t>
+      </w:r>
+      <w:r>
+        <w:rPr>
+          <w:rFonts w:ascii="宋体" w:hAnsi="宋体"/>
+          <w:sz w:val="24"/>
+          <w:szCs w:val="24"/>
+        </w:rPr>
+        <w:t>引流到线上的消费行为中</w:t>
+      </w:r>
+      <w:r>
+        <w:rPr>
+          <w:rFonts w:hint="eastAsia" w:ascii="宋体" w:hAnsi="宋体"/>
+          <w:sz w:val="24"/>
+          <w:szCs w:val="24"/>
+        </w:rPr>
+        <w:t>。O</w:t>
+      </w:r>
+      <w:r>
+        <w:rPr>
+          <w:rFonts w:ascii="宋体" w:hAnsi="宋体"/>
+          <w:sz w:val="24"/>
+          <w:szCs w:val="24"/>
+        </w:rPr>
+        <w:t>2O中的团购模式</w:t>
+      </w:r>
+      <w:r>
+        <w:rPr>
+          <w:rFonts w:hint="eastAsia" w:ascii="宋体" w:hAnsi="宋体"/>
+          <w:sz w:val="24"/>
+          <w:szCs w:val="24"/>
+          <w:lang w:eastAsia="zh-CN"/>
+        </w:rPr>
+        <w:t>【</w:t>
+      </w:r>
+      <w:r>
+        <w:rPr>
+          <w:rFonts w:hint="eastAsia" w:ascii="宋体" w:hAnsi="宋体"/>
+          <w:sz w:val="24"/>
+          <w:szCs w:val="24"/>
+          <w:lang w:val="en-US" w:eastAsia="zh-CN"/>
+        </w:rPr>
+        <w:t>19</w:t>
+      </w:r>
+      <w:r>
+        <w:rPr>
+          <w:rFonts w:hint="eastAsia" w:ascii="宋体" w:hAnsi="宋体"/>
+          <w:sz w:val="24"/>
+          <w:szCs w:val="24"/>
+          <w:lang w:eastAsia="zh-CN"/>
+        </w:rPr>
+        <w:t>】</w:t>
+      </w:r>
+      <w:r>
+        <w:rPr>
+          <w:rFonts w:hint="eastAsia" w:ascii="宋体" w:hAnsi="宋体"/>
+          <w:sz w:val="24"/>
+          <w:szCs w:val="24"/>
+        </w:rPr>
+        <w:t>，消费者通过登录线上的团购的网站，获取商家的折扣信息和其它增值服务，消费者可以选择线上支付，然后在线下享受实体店的商品或者服务。这个时候，作为O</w:t>
+      </w:r>
+      <w:r>
+        <w:rPr>
+          <w:rFonts w:ascii="宋体" w:hAnsi="宋体"/>
+          <w:sz w:val="24"/>
+          <w:szCs w:val="24"/>
+        </w:rPr>
+        <w:t>2O的平台</w:t>
+      </w:r>
+      <w:r>
+        <w:rPr>
+          <w:rFonts w:hint="eastAsia" w:ascii="宋体" w:hAnsi="宋体"/>
+          <w:sz w:val="24"/>
+          <w:szCs w:val="24"/>
+        </w:rPr>
+        <w:t>，</w:t>
+      </w:r>
+      <w:r>
+        <w:rPr>
+          <w:rFonts w:ascii="宋体" w:hAnsi="宋体"/>
+          <w:sz w:val="24"/>
+          <w:szCs w:val="24"/>
+        </w:rPr>
+        <w:t>借助于互联网</w:t>
+      </w:r>
+      <w:r>
+        <w:rPr>
+          <w:rFonts w:hint="eastAsia" w:ascii="宋体" w:hAnsi="宋体"/>
+          <w:sz w:val="24"/>
+          <w:szCs w:val="24"/>
+        </w:rPr>
+        <w:t>，</w:t>
+      </w:r>
+      <w:r>
+        <w:rPr>
+          <w:rFonts w:ascii="宋体" w:hAnsi="宋体"/>
+          <w:sz w:val="24"/>
+          <w:szCs w:val="24"/>
+        </w:rPr>
+        <w:t>可以获取到用户的消费行为</w:t>
+      </w:r>
+      <w:r>
+        <w:rPr>
+          <w:rFonts w:hint="eastAsia" w:ascii="宋体" w:hAnsi="宋体"/>
+          <w:sz w:val="24"/>
+          <w:szCs w:val="24"/>
+        </w:rPr>
+        <w:t>，</w:t>
+      </w:r>
+      <w:r>
+        <w:rPr>
+          <w:rFonts w:ascii="宋体" w:hAnsi="宋体"/>
+          <w:sz w:val="24"/>
+          <w:szCs w:val="24"/>
+        </w:rPr>
+        <w:t>包括用户的基本信息</w:t>
+      </w:r>
+      <w:r>
+        <w:rPr>
+          <w:rFonts w:hint="eastAsia" w:ascii="宋体" w:hAnsi="宋体"/>
+          <w:sz w:val="24"/>
+          <w:szCs w:val="24"/>
+        </w:rPr>
+        <w:t>，</w:t>
+      </w:r>
+      <w:r>
+        <w:rPr>
+          <w:rFonts w:ascii="宋体" w:hAnsi="宋体"/>
+          <w:sz w:val="24"/>
+          <w:szCs w:val="24"/>
+        </w:rPr>
+        <w:t>消费类型</w:t>
+      </w:r>
+      <w:r>
+        <w:rPr>
+          <w:rFonts w:hint="eastAsia" w:ascii="宋体" w:hAnsi="宋体"/>
+          <w:sz w:val="24"/>
+          <w:szCs w:val="24"/>
+        </w:rPr>
+        <w:t>，</w:t>
+      </w:r>
+      <w:r>
+        <w:rPr>
+          <w:rFonts w:ascii="宋体" w:hAnsi="宋体"/>
+          <w:sz w:val="24"/>
+          <w:szCs w:val="24"/>
+        </w:rPr>
+        <w:t>消费时间</w:t>
+      </w:r>
+      <w:r>
+        <w:rPr>
+          <w:rFonts w:hint="eastAsia" w:ascii="宋体" w:hAnsi="宋体"/>
+          <w:sz w:val="24"/>
+          <w:szCs w:val="24"/>
+        </w:rPr>
+        <w:t>。为用户刻画出用户肖像，然后借助推荐系统的思想，为用户推荐，他想去的下一个poi，提高用户体验，增加用户的消费行为。</w:t>
+      </w:r>
+    </w:p>
+    <w:p>
+      <w:pPr>
+        <w:ind w:firstLine="480" w:firstLineChars="200"/>
+        <w:rPr>
+          <w:rFonts w:ascii="宋体" w:hAnsi="宋体"/>
+          <w:sz w:val="24"/>
+          <w:szCs w:val="24"/>
+        </w:rPr>
+      </w:pPr>
+      <w:r>
+        <w:rPr>
+          <w:rFonts w:hint="eastAsia" w:ascii="宋体" w:hAnsi="宋体"/>
+          <w:sz w:val="24"/>
+          <w:szCs w:val="24"/>
+        </w:rPr>
+        <w:t>位置服务的应用场景十分广阔，也得益于定位技术的发展，GPS</w:t>
+      </w:r>
+      <w:r>
+        <w:rPr>
+          <w:rFonts w:ascii="宋体" w:hAnsi="宋体"/>
+          <w:sz w:val="24"/>
+          <w:szCs w:val="24"/>
+        </w:rPr>
+        <w:t>,基站和wi-fi定位</w:t>
+      </w:r>
+      <w:r>
+        <w:rPr>
+          <w:rFonts w:hint="eastAsia" w:ascii="宋体" w:hAnsi="宋体"/>
+          <w:sz w:val="24"/>
+          <w:szCs w:val="24"/>
+        </w:rPr>
+        <w:t>，现在已经能将误差缩小在一米之内，这对于基于位置的推荐来说，已经提供了所需要的足够精度。现在的很多</w:t>
+      </w:r>
+      <w:r>
+        <w:rPr>
+          <w:rFonts w:ascii="宋体" w:hAnsi="宋体"/>
+          <w:sz w:val="24"/>
+          <w:szCs w:val="24"/>
+        </w:rPr>
+        <w:t>应用软件通过埋点行为</w:t>
+      </w:r>
+      <w:r>
+        <w:rPr>
+          <w:rFonts w:hint="eastAsia" w:ascii="宋体" w:hAnsi="宋体"/>
+          <w:sz w:val="24"/>
+          <w:szCs w:val="24"/>
+        </w:rPr>
+        <w:t>，</w:t>
+      </w:r>
+      <w:r>
+        <w:rPr>
+          <w:rFonts w:ascii="宋体" w:hAnsi="宋体"/>
+          <w:sz w:val="24"/>
+          <w:szCs w:val="24"/>
+        </w:rPr>
+        <w:t>获取用户的轨迹数据</w:t>
+      </w:r>
+      <w:r>
+        <w:rPr>
+          <w:rFonts w:hint="eastAsia" w:ascii="宋体" w:hAnsi="宋体"/>
+          <w:sz w:val="24"/>
+          <w:szCs w:val="24"/>
+          <w:vertAlign w:val="superscript"/>
+        </w:rPr>
+        <w:t>【17】</w:t>
+      </w:r>
+      <w:r>
+        <w:rPr>
+          <w:rFonts w:hint="eastAsia" w:ascii="宋体" w:hAnsi="宋体"/>
+          <w:sz w:val="24"/>
+          <w:szCs w:val="24"/>
+        </w:rPr>
+        <w:t>，利用轨迹数据，来分析用户行为，进而对用户的喜好进行预测，这个方向已经成为相关企业和学者的研究热点。</w:t>
       </w:r>
     </w:p>
     <w:p>
@@ -393,15 +1239,6 @@
           <w:lang w:val="en-US" w:eastAsia="zh-CN"/>
         </w:rPr>
       </w:pPr>
-      <w:r>
-        <w:rPr>
-          <w:rFonts w:hint="eastAsia" w:asciiTheme="majorEastAsia" w:hAnsiTheme="majorEastAsia" w:eastAsiaTheme="majorEastAsia" w:cstheme="majorEastAsia"/>
-          <w:sz w:val="24"/>
-          <w:szCs w:val="24"/>
-          <w:lang w:val="en-US" w:eastAsia="zh-CN"/>
-        </w:rPr>
-        <w:t>O2O商业模式的Online模块，可以采集用户数据，包括用户的位置信息，购买行为。分析用户数据，找到用户在Offline下，POI之间转移的特点。对用户进行推荐行为。提高用户体验。</w:t>
-      </w:r>
     </w:p>
     <w:p>
       <w:pPr>
@@ -992,8 +1829,374 @@
         </w:rPr>
         <w:t>2 连续POI推荐技术分析</w:t>
       </w:r>
+    </w:p>
+    <w:p>
+      <w:pPr>
+        <w:pStyle w:val="3"/>
+        <w:rPr>
+          <w:rFonts w:hint="eastAsia"/>
+          <w:lang w:val="en-US" w:eastAsia="zh-CN"/>
+        </w:rPr>
+      </w:pPr>
+      <w:r>
+        <w:rPr>
+          <w:rFonts w:hint="eastAsia"/>
+          <w:lang w:val="en-US" w:eastAsia="zh-CN"/>
+        </w:rPr>
+        <w:t>2.1 POI 推荐的特点</w:t>
+      </w:r>
+    </w:p>
+    <w:p>
+      <w:pPr>
+        <w:ind w:firstLine="480" w:firstLineChars="200"/>
+        <w:rPr>
+          <w:rFonts w:ascii="宋体" w:hAnsi="宋体"/>
+          <w:sz w:val="24"/>
+          <w:szCs w:val="24"/>
+        </w:rPr>
+      </w:pPr>
+      <w:r>
+        <w:rPr>
+          <w:rFonts w:hint="eastAsia" w:ascii="宋体" w:hAnsi="宋体"/>
+          <w:sz w:val="24"/>
+          <w:szCs w:val="24"/>
+        </w:rPr>
+        <w:t>和传统的推荐系统一样，当面对信息过载的情况时，人们往往无法做出合适的选择。就地理位置而言，当用户在某一个确定的区域里面活动的时候，往往对于周围的地理信息，了解的不够全面，无法从众多的兴趣点中，选择自己想要去的地方，而基于地理位置的推荐，在分析用户的行为轨迹之后，会向用户推荐未来可能会到达的POI，这一点，可以发掘用户的潜在消费，创造巨大的价值。</w:t>
+      </w:r>
+    </w:p>
+    <w:p>
+      <w:pPr>
+        <w:ind w:firstLine="480" w:firstLineChars="200"/>
+        <w:rPr>
+          <w:rFonts w:ascii="宋体" w:hAnsi="宋体"/>
+          <w:sz w:val="24"/>
+          <w:szCs w:val="24"/>
+        </w:rPr>
+      </w:pPr>
+      <w:r>
+        <w:rPr>
+          <w:rFonts w:hint="eastAsia" w:ascii="宋体" w:hAnsi="宋体"/>
+          <w:sz w:val="24"/>
+          <w:szCs w:val="24"/>
+        </w:rPr>
+        <w:t>不同于传统的推荐，基于位置的推荐，具有更多属于自己的特点，包括时间上下文，空间上下文，POI组的特点等，都会影响到用户决策。好的推荐系统，不仅在推荐的准确性上，符合用户的行为，更能发掘长尾效应。</w:t>
+      </w:r>
+    </w:p>
+    <w:p>
+      <w:pPr>
+        <w:ind w:firstLine="480" w:firstLineChars="200"/>
+        <w:rPr>
+          <w:rFonts w:hint="eastAsia" w:ascii="宋体" w:hAnsi="宋体" w:eastAsiaTheme="minorEastAsia"/>
+          <w:sz w:val="24"/>
+          <w:szCs w:val="24"/>
+          <w:vertAlign w:val="superscript"/>
+          <w:lang w:val="en-US" w:eastAsia="zh-CN"/>
+        </w:rPr>
+      </w:pPr>
+      <w:r>
+        <w:rPr>
+          <w:rFonts w:hint="eastAsia" w:ascii="宋体" w:hAnsi="宋体"/>
+          <w:sz w:val="24"/>
+          <w:szCs w:val="24"/>
+        </w:rPr>
+        <w:t>基于位置的服务（LBS）能够提供位置感知功能。随着定位技术和移动互联网的快速发展，位置数据的产生和利用，越来越被大家重视</w:t>
+      </w:r>
+      <w:r>
+        <w:rPr>
+          <w:rFonts w:hint="eastAsia" w:ascii="宋体" w:hAnsi="宋体"/>
+          <w:sz w:val="24"/>
+          <w:szCs w:val="24"/>
+          <w:lang w:eastAsia="zh-CN"/>
+        </w:rPr>
+        <w:t>【</w:t>
+      </w:r>
+      <w:r>
+        <w:rPr>
+          <w:rFonts w:hint="eastAsia" w:ascii="宋体" w:hAnsi="宋体"/>
+          <w:sz w:val="24"/>
+          <w:szCs w:val="24"/>
+          <w:lang w:val="en-US" w:eastAsia="zh-CN"/>
+        </w:rPr>
+        <w:t>20，21</w:t>
+      </w:r>
+      <w:r>
+        <w:rPr>
+          <w:rFonts w:hint="eastAsia" w:ascii="宋体" w:hAnsi="宋体"/>
+          <w:sz w:val="24"/>
+          <w:szCs w:val="24"/>
+          <w:lang w:eastAsia="zh-CN"/>
+        </w:rPr>
+        <w:t>】</w:t>
+      </w:r>
+      <w:r>
+        <w:rPr>
+          <w:rFonts w:hint="eastAsia" w:ascii="宋体" w:hAnsi="宋体"/>
+          <w:sz w:val="24"/>
+          <w:szCs w:val="24"/>
+        </w:rPr>
+        <w:t>， POI推荐</w:t>
+      </w:r>
+      <w:r>
+        <w:rPr>
+          <w:rFonts w:hint="eastAsia" w:ascii="宋体" w:hAnsi="宋体"/>
+          <w:sz w:val="24"/>
+          <w:szCs w:val="24"/>
+          <w:lang w:eastAsia="zh-CN"/>
+        </w:rPr>
+        <w:t>【</w:t>
+      </w:r>
+      <w:r>
+        <w:rPr>
+          <w:rFonts w:hint="eastAsia" w:ascii="宋体" w:hAnsi="宋体"/>
+          <w:sz w:val="24"/>
+          <w:szCs w:val="24"/>
+          <w:lang w:val="en-US" w:eastAsia="zh-CN"/>
+        </w:rPr>
+        <w:t>22，23，24，25</w:t>
+      </w:r>
+      <w:r>
+        <w:rPr>
+          <w:rFonts w:hint="eastAsia" w:ascii="宋体" w:hAnsi="宋体"/>
+          <w:sz w:val="24"/>
+          <w:szCs w:val="24"/>
+          <w:lang w:eastAsia="zh-CN"/>
+        </w:rPr>
+        <w:t>】</w:t>
+      </w:r>
+      <w:r>
+        <w:rPr>
+          <w:rFonts w:hint="eastAsia" w:ascii="宋体" w:hAnsi="宋体"/>
+          <w:sz w:val="24"/>
+          <w:szCs w:val="24"/>
+        </w:rPr>
+        <w:t>在近几年一直是一个广泛研究的课题，通过分析用户的历史签到数据，POI推荐可以推荐一些用户感兴趣的地点，而这可以提高用户在LBSNs的用户体验</w:t>
+      </w:r>
+      <w:r>
+        <w:rPr>
+          <w:rFonts w:hint="eastAsia" w:ascii="宋体" w:hAnsi="宋体"/>
+          <w:sz w:val="24"/>
+          <w:szCs w:val="24"/>
+          <w:lang w:eastAsia="zh-CN"/>
+        </w:rPr>
+        <w:t>【</w:t>
+      </w:r>
+      <w:r>
+        <w:rPr>
+          <w:rFonts w:hint="eastAsia" w:ascii="宋体" w:hAnsi="宋体"/>
+          <w:sz w:val="24"/>
+          <w:szCs w:val="24"/>
+          <w:lang w:val="en-US" w:eastAsia="zh-CN"/>
+        </w:rPr>
+        <w:t>26</w:t>
+      </w:r>
+      <w:r>
+        <w:rPr>
+          <w:rFonts w:hint="eastAsia" w:ascii="宋体" w:hAnsi="宋体"/>
+          <w:sz w:val="24"/>
+          <w:szCs w:val="24"/>
+          <w:lang w:eastAsia="zh-CN"/>
+        </w:rPr>
+        <w:t>】。</w:t>
+      </w:r>
+    </w:p>
+    <w:p>
+      <w:pPr>
+        <w:ind w:firstLine="480" w:firstLineChars="200"/>
+        <w:rPr>
+          <w:rFonts w:ascii="宋体" w:hAnsi="宋体"/>
+          <w:sz w:val="24"/>
+          <w:szCs w:val="24"/>
+        </w:rPr>
+      </w:pPr>
+      <w:r>
+        <w:rPr>
+          <w:rFonts w:hint="eastAsia" w:ascii="宋体" w:hAnsi="宋体"/>
+          <w:sz w:val="24"/>
+          <w:szCs w:val="24"/>
+        </w:rPr>
+        <w:t>GPS轨迹</w:t>
+      </w:r>
+      <w:r>
+        <w:rPr>
+          <w:rFonts w:hint="eastAsia" w:ascii="宋体" w:hAnsi="宋体"/>
+          <w:sz w:val="24"/>
+          <w:szCs w:val="24"/>
+          <w:lang w:eastAsia="zh-CN"/>
+        </w:rPr>
+        <w:t>【</w:t>
+      </w:r>
+      <w:r>
+        <w:rPr>
+          <w:rFonts w:hint="eastAsia" w:ascii="宋体" w:hAnsi="宋体"/>
+          <w:sz w:val="24"/>
+          <w:szCs w:val="24"/>
+          <w:lang w:val="en-US" w:eastAsia="zh-CN"/>
+        </w:rPr>
+        <w:t>27，28</w:t>
+      </w:r>
+      <w:r>
+        <w:rPr>
+          <w:rFonts w:hint="eastAsia" w:ascii="宋体" w:hAnsi="宋体"/>
+          <w:sz w:val="24"/>
+          <w:szCs w:val="24"/>
+          <w:lang w:eastAsia="zh-CN"/>
+        </w:rPr>
+        <w:t>】</w:t>
+      </w:r>
+      <w:r>
+        <w:rPr>
+          <w:rFonts w:hint="eastAsia" w:ascii="宋体" w:hAnsi="宋体"/>
+          <w:sz w:val="24"/>
+          <w:szCs w:val="24"/>
+        </w:rPr>
+        <w:t>可以直接应用于LBSN数据，因为这两种数据类型表现出一定的相似性，但是LBSN签入数据表现出一些独特的特性，这些特性与广泛研究的GPS轨迹不同，通过分析从Gowalla这个真实的基于位置的在线社交网络收集到的签到记录，LBSN数据表现出的特性有（1）数据稀疏性。在整个12个月期间，只有10%的用户拥有58个以上的签到记录，这是每个用户的平均签入时间，显示较低的签到频率。此外，任何两个连续签到之间的空间间隔通常为千米级，而连续记录的GPS点之间的空间间隔通常为5到10米</w:t>
+      </w:r>
+      <w:r>
+        <w:rPr>
+          <w:rFonts w:hint="eastAsia" w:ascii="宋体" w:hAnsi="宋体"/>
+          <w:sz w:val="24"/>
+          <w:szCs w:val="24"/>
+          <w:lang w:eastAsia="zh-CN"/>
+        </w:rPr>
+        <w:t>【</w:t>
+      </w:r>
+      <w:r>
+        <w:rPr>
+          <w:rFonts w:hint="eastAsia" w:ascii="宋体" w:hAnsi="宋体"/>
+          <w:sz w:val="24"/>
+          <w:szCs w:val="24"/>
+          <w:lang w:val="en-US" w:eastAsia="zh-CN"/>
+        </w:rPr>
+        <w:t>27</w:t>
+      </w:r>
+      <w:r>
+        <w:rPr>
+          <w:rFonts w:hint="eastAsia" w:ascii="宋体" w:hAnsi="宋体"/>
+          <w:sz w:val="24"/>
+          <w:szCs w:val="24"/>
+          <w:lang w:eastAsia="zh-CN"/>
+        </w:rPr>
+        <w:t>】</w:t>
+      </w:r>
+      <w:r>
+        <w:rPr>
+          <w:rFonts w:hint="eastAsia" w:ascii="宋体" w:hAnsi="宋体"/>
+          <w:sz w:val="24"/>
+          <w:szCs w:val="24"/>
+        </w:rPr>
+        <w:t>；(2)语义。每个签入记录都用LBSN中的位置名称和类别进行标记，而GPS点仅由纬度、经度和时间戳组成。签入类别信息重新反映了用户偏好和用户行为的异质性。由于这些差异，现有的基于GPS轨迹设计的技术不能直接应用于LBSN数据。</w:t>
+      </w:r>
+    </w:p>
+    <w:p>
+      <w:pPr>
+        <w:ind w:firstLine="480" w:firstLineChars="200"/>
+        <w:rPr>
+          <w:rFonts w:hint="eastAsia" w:ascii="宋体" w:hAnsi="宋体"/>
+          <w:sz w:val="24"/>
+          <w:szCs w:val="24"/>
+        </w:rPr>
+      </w:pPr>
+      <w:r>
+        <w:rPr>
+          <w:rFonts w:hint="eastAsia" w:ascii="宋体" w:hAnsi="宋体"/>
+          <w:sz w:val="24"/>
+          <w:szCs w:val="24"/>
+        </w:rPr>
+        <w:t>位置预测中的固有挑战是位置预测空间非常大——LBSN中可能有数百万个不同的签到位置。因此，很难通过结合用户移动模式、偏好和时间空间信息来建立模型，以直接预测位置并获得满意的性能。考虑到这一挑战，</w:t>
+      </w:r>
+      <w:r>
+        <w:rPr>
+          <w:rFonts w:ascii="宋体" w:hAnsi="宋体"/>
+          <w:sz w:val="24"/>
+          <w:szCs w:val="24"/>
+        </w:rPr>
+        <w:t>Ye</w:t>
+      </w:r>
+      <w:r>
+        <w:rPr>
+          <w:rFonts w:hint="eastAsia" w:ascii="宋体" w:hAnsi="宋体"/>
+          <w:sz w:val="24"/>
+          <w:szCs w:val="24"/>
+        </w:rPr>
+        <w:t>等人</w:t>
+      </w:r>
+      <w:r>
+        <w:rPr>
+          <w:rFonts w:hint="eastAsia" w:ascii="宋体" w:hAnsi="宋体"/>
+          <w:sz w:val="24"/>
+          <w:szCs w:val="24"/>
+          <w:lang w:eastAsia="zh-CN"/>
+        </w:rPr>
+        <w:t>【</w:t>
+      </w:r>
+      <w:r>
+        <w:rPr>
+          <w:rFonts w:hint="eastAsia" w:ascii="宋体" w:hAnsi="宋体"/>
+          <w:sz w:val="24"/>
+          <w:szCs w:val="24"/>
+          <w:lang w:val="en-US" w:eastAsia="zh-CN"/>
+        </w:rPr>
+        <w:t>29</w:t>
+      </w:r>
+      <w:r>
+        <w:rPr>
+          <w:rFonts w:hint="eastAsia" w:ascii="宋体" w:hAnsi="宋体"/>
+          <w:sz w:val="24"/>
+          <w:szCs w:val="24"/>
+          <w:lang w:eastAsia="zh-CN"/>
+        </w:rPr>
+        <w:t>】</w:t>
+      </w:r>
+      <w:r>
+        <w:rPr>
+          <w:rFonts w:hint="eastAsia" w:ascii="宋体" w:hAnsi="宋体"/>
+          <w:sz w:val="24"/>
+          <w:szCs w:val="24"/>
+        </w:rPr>
+        <w:t>提出将原始问题分解为两个子问题：（1）在下一步预测用户活动的类别；然后（2）给定估计的类别分布预测位置。例如，LBSN可以预测用户的下一个活动是娱乐，然后它可能预测用户附近的电影院的位置。这种方法的一个明显的优点是显著地减少了预测空间，因为只有少数类别，如食物、购物、娱乐等。用户活动的意义。因此，在此工作中研究的问题是：如何预测用户在下一步的活动类别，并预测最有可能的位置，给定他/她的登记记录序列作为观察？</w:t>
+      </w:r>
+    </w:p>
+    <w:p>
+      <w:pPr>
+        <w:pStyle w:val="3"/>
+        <w:rPr>
+          <w:rFonts w:hint="eastAsia"/>
+          <w:lang w:val="en-US" w:eastAsia="zh-CN"/>
+        </w:rPr>
+      </w:pPr>
+      <w:r>
+        <w:rPr>
+          <w:rFonts w:hint="eastAsia"/>
+          <w:lang w:val="en-US" w:eastAsia="zh-CN"/>
+        </w:rPr>
+        <w:t>2.2 个性化PageRank</w:t>
+      </w:r>
+    </w:p>
+    <w:p>
+      <w:pPr>
+        <w:ind w:firstLine="420" w:firstLineChars="200"/>
+        <w:rPr>
+          <w:rFonts w:hint="eastAsia"/>
+          <w:lang w:val="en-US" w:eastAsia="zh-CN"/>
+        </w:rPr>
+      </w:pPr>
+      <w:r>
+        <w:rPr>
+          <w:rFonts w:hint="eastAsia"/>
+          <w:lang w:val="en-US" w:eastAsia="zh-CN"/>
+        </w:rPr>
+        <w:t>自从PageRank算法于1998 年，被斯坦福大学的博士研究生Sergey Brin 和Lawrence Page提出以后，算法本身因为应用在商用搜索软件Google上，而获得巨大成功。</w:t>
+      </w:r>
       <w:bookmarkStart w:id="2" w:name="_GoBack"/>
       <w:bookmarkEnd w:id="2"/>
+    </w:p>
+    <w:p>
+      <w:pPr>
+        <w:rPr>
+          <w:rFonts w:hint="eastAsia"/>
+          <w:lang w:val="en-US" w:eastAsia="zh-CN"/>
+        </w:rPr>
+      </w:pPr>
     </w:p>
     <w:p>
       <w:pPr>
@@ -4886,12 +6089,6 @@
             <w:insideV w:val="single" w:color="auto" w:sz="4" w:space="0"/>
           </w:tblBorders>
           <w:tblLayout w:type="fixed"/>
-          <w:tblCellMar>
-            <w:top w:w="0" w:type="dxa"/>
-            <w:left w:w="108" w:type="dxa"/>
-            <w:bottom w:w="0" w:type="dxa"/>
-            <w:right w:w="108" w:type="dxa"/>
-          </w:tblCellMar>
         </w:tblPrEx>
         <w:tc>
           <w:tcPr>
@@ -7967,6 +9164,911 @@
         </w:rPr>
         <w:t>【9】Feng, S., Cong, G., An, B., Chee, Y.M.: Poi2vec: Geographical latent representation for predicting future visitors. In: AAAI Conference on Artificial Intelligence (2017)</w:t>
       </w:r>
+    </w:p>
+    <w:p>
+      <w:pPr>
+        <w:rPr>
+          <w:rFonts w:hint="eastAsia" w:ascii="Helvetica" w:hAnsi="Helvetica" w:eastAsia="Helvetica" w:cs="Helvetica"/>
+          <w:i w:val="0"/>
+          <w:caps w:val="0"/>
+          <w:color w:val="000000"/>
+          <w:spacing w:val="0"/>
+          <w:sz w:val="19"/>
+          <w:szCs w:val="19"/>
+          <w:shd w:val="clear" w:fill="FFFFFF"/>
+          <w:lang w:val="en-US" w:eastAsia="zh-CN"/>
+        </w:rPr>
+      </w:pPr>
+      <w:r>
+        <w:rPr>
+          <w:rFonts w:hint="eastAsia" w:ascii="Helvetica" w:hAnsi="Helvetica" w:eastAsia="Helvetica" w:cs="Helvetica"/>
+          <w:i w:val="0"/>
+          <w:caps w:val="0"/>
+          <w:color w:val="000000"/>
+          <w:spacing w:val="0"/>
+          <w:sz w:val="19"/>
+          <w:szCs w:val="19"/>
+          <w:shd w:val="clear" w:fill="FFFFFF"/>
+          <w:lang w:val="en-US" w:eastAsia="zh-CN"/>
+        </w:rPr>
+        <w:t>【10】Linden G, Smith B, York J. Amazon.com Recommendations: Item-to-Item Collaborative Filtering[J]. IEEE Internet Computing, 2003, 7(1):76-80.</w:t>
+      </w:r>
+    </w:p>
+    <w:p>
+      <w:pPr>
+        <w:rPr>
+          <w:rFonts w:hint="eastAsia" w:ascii="Helvetica" w:hAnsi="Helvetica" w:eastAsia="Helvetica" w:cs="Helvetica"/>
+          <w:i w:val="0"/>
+          <w:caps w:val="0"/>
+          <w:color w:val="000000"/>
+          <w:spacing w:val="0"/>
+          <w:sz w:val="19"/>
+          <w:szCs w:val="19"/>
+          <w:shd w:val="clear" w:fill="FFFFFF"/>
+          <w:lang w:val="en-US" w:eastAsia="zh-CN"/>
+        </w:rPr>
+      </w:pPr>
+      <w:r>
+        <w:rPr>
+          <w:rFonts w:hint="eastAsia" w:ascii="Helvetica" w:hAnsi="Helvetica" w:eastAsia="Helvetica" w:cs="Helvetica"/>
+          <w:i w:val="0"/>
+          <w:caps w:val="0"/>
+          <w:color w:val="000000"/>
+          <w:spacing w:val="0"/>
+          <w:sz w:val="19"/>
+          <w:szCs w:val="19"/>
+          <w:shd w:val="clear" w:fill="FFFFFF"/>
+          <w:lang w:val="en-US" w:eastAsia="zh-CN"/>
+        </w:rPr>
+        <w:t>【11】Shardanand U. Social Information Filtering: Algorithm for Automating'Word of Mouth'[J]. Proc Chi, 1995, 110(1):210-217.</w:t>
+      </w:r>
+    </w:p>
+    <w:p>
+      <w:pPr>
+        <w:rPr>
+          <w:rFonts w:hint="eastAsia" w:ascii="宋体" w:hAnsi="宋体"/>
+          <w:sz w:val="24"/>
+          <w:szCs w:val="24"/>
+        </w:rPr>
+      </w:pPr>
+      <w:r>
+        <w:rPr>
+          <w:rFonts w:hint="eastAsia" w:ascii="宋体" w:hAnsi="宋体"/>
+          <w:sz w:val="24"/>
+          <w:szCs w:val="24"/>
+          <w:lang w:val="en-US" w:eastAsia="zh-CN"/>
+        </w:rPr>
+        <w:t>【12】</w:t>
+      </w:r>
+      <w:r>
+        <w:rPr>
+          <w:rFonts w:hint="eastAsia" w:ascii="Helvetica" w:hAnsi="Helvetica" w:eastAsia="Helvetica" w:cs="Helvetica"/>
+          <w:i w:val="0"/>
+          <w:caps w:val="0"/>
+          <w:color w:val="000000"/>
+          <w:spacing w:val="0"/>
+          <w:sz w:val="19"/>
+          <w:szCs w:val="19"/>
+          <w:shd w:val="clear" w:fill="FFFFFF"/>
+          <w:lang w:val="en-US" w:eastAsia="zh-CN"/>
+        </w:rPr>
+        <w:t>Konstan J A, Miller B N, Maltz D, et al. GroupLens: applying collaborative filtering to Usenet news[J]. Cacm, 1997, 40(3):77-87.</w:t>
+      </w:r>
+    </w:p>
+    <w:p>
+      <w:pPr>
+        <w:rPr>
+          <w:rFonts w:hint="eastAsia" w:ascii="Helvetica" w:hAnsi="Helvetica" w:eastAsia="Helvetica" w:cs="Helvetica"/>
+          <w:i w:val="0"/>
+          <w:caps w:val="0"/>
+          <w:color w:val="000000"/>
+          <w:spacing w:val="0"/>
+          <w:sz w:val="19"/>
+          <w:szCs w:val="19"/>
+          <w:shd w:val="clear" w:fill="FFFFFF"/>
+          <w:lang w:val="en-US" w:eastAsia="zh-CN"/>
+        </w:rPr>
+      </w:pPr>
+      <w:r>
+        <w:rPr>
+          <w:rFonts w:hint="eastAsia" w:ascii="宋体" w:hAnsi="宋体"/>
+          <w:sz w:val="24"/>
+          <w:szCs w:val="24"/>
+          <w:lang w:val="en-US" w:eastAsia="zh-CN"/>
+        </w:rPr>
+        <w:t>【13】</w:t>
+      </w:r>
+      <w:r>
+        <w:rPr>
+          <w:rFonts w:hint="eastAsia" w:ascii="Helvetica" w:hAnsi="Helvetica" w:eastAsia="Helvetica" w:cs="Helvetica"/>
+          <w:i w:val="0"/>
+          <w:caps w:val="0"/>
+          <w:color w:val="000000"/>
+          <w:spacing w:val="0"/>
+          <w:sz w:val="19"/>
+          <w:szCs w:val="19"/>
+          <w:shd w:val="clear" w:fill="FFFFFF"/>
+          <w:lang w:val="en-US" w:eastAsia="zh-CN"/>
+        </w:rPr>
+        <w:t>Miller B N, Konstan J A, Riedl J. PocketLens: Toward a personal recommender system[M]. University of Minnesota, 2004.</w:t>
+      </w:r>
+    </w:p>
+    <w:p>
+      <w:pPr>
+        <w:rPr>
+          <w:rFonts w:hint="eastAsia" w:ascii="宋体" w:hAnsi="宋体"/>
+          <w:sz w:val="24"/>
+          <w:szCs w:val="24"/>
+        </w:rPr>
+      </w:pPr>
+      <w:r>
+        <w:rPr>
+          <w:rFonts w:hint="eastAsia" w:ascii="宋体" w:hAnsi="宋体"/>
+          <w:sz w:val="24"/>
+          <w:szCs w:val="24"/>
+          <w:lang w:eastAsia="zh-CN"/>
+        </w:rPr>
+        <w:t>【</w:t>
+      </w:r>
+      <w:r>
+        <w:rPr>
+          <w:rFonts w:hint="eastAsia" w:ascii="宋体" w:hAnsi="宋体"/>
+          <w:sz w:val="24"/>
+          <w:szCs w:val="24"/>
+          <w:lang w:val="en-US" w:eastAsia="zh-CN"/>
+        </w:rPr>
+        <w:t>14</w:t>
+      </w:r>
+      <w:r>
+        <w:rPr>
+          <w:rFonts w:hint="eastAsia" w:ascii="宋体" w:hAnsi="宋体"/>
+          <w:sz w:val="24"/>
+          <w:szCs w:val="24"/>
+          <w:lang w:eastAsia="zh-CN"/>
+        </w:rPr>
+        <w:t>】</w:t>
+      </w:r>
+      <w:r>
+        <w:rPr>
+          <w:rFonts w:hint="eastAsia" w:ascii="Helvetica" w:hAnsi="Helvetica" w:eastAsia="Helvetica" w:cs="Helvetica"/>
+          <w:i w:val="0"/>
+          <w:caps w:val="0"/>
+          <w:color w:val="000000"/>
+          <w:spacing w:val="0"/>
+          <w:sz w:val="19"/>
+          <w:szCs w:val="19"/>
+          <w:shd w:val="clear" w:fill="FFFFFF"/>
+          <w:lang w:val="en-US" w:eastAsia="zh-CN"/>
+        </w:rPr>
+        <w:t>Fano A E. Shopper's eye: using location-based filtering for a shopping agent in the physical world[C]// International Conference on Autonomous Agents. ACM, 1998:416-421.</w:t>
+      </w:r>
+    </w:p>
+    <w:p>
+      <w:pPr>
+        <w:rPr>
+          <w:rFonts w:hint="eastAsia" w:ascii="Helvetica" w:hAnsi="Helvetica" w:eastAsia="Helvetica" w:cs="Helvetica"/>
+          <w:i w:val="0"/>
+          <w:caps w:val="0"/>
+          <w:color w:val="000000"/>
+          <w:spacing w:val="0"/>
+          <w:sz w:val="19"/>
+          <w:szCs w:val="19"/>
+          <w:shd w:val="clear" w:fill="FFFFFF"/>
+          <w:lang w:val="en-US" w:eastAsia="zh-CN"/>
+        </w:rPr>
+      </w:pPr>
+      <w:r>
+        <w:rPr>
+          <w:rFonts w:hint="eastAsia" w:ascii="宋体" w:hAnsi="宋体"/>
+          <w:sz w:val="24"/>
+          <w:szCs w:val="24"/>
+          <w:lang w:eastAsia="zh-CN"/>
+        </w:rPr>
+        <w:t>【</w:t>
+      </w:r>
+      <w:r>
+        <w:rPr>
+          <w:rFonts w:hint="eastAsia" w:ascii="宋体" w:hAnsi="宋体"/>
+          <w:sz w:val="24"/>
+          <w:szCs w:val="24"/>
+          <w:lang w:val="en-US" w:eastAsia="zh-CN"/>
+        </w:rPr>
+        <w:t>15</w:t>
+      </w:r>
+      <w:r>
+        <w:rPr>
+          <w:rFonts w:hint="eastAsia" w:ascii="宋体" w:hAnsi="宋体"/>
+          <w:sz w:val="24"/>
+          <w:szCs w:val="24"/>
+          <w:lang w:eastAsia="zh-CN"/>
+        </w:rPr>
+        <w:t>】</w:t>
+      </w:r>
+      <w:r>
+        <w:rPr>
+          <w:rFonts w:hint="eastAsia" w:ascii="Helvetica" w:hAnsi="Helvetica" w:eastAsia="Helvetica" w:cs="Helvetica"/>
+          <w:i w:val="0"/>
+          <w:caps w:val="0"/>
+          <w:color w:val="000000"/>
+          <w:spacing w:val="0"/>
+          <w:sz w:val="19"/>
+          <w:szCs w:val="19"/>
+          <w:shd w:val="clear" w:fill="FFFFFF"/>
+          <w:lang w:val="en-US" w:eastAsia="zh-CN"/>
+        </w:rPr>
+        <w:t>Espinoza F, Persson P, Sandin A, et al. GeoNotes: Social and Navigational Aspects of Location-Based Information Systems[C]// International Conference on Ubiquitous Computing. Springer-Verlag, 2001:2-17.</w:t>
+      </w:r>
+    </w:p>
+    <w:p>
+      <w:pPr>
+        <w:rPr>
+          <w:rFonts w:hint="eastAsia" w:ascii="宋体" w:hAnsi="宋体"/>
+          <w:sz w:val="24"/>
+          <w:szCs w:val="24"/>
+        </w:rPr>
+      </w:pPr>
+      <w:r>
+        <w:rPr>
+          <w:rFonts w:hint="eastAsia" w:ascii="宋体" w:hAnsi="宋体"/>
+          <w:sz w:val="24"/>
+          <w:szCs w:val="24"/>
+          <w:lang w:eastAsia="zh-CN"/>
+        </w:rPr>
+        <w:t>【</w:t>
+      </w:r>
+      <w:r>
+        <w:rPr>
+          <w:rFonts w:hint="eastAsia" w:ascii="宋体" w:hAnsi="宋体"/>
+          <w:sz w:val="24"/>
+          <w:szCs w:val="24"/>
+          <w:lang w:val="en-US" w:eastAsia="zh-CN"/>
+        </w:rPr>
+        <w:t>16</w:t>
+      </w:r>
+      <w:r>
+        <w:rPr>
+          <w:rFonts w:hint="eastAsia" w:ascii="宋体" w:hAnsi="宋体"/>
+          <w:sz w:val="24"/>
+          <w:szCs w:val="24"/>
+          <w:lang w:eastAsia="zh-CN"/>
+        </w:rPr>
+        <w:t>】</w:t>
+      </w:r>
+      <w:r>
+        <w:rPr>
+          <w:rFonts w:hint="eastAsia" w:ascii="宋体" w:hAnsi="宋体"/>
+          <w:sz w:val="24"/>
+          <w:szCs w:val="24"/>
+        </w:rPr>
+        <w:t>Bao J, Zheng Y, Wilkie D, et al. Recommendations in location-based social networks: a survey[J]. Geoinformatica, 2015, 19(3):525-565.</w:t>
+      </w:r>
+    </w:p>
+    <w:p>
+      <w:pPr>
+        <w:rPr>
+          <w:rFonts w:ascii="宋体" w:hAnsi="宋体"/>
+          <w:sz w:val="24"/>
+          <w:szCs w:val="24"/>
+        </w:rPr>
+      </w:pPr>
+      <w:r>
+        <w:rPr>
+          <w:rFonts w:hint="eastAsia" w:ascii="宋体" w:hAnsi="宋体"/>
+          <w:sz w:val="24"/>
+          <w:szCs w:val="24"/>
+          <w:lang w:eastAsia="zh-CN"/>
+        </w:rPr>
+        <w:t>【</w:t>
+      </w:r>
+      <w:r>
+        <w:rPr>
+          <w:rFonts w:hint="eastAsia" w:ascii="宋体" w:hAnsi="宋体"/>
+          <w:sz w:val="24"/>
+          <w:szCs w:val="24"/>
+          <w:lang w:val="en-US" w:eastAsia="zh-CN"/>
+        </w:rPr>
+        <w:t>17</w:t>
+      </w:r>
+      <w:r>
+        <w:rPr>
+          <w:rFonts w:hint="eastAsia" w:ascii="宋体" w:hAnsi="宋体"/>
+          <w:sz w:val="24"/>
+          <w:szCs w:val="24"/>
+          <w:lang w:eastAsia="zh-CN"/>
+        </w:rPr>
+        <w:t>】</w:t>
+      </w:r>
+      <w:r>
+        <w:rPr>
+          <w:rFonts w:ascii="宋体" w:hAnsi="宋体"/>
+          <w:sz w:val="24"/>
+          <w:szCs w:val="24"/>
+        </w:rPr>
+        <w:t xml:space="preserve"> Zheng Y, Chen Y, Xie X, et al. GeoLife2.0: A Location-Based Social Networking Service[C]// Tenth International Conference on Mobile Data Management: Systems, Services and MIDDLEWARE. IEEE, 2009:357-358.</w:t>
+      </w:r>
+    </w:p>
+    <w:p>
+      <w:pPr>
+        <w:rPr>
+          <w:rFonts w:hint="eastAsia" w:ascii="宋体" w:hAnsi="宋体"/>
+          <w:sz w:val="24"/>
+          <w:szCs w:val="24"/>
+        </w:rPr>
+      </w:pPr>
+      <w:r>
+        <w:rPr>
+          <w:rFonts w:hint="eastAsia" w:ascii="宋体" w:hAnsi="宋体"/>
+          <w:sz w:val="24"/>
+          <w:szCs w:val="24"/>
+          <w:lang w:val="en-US" w:eastAsia="zh-CN"/>
+        </w:rPr>
+        <w:t>【18】</w:t>
+      </w:r>
+      <w:r>
+        <w:rPr>
+          <w:rFonts w:hint="eastAsia" w:ascii="宋体" w:hAnsi="宋体"/>
+          <w:sz w:val="24"/>
+          <w:szCs w:val="24"/>
+        </w:rPr>
+        <w:t>吴芝新. 简析O2O电子商务模式[J]. 重庆科技学院学报(社会科学版), 2012(13):73-74.</w:t>
+      </w:r>
+    </w:p>
+    <w:p>
+      <w:pPr>
+        <w:rPr>
+          <w:rFonts w:hint="eastAsia" w:ascii="宋体" w:hAnsi="宋体"/>
+          <w:sz w:val="24"/>
+          <w:szCs w:val="24"/>
+        </w:rPr>
+      </w:pPr>
+      <w:r>
+        <w:rPr>
+          <w:rFonts w:hint="eastAsia" w:ascii="宋体" w:hAnsi="宋体"/>
+          <w:sz w:val="24"/>
+          <w:szCs w:val="24"/>
+          <w:lang w:val="en-US" w:eastAsia="zh-CN"/>
+        </w:rPr>
+        <w:t>【19】</w:t>
+      </w:r>
+      <w:r>
+        <w:rPr>
+          <w:rFonts w:hint="eastAsia" w:ascii="宋体" w:hAnsi="宋体"/>
+          <w:sz w:val="24"/>
+          <w:szCs w:val="24"/>
+        </w:rPr>
+        <w:t>孙悦, 郭醒, 徐欣欣. O2O电子商务模式剖析[J]. 电子商务, 2013(11):5-5.</w:t>
+      </w:r>
+    </w:p>
+    <w:p>
+      <w:pPr>
+        <w:rPr>
+          <w:rFonts w:hint="eastAsia" w:ascii="宋体" w:hAnsi="宋体"/>
+          <w:sz w:val="24"/>
+          <w:szCs w:val="24"/>
+        </w:rPr>
+      </w:pPr>
+      <w:r>
+        <w:rPr>
+          <w:rFonts w:hint="eastAsia" w:ascii="宋体" w:hAnsi="宋体"/>
+          <w:sz w:val="24"/>
+          <w:szCs w:val="24"/>
+        </w:rPr>
+        <w:t>[</w:t>
+      </w:r>
+      <w:r>
+        <w:rPr>
+          <w:rFonts w:hint="eastAsia" w:ascii="宋体" w:hAnsi="宋体"/>
+          <w:sz w:val="24"/>
+          <w:szCs w:val="24"/>
+          <w:lang w:val="en-US" w:eastAsia="zh-CN"/>
+        </w:rPr>
+        <w:t>20</w:t>
+      </w:r>
+      <w:r>
+        <w:rPr>
+          <w:rFonts w:ascii="宋体" w:hAnsi="宋体"/>
+          <w:sz w:val="24"/>
+          <w:szCs w:val="24"/>
+        </w:rPr>
+        <w:t>]</w:t>
+      </w:r>
+      <w:r>
+        <w:rPr>
+          <w:rFonts w:hint="eastAsia" w:ascii="宋体" w:hAnsi="宋体"/>
+          <w:sz w:val="24"/>
+          <w:szCs w:val="24"/>
+        </w:rPr>
+        <w:t>Wilson M W. Location-based services, conspicuous mobility, and the location-aware future[J]. Geoforum, 2012, 43(6):1266-1275.</w:t>
+      </w:r>
+    </w:p>
+    <w:p>
+      <w:pPr>
+        <w:rPr>
+          <w:rFonts w:hint="eastAsia" w:ascii="宋体" w:hAnsi="宋体"/>
+          <w:sz w:val="24"/>
+          <w:szCs w:val="24"/>
+        </w:rPr>
+      </w:pPr>
+      <w:r>
+        <w:rPr>
+          <w:rFonts w:hint="eastAsia" w:ascii="宋体" w:hAnsi="宋体"/>
+          <w:sz w:val="24"/>
+          <w:szCs w:val="24"/>
+        </w:rPr>
+        <w:t>[</w:t>
+      </w:r>
+      <w:r>
+        <w:rPr>
+          <w:rFonts w:hint="eastAsia" w:ascii="宋体" w:hAnsi="宋体"/>
+          <w:sz w:val="24"/>
+          <w:szCs w:val="24"/>
+          <w:lang w:val="en-US" w:eastAsia="zh-CN"/>
+        </w:rPr>
+        <w:t>21</w:t>
+      </w:r>
+      <w:r>
+        <w:rPr>
+          <w:rFonts w:ascii="宋体" w:hAnsi="宋体"/>
+          <w:sz w:val="24"/>
+          <w:szCs w:val="24"/>
+        </w:rPr>
+        <w:t xml:space="preserve">] </w:t>
+      </w:r>
+      <w:r>
+        <w:rPr>
+          <w:rFonts w:hint="eastAsia" w:ascii="宋体" w:hAnsi="宋体"/>
+          <w:sz w:val="24"/>
+          <w:szCs w:val="24"/>
+        </w:rPr>
+        <w:t>Gao H. Personalized POI Recommendation on Location-Based Social Networks[J]. Dissertations &amp; Theses - Gradworks, 2014.</w:t>
+      </w:r>
+    </w:p>
+    <w:p>
+      <w:pPr>
+        <w:rPr>
+          <w:rFonts w:ascii="宋体" w:hAnsi="宋体"/>
+          <w:sz w:val="24"/>
+          <w:szCs w:val="24"/>
+        </w:rPr>
+      </w:pPr>
+      <w:r>
+        <w:rPr>
+          <w:rFonts w:hint="eastAsia" w:ascii="宋体" w:hAnsi="宋体"/>
+          <w:sz w:val="24"/>
+          <w:szCs w:val="24"/>
+        </w:rPr>
+        <w:t>[</w:t>
+      </w:r>
+      <w:r>
+        <w:rPr>
+          <w:rFonts w:hint="eastAsia" w:ascii="宋体" w:hAnsi="宋体"/>
+          <w:sz w:val="24"/>
+          <w:szCs w:val="24"/>
+          <w:lang w:val="en-US" w:eastAsia="zh-CN"/>
+        </w:rPr>
+        <w:t>22</w:t>
+      </w:r>
+      <w:r>
+        <w:rPr>
+          <w:rFonts w:ascii="宋体" w:hAnsi="宋体"/>
+          <w:sz w:val="24"/>
+          <w:szCs w:val="24"/>
+        </w:rPr>
+        <w:t>] Wang W, Yin H, Chen L, et al. Geo-SAGE:A Geographical Sparse Additive Generative Model for Spatial Item Recommendation[C]// ACM SIGKDD International Conference on Knowledge Discovery and Data Mining. ACM, 2015:1255-1264.</w:t>
+      </w:r>
+    </w:p>
+    <w:p>
+      <w:pPr>
+        <w:rPr>
+          <w:rFonts w:hint="eastAsia" w:ascii="宋体" w:hAnsi="宋体"/>
+          <w:sz w:val="24"/>
+          <w:szCs w:val="24"/>
+        </w:rPr>
+      </w:pPr>
+      <w:r>
+        <w:rPr>
+          <w:rFonts w:hint="eastAsia" w:ascii="宋体" w:hAnsi="宋体"/>
+          <w:sz w:val="24"/>
+          <w:szCs w:val="24"/>
+        </w:rPr>
+        <w:t>[</w:t>
+      </w:r>
+      <w:r>
+        <w:rPr>
+          <w:rFonts w:hint="eastAsia" w:ascii="宋体" w:hAnsi="宋体"/>
+          <w:sz w:val="24"/>
+          <w:szCs w:val="24"/>
+          <w:lang w:val="en-US" w:eastAsia="zh-CN"/>
+        </w:rPr>
+        <w:t>23</w:t>
+      </w:r>
+      <w:r>
+        <w:rPr>
+          <w:rFonts w:ascii="宋体" w:hAnsi="宋体"/>
+          <w:sz w:val="24"/>
+          <w:szCs w:val="24"/>
+        </w:rPr>
+        <w:t>]</w:t>
+      </w:r>
+      <w:r>
+        <w:rPr>
+          <w:rFonts w:hint="eastAsia" w:ascii="宋体" w:hAnsi="宋体"/>
+          <w:sz w:val="24"/>
+          <w:szCs w:val="24"/>
+        </w:rPr>
+        <w:t>Yuan, Q., Cong, G., Sun, A.: Graph-based point-of-interest recommendation with geographical and temporal influences. In: Proceedings of the 23rd ACM International Conference on Conference on Information and Knowledge Management, pp. 2014</w:t>
+      </w:r>
+      <w:r>
+        <w:rPr>
+          <w:rFonts w:ascii="宋体" w:hAnsi="宋体"/>
+          <w:sz w:val="24"/>
+          <w:szCs w:val="24"/>
+        </w:rPr>
+        <w:t>:</w:t>
+      </w:r>
+      <w:r>
+        <w:rPr>
+          <w:rFonts w:hint="eastAsia" w:ascii="宋体" w:hAnsi="宋体"/>
+          <w:sz w:val="24"/>
+          <w:szCs w:val="24"/>
+        </w:rPr>
+        <w:t xml:space="preserve">659–668 </w:t>
+      </w:r>
+    </w:p>
+    <w:p>
+      <w:pPr>
+        <w:rPr>
+          <w:rFonts w:hint="eastAsia" w:ascii="宋体" w:hAnsi="宋体"/>
+          <w:sz w:val="24"/>
+          <w:szCs w:val="24"/>
+        </w:rPr>
+      </w:pPr>
+      <w:r>
+        <w:rPr>
+          <w:rFonts w:hint="eastAsia" w:ascii="宋体" w:hAnsi="宋体"/>
+          <w:sz w:val="24"/>
+          <w:szCs w:val="24"/>
+        </w:rPr>
+        <w:t>[</w:t>
+      </w:r>
+      <w:r>
+        <w:rPr>
+          <w:rFonts w:hint="eastAsia" w:ascii="宋体" w:hAnsi="宋体"/>
+          <w:sz w:val="24"/>
+          <w:szCs w:val="24"/>
+          <w:lang w:val="en-US" w:eastAsia="zh-CN"/>
+        </w:rPr>
+        <w:t>24</w:t>
+      </w:r>
+      <w:r>
+        <w:rPr>
+          <w:rFonts w:ascii="宋体" w:hAnsi="宋体"/>
+          <w:sz w:val="24"/>
+          <w:szCs w:val="24"/>
+        </w:rPr>
+        <w:t>]</w:t>
+      </w:r>
+      <w:r>
+        <w:rPr>
+          <w:rFonts w:hint="eastAsia" w:ascii="宋体" w:hAnsi="宋体"/>
+          <w:sz w:val="24"/>
+          <w:szCs w:val="24"/>
+        </w:rPr>
+        <w:t>Zhang, J.-D., Chow, C.-Y., Li, Y.: Lore: Exploiting sequential influence for location recommendations.In: Proceedings of the 22nd ACM International Conference on Advances in Geographic Information Systems, pp. 2014</w:t>
+      </w:r>
+      <w:r>
+        <w:rPr>
+          <w:rFonts w:ascii="宋体" w:hAnsi="宋体"/>
+          <w:sz w:val="24"/>
+          <w:szCs w:val="24"/>
+        </w:rPr>
+        <w:t>:</w:t>
+      </w:r>
+      <w:r>
+        <w:rPr>
+          <w:rFonts w:hint="eastAsia" w:ascii="宋体" w:hAnsi="宋体"/>
+          <w:sz w:val="24"/>
+          <w:szCs w:val="24"/>
+        </w:rPr>
+        <w:t xml:space="preserve">103–112 </w:t>
+      </w:r>
+    </w:p>
+    <w:p>
+      <w:pPr>
+        <w:rPr>
+          <w:rFonts w:hint="eastAsia" w:ascii="宋体" w:hAnsi="宋体"/>
+          <w:sz w:val="24"/>
+          <w:szCs w:val="24"/>
+        </w:rPr>
+      </w:pPr>
+      <w:r>
+        <w:rPr>
+          <w:rFonts w:hint="eastAsia" w:ascii="宋体" w:hAnsi="宋体"/>
+          <w:sz w:val="24"/>
+          <w:szCs w:val="24"/>
+        </w:rPr>
+        <w:t>[</w:t>
+      </w:r>
+      <w:r>
+        <w:rPr>
+          <w:rFonts w:hint="eastAsia" w:ascii="宋体" w:hAnsi="宋体"/>
+          <w:sz w:val="24"/>
+          <w:szCs w:val="24"/>
+          <w:lang w:val="en-US" w:eastAsia="zh-CN"/>
+        </w:rPr>
+        <w:t>25</w:t>
+      </w:r>
+      <w:r>
+        <w:rPr>
+          <w:rFonts w:ascii="宋体" w:hAnsi="宋体"/>
+          <w:sz w:val="24"/>
+          <w:szCs w:val="24"/>
+        </w:rPr>
+        <w:t>]</w:t>
+      </w:r>
+      <w:r>
+        <w:rPr>
+          <w:rFonts w:hint="eastAsia" w:ascii="宋体" w:hAnsi="宋体"/>
+          <w:sz w:val="24"/>
+          <w:szCs w:val="24"/>
+        </w:rPr>
+        <w:t>任星怡, 宋美娜, 宋俊德. 基于用户签到行为的兴趣点推荐[J]. 计算机学报, 2017(1):28-51.</w:t>
+      </w:r>
+    </w:p>
+    <w:p>
+      <w:pPr>
+        <w:rPr>
+          <w:rFonts w:hint="eastAsia" w:ascii="宋体" w:hAnsi="宋体"/>
+          <w:sz w:val="24"/>
+          <w:szCs w:val="24"/>
+        </w:rPr>
+      </w:pPr>
+      <w:r>
+        <w:rPr>
+          <w:rFonts w:hint="eastAsia" w:ascii="宋体" w:hAnsi="宋体"/>
+          <w:sz w:val="24"/>
+          <w:szCs w:val="24"/>
+        </w:rPr>
+        <w:t>[</w:t>
+      </w:r>
+      <w:r>
+        <w:rPr>
+          <w:rFonts w:hint="eastAsia" w:ascii="宋体" w:hAnsi="宋体"/>
+          <w:sz w:val="24"/>
+          <w:szCs w:val="24"/>
+          <w:lang w:val="en-US" w:eastAsia="zh-CN"/>
+        </w:rPr>
+        <w:t>26</w:t>
+      </w:r>
+      <w:r>
+        <w:rPr>
+          <w:rFonts w:ascii="宋体" w:hAnsi="宋体"/>
+          <w:sz w:val="24"/>
+          <w:szCs w:val="24"/>
+        </w:rPr>
+        <w:t>]</w:t>
+      </w:r>
+      <w:r>
+        <w:rPr>
+          <w:rFonts w:hint="eastAsia" w:ascii="宋体" w:hAnsi="宋体"/>
+          <w:sz w:val="24"/>
+          <w:szCs w:val="24"/>
+        </w:rPr>
+        <w:t>Lu Y S, Shih W Y, Gau H Y, et al. On successive point-of-interest recommendation[J]. World Wide Web-internet &amp; Web Information Systems, 2018:1-23.</w:t>
+      </w:r>
+    </w:p>
+    <w:p>
+      <w:pPr>
+        <w:rPr>
+          <w:rFonts w:hint="eastAsia" w:ascii="宋体" w:hAnsi="宋体"/>
+          <w:sz w:val="24"/>
+          <w:szCs w:val="24"/>
+        </w:rPr>
+      </w:pPr>
+      <w:r>
+        <w:rPr>
+          <w:rFonts w:hint="eastAsia" w:ascii="宋体" w:hAnsi="宋体"/>
+          <w:sz w:val="24"/>
+          <w:szCs w:val="24"/>
+        </w:rPr>
+        <w:t>[</w:t>
+      </w:r>
+      <w:r>
+        <w:rPr>
+          <w:rFonts w:hint="eastAsia" w:ascii="宋体" w:hAnsi="宋体"/>
+          <w:sz w:val="24"/>
+          <w:szCs w:val="24"/>
+          <w:lang w:val="en-US" w:eastAsia="zh-CN"/>
+        </w:rPr>
+        <w:t>2</w:t>
+      </w:r>
+      <w:r>
+        <w:rPr>
+          <w:rFonts w:ascii="宋体" w:hAnsi="宋体"/>
+          <w:sz w:val="24"/>
+          <w:szCs w:val="24"/>
+        </w:rPr>
+        <w:t>7]</w:t>
+      </w:r>
+      <w:r>
+        <w:rPr>
+          <w:rFonts w:hint="eastAsia" w:ascii="宋体" w:hAnsi="宋体"/>
+          <w:sz w:val="24"/>
+          <w:szCs w:val="24"/>
+        </w:rPr>
+        <w:t>Zheng Y, Zhang L, Xie X, et al. Mining interesting locations and travel sequences from GPS trajectories[C]// International Conference on World Wide Web. ACM, 2009:791-800.</w:t>
+      </w:r>
+    </w:p>
+    <w:p>
+      <w:pPr>
+        <w:rPr>
+          <w:rFonts w:hint="eastAsia" w:ascii="宋体" w:hAnsi="宋体"/>
+          <w:sz w:val="24"/>
+          <w:szCs w:val="24"/>
+        </w:rPr>
+      </w:pPr>
+      <w:r>
+        <w:rPr>
+          <w:rFonts w:hint="eastAsia" w:ascii="宋体" w:hAnsi="宋体"/>
+          <w:sz w:val="24"/>
+          <w:szCs w:val="24"/>
+        </w:rPr>
+        <w:t>[</w:t>
+      </w:r>
+      <w:r>
+        <w:rPr>
+          <w:rFonts w:hint="eastAsia" w:ascii="宋体" w:hAnsi="宋体"/>
+          <w:sz w:val="24"/>
+          <w:szCs w:val="24"/>
+          <w:lang w:val="en-US" w:eastAsia="zh-CN"/>
+        </w:rPr>
+        <w:t>2</w:t>
+      </w:r>
+      <w:r>
+        <w:rPr>
+          <w:rFonts w:ascii="宋体" w:hAnsi="宋体"/>
+          <w:sz w:val="24"/>
+          <w:szCs w:val="24"/>
+        </w:rPr>
+        <w:t>8]</w:t>
+      </w:r>
+      <w:r>
+        <w:rPr>
+          <w:rFonts w:hint="eastAsia" w:ascii="宋体" w:hAnsi="宋体"/>
+          <w:sz w:val="24"/>
+          <w:szCs w:val="24"/>
+        </w:rPr>
+        <w:t>Song L, Kotz D, Jain R, et al. Evaluating location predictors with extensive Wi-Fi mobility data[C]// Joint Conference of the IEEE Computer and Communications Societies. IEEE, 2004:1414-1424 vol.2.</w:t>
+      </w:r>
+    </w:p>
+    <w:p>
+      <w:pPr>
+        <w:rPr>
+          <w:rFonts w:hint="eastAsia" w:ascii="宋体" w:hAnsi="宋体"/>
+          <w:sz w:val="24"/>
+          <w:szCs w:val="24"/>
+        </w:rPr>
+      </w:pPr>
+      <w:r>
+        <w:rPr>
+          <w:rFonts w:hint="eastAsia" w:ascii="宋体" w:hAnsi="宋体"/>
+          <w:sz w:val="24"/>
+          <w:szCs w:val="24"/>
+        </w:rPr>
+        <w:t>[</w:t>
+      </w:r>
+      <w:r>
+        <w:rPr>
+          <w:rFonts w:hint="eastAsia" w:ascii="宋体" w:hAnsi="宋体"/>
+          <w:sz w:val="24"/>
+          <w:szCs w:val="24"/>
+          <w:lang w:val="en-US" w:eastAsia="zh-CN"/>
+        </w:rPr>
+        <w:t>29</w:t>
+      </w:r>
+      <w:r>
+        <w:rPr>
+          <w:rFonts w:ascii="宋体" w:hAnsi="宋体"/>
+          <w:sz w:val="24"/>
+          <w:szCs w:val="24"/>
+        </w:rPr>
+        <w:t>]</w:t>
+      </w:r>
+      <w:r>
+        <w:rPr>
+          <w:rFonts w:hint="eastAsia" w:ascii="宋体" w:hAnsi="宋体"/>
+          <w:sz w:val="24"/>
+          <w:szCs w:val="24"/>
+        </w:rPr>
+        <w:t>Ye J, Zhu Z, Cheng H. What's Your Next Move: User Activity Prediction in Location-based Social Networks[J]. 2013.</w:t>
+      </w:r>
+    </w:p>
+    <w:p>
+      <w:pPr>
+        <w:rPr>
+          <w:rFonts w:hint="eastAsia" w:ascii="宋体" w:hAnsi="宋体"/>
+          <w:sz w:val="24"/>
+          <w:szCs w:val="24"/>
+        </w:rPr>
+      </w:pPr>
+    </w:p>
+    <w:p>
+      <w:pPr>
+        <w:rPr>
+          <w:rFonts w:hint="eastAsia" w:ascii="宋体" w:hAnsi="宋体"/>
+          <w:sz w:val="24"/>
+          <w:szCs w:val="24"/>
+        </w:rPr>
+      </w:pPr>
+    </w:p>
+    <w:p>
+      <w:pPr>
+        <w:rPr>
+          <w:rFonts w:hint="eastAsia" w:ascii="宋体" w:hAnsi="宋体"/>
+          <w:sz w:val="24"/>
+          <w:szCs w:val="24"/>
+        </w:rPr>
+      </w:pPr>
+    </w:p>
+    <w:p>
+      <w:pPr>
+        <w:rPr>
+          <w:rFonts w:hint="eastAsia" w:ascii="Helvetica" w:hAnsi="Helvetica" w:eastAsia="Helvetica" w:cs="Helvetica"/>
+          <w:i w:val="0"/>
+          <w:caps w:val="0"/>
+          <w:color w:val="000000"/>
+          <w:spacing w:val="0"/>
+          <w:sz w:val="19"/>
+          <w:szCs w:val="19"/>
+          <w:shd w:val="clear" w:fill="FFFFFF"/>
+          <w:lang w:val="en-US" w:eastAsia="zh-CN"/>
+        </w:rPr>
+      </w:pPr>
+    </w:p>
+    <w:p>
+      <w:pPr>
+        <w:rPr>
+          <w:rFonts w:hint="eastAsia" w:ascii="Helvetica" w:hAnsi="Helvetica" w:eastAsia="Helvetica" w:cs="Helvetica"/>
+          <w:i w:val="0"/>
+          <w:caps w:val="0"/>
+          <w:color w:val="000000"/>
+          <w:spacing w:val="0"/>
+          <w:sz w:val="19"/>
+          <w:szCs w:val="19"/>
+          <w:shd w:val="clear" w:fill="FFFFFF"/>
+          <w:lang w:val="en-US" w:eastAsia="zh-CN"/>
+        </w:rPr>
+      </w:pPr>
+    </w:p>
+    <w:p>
+      <w:pPr>
+        <w:rPr>
+          <w:rFonts w:hint="eastAsia" w:ascii="Helvetica" w:hAnsi="Helvetica" w:eastAsia="Helvetica" w:cs="Helvetica"/>
+          <w:i w:val="0"/>
+          <w:caps w:val="0"/>
+          <w:color w:val="000000"/>
+          <w:spacing w:val="0"/>
+          <w:sz w:val="19"/>
+          <w:szCs w:val="19"/>
+          <w:shd w:val="clear" w:fill="FFFFFF"/>
+          <w:lang w:val="en-US" w:eastAsia="zh-CN"/>
+        </w:rPr>
+      </w:pPr>
+    </w:p>
+    <w:p>
+      <w:pPr>
+        <w:rPr>
+          <w:rFonts w:hint="eastAsia" w:ascii="Helvetica" w:hAnsi="Helvetica" w:eastAsia="Helvetica" w:cs="Helvetica"/>
+          <w:i w:val="0"/>
+          <w:caps w:val="0"/>
+          <w:color w:val="000000"/>
+          <w:spacing w:val="0"/>
+          <w:sz w:val="19"/>
+          <w:szCs w:val="19"/>
+          <w:shd w:val="clear" w:fill="FFFFFF"/>
+          <w:lang w:val="en-US" w:eastAsia="zh-CN"/>
+        </w:rPr>
+      </w:pPr>
     </w:p>
     <w:p>
       <w:pPr>

</xml_diff>